<commit_message>
Update Yahor's EN v2
</commit_message>
<xml_diff>
--- a/doc/EN-Yahor.docx
+++ b/doc/EN-Yahor.docx
@@ -358,21 +358,7 @@
                 <w:rStyle w:val="a7"/>
                 <w:noProof/>
               </w:rPr>
-              <w:t>2.2   Определе</w:t>
-            </w:r>
-            <w:r>
-              <w:rPr>
-                <w:rStyle w:val="a7"/>
-                <w:noProof/>
-              </w:rPr>
-              <w:t>н</w:t>
-            </w:r>
-            <w:r>
-              <w:rPr>
-                <w:rStyle w:val="a7"/>
-                <w:noProof/>
-              </w:rPr>
-              <w:t>ие требований</w:t>
+              <w:t>2.2   Определение требований</w:t>
             </w:r>
             <w:r>
               <w:rPr>
@@ -2787,6 +2773,15 @@
         <w:t>й</w:t>
       </w:r>
       <w:bookmarkEnd w:id="5"/>
+      <w:r>
+        <w:rPr>
+          <w:lang w:val="en-US"/>
+        </w:rPr>
+        <w:t xml:space="preserve"> </w:t>
+      </w:r>
+      <w:r>
+        <w:t>к системе</w:t>
+      </w:r>
     </w:p>
     <w:p>
       <w:pPr>
@@ -2825,7 +2820,12 @@
         <w:t xml:space="preserve">программными </w:t>
       </w:r>
       <w:r>
-        <w:t>проектами.</w:t>
+        <w:t>проектами</w:t>
+      </w:r>
+      <w:bookmarkStart w:id="6" w:name="_GoBack"/>
+      <w:bookmarkEnd w:id="6"/>
+      <w:r>
+        <w:t>.</w:t>
       </w:r>
       <w:r>
         <w:t xml:space="preserve"> Управление проектами </w:t>
@@ -3236,16 +3236,9 @@
       <w:pPr>
         <w:spacing w:after="0"/>
       </w:pPr>
-    </w:p>
-    <w:p>
-      <w:pPr>
-        <w:spacing w:after="0"/>
-      </w:pPr>
       <w:r>
         <w:t>С точки зрения программной архитектуры, система должна быть распределенной и иметь несколько клиентских приложений, каждое из которых нацелено на конкретное устройство.</w:t>
       </w:r>
-      <w:bookmarkStart w:id="6" w:name="_GoBack"/>
-      <w:bookmarkEnd w:id="6"/>
     </w:p>
     <w:p>
       <w:pPr>
@@ -16621,7 +16614,7 @@
           <v:shape id="_x0000_i1025" type="#_x0000_t75" style="width:69.55pt;height:45pt" o:ole="" fillcolor="window">
             <v:imagedata r:id="rId11" o:title=""/>
           </v:shape>
-          <o:OLEObject Type="Embed" ProgID="Equation.3" ShapeID="_x0000_i1025" DrawAspect="Content" ObjectID="_1619293671" r:id="rId12"/>
+          <o:OLEObject Type="Embed" ProgID="Equation.3" ShapeID="_x0000_i1025" DrawAspect="Content" ObjectID="_1619293870" r:id="rId12"/>
         </w:object>
       </w:r>
       <w:r>
@@ -18225,7 +18218,7 @@
           <v:shape id="_x0000_i1026" type="#_x0000_t75" style="width:84.25pt;height:18.8pt" o:ole="" fillcolor="window">
             <v:imagedata r:id="rId13" o:title=""/>
           </v:shape>
-          <o:OLEObject Type="Embed" ProgID="Equation.3" ShapeID="_x0000_i1026" DrawAspect="Content" ObjectID="_1619293672" r:id="rId14"/>
+          <o:OLEObject Type="Embed" ProgID="Equation.3" ShapeID="_x0000_i1026" DrawAspect="Content" ObjectID="_1619293871" r:id="rId14"/>
         </w:object>
       </w:r>
       <w:r>
@@ -18571,7 +18564,7 @@
           <v:shape id="_x0000_i1027" type="#_x0000_t75" style="width:66.25pt;height:45pt" o:ole="" fillcolor="window">
             <v:imagedata r:id="rId15" o:title=""/>
           </v:shape>
-          <o:OLEObject Type="Embed" ProgID="Equation.3" ShapeID="_x0000_i1027" DrawAspect="Content" ObjectID="_1619293673" r:id="rId16"/>
+          <o:OLEObject Type="Embed" ProgID="Equation.3" ShapeID="_x0000_i1027" DrawAspect="Content" ObjectID="_1619293872" r:id="rId16"/>
         </w:object>
       </w:r>
       <w:r>
@@ -18749,7 +18742,7 @@
           <v:shape id="_x0000_i1028" type="#_x0000_t75" style="width:145.65pt;height:18.8pt" o:ole="" fillcolor="window">
             <v:imagedata r:id="rId17" o:title=""/>
           </v:shape>
-          <o:OLEObject Type="Embed" ProgID="Equation.3" ShapeID="_x0000_i1028" DrawAspect="Content" ObjectID="_1619293674" r:id="rId18"/>
+          <o:OLEObject Type="Embed" ProgID="Equation.3" ShapeID="_x0000_i1028" DrawAspect="Content" ObjectID="_1619293873" r:id="rId18"/>
         </w:object>
       </w:r>
       <w:r>
@@ -20247,7 +20240,7 @@
           <v:shape id="_x0000_i1029" type="#_x0000_t75" style="width:112.1pt;height:45pt" o:ole="" fillcolor="window">
             <v:imagedata r:id="rId19" o:title=""/>
           </v:shape>
-          <o:OLEObject Type="Embed" ProgID="Equation.3" ShapeID="_x0000_i1029" DrawAspect="Content" ObjectID="_1619293675" r:id="rId20"/>
+          <o:OLEObject Type="Embed" ProgID="Equation.3" ShapeID="_x0000_i1029" DrawAspect="Content" ObjectID="_1619293874" r:id="rId20"/>
         </w:object>
       </w:r>
       <w:r>
@@ -21102,7 +21095,7 @@
           <v:shape id="_x0000_i1030" type="#_x0000_t75" style="width:58.1pt;height:41.75pt" o:ole="" fillcolor="window">
             <v:imagedata r:id="rId21" o:title=""/>
           </v:shape>
-          <o:OLEObject Type="Embed" ProgID="Equation.3" ShapeID="_x0000_i1030" DrawAspect="Content" ObjectID="_1619293676" r:id="rId22"/>
+          <o:OLEObject Type="Embed" ProgID="Equation.3" ShapeID="_x0000_i1030" DrawAspect="Content" ObjectID="_1619293875" r:id="rId22"/>
         </w:object>
       </w:r>
       <w:r>
@@ -21466,7 +21459,7 @@
           <v:shape id="_x0000_i1031" type="#_x0000_t75" style="width:147.25pt;height:45pt" o:ole="" fillcolor="window">
             <v:imagedata r:id="rId23" o:title=""/>
           </v:shape>
-          <o:OLEObject Type="Embed" ProgID="Equation.3" ShapeID="_x0000_i1031" DrawAspect="Content" ObjectID="_1619293677" r:id="rId24"/>
+          <o:OLEObject Type="Embed" ProgID="Equation.3" ShapeID="_x0000_i1031" DrawAspect="Content" ObjectID="_1619293876" r:id="rId24"/>
         </w:object>
       </w:r>
       <w:r>
@@ -21945,7 +21938,7 @@
           <v:shape id="_x0000_i1032" type="#_x0000_t75" style="width:83.45pt;height:36.8pt" o:ole="" fillcolor="window">
             <v:imagedata r:id="rId25" o:title=""/>
           </v:shape>
-          <o:OLEObject Type="Embed" ProgID="Equation.3" ShapeID="_x0000_i1032" DrawAspect="Content" ObjectID="_1619293678" r:id="rId26"/>
+          <o:OLEObject Type="Embed" ProgID="Equation.3" ShapeID="_x0000_i1032" DrawAspect="Content" ObjectID="_1619293877" r:id="rId26"/>
         </w:object>
       </w:r>
       <w:r>
@@ -22317,7 +22310,7 @@
           <v:shape id="_x0000_i1033" type="#_x0000_t75" style="width:126pt;height:36.8pt" o:ole="" fillcolor="window">
             <v:imagedata r:id="rId27" o:title=""/>
           </v:shape>
-          <o:OLEObject Type="Embed" ProgID="Equation.3" ShapeID="_x0000_i1033" DrawAspect="Content" ObjectID="_1619293679" r:id="rId28"/>
+          <o:OLEObject Type="Embed" ProgID="Equation.3" ShapeID="_x0000_i1033" DrawAspect="Content" ObjectID="_1619293878" r:id="rId28"/>
         </w:object>
       </w:r>
       <w:r>
@@ -22663,7 +22656,7 @@
           <v:shape id="_x0000_i1034" type="#_x0000_t75" style="width:128.45pt;height:36.8pt" o:ole="" fillcolor="window">
             <v:imagedata r:id="rId29" o:title=""/>
           </v:shape>
-          <o:OLEObject Type="Embed" ProgID="Equation.3" ShapeID="_x0000_i1034" DrawAspect="Content" ObjectID="_1619293680" r:id="rId30"/>
+          <o:OLEObject Type="Embed" ProgID="Equation.3" ShapeID="_x0000_i1034" DrawAspect="Content" ObjectID="_1619293879" r:id="rId30"/>
         </w:object>
       </w:r>
       <w:r>
@@ -22994,7 +22987,7 @@
           <v:shape id="_x0000_i1035" type="#_x0000_t75" style="width:99pt;height:36pt" o:ole="" fillcolor="window">
             <v:imagedata r:id="rId31" o:title=""/>
           </v:shape>
-          <o:OLEObject Type="Embed" ProgID="Equation.3" ShapeID="_x0000_i1035" DrawAspect="Content" ObjectID="_1619293681" r:id="rId32"/>
+          <o:OLEObject Type="Embed" ProgID="Equation.3" ShapeID="_x0000_i1035" DrawAspect="Content" ObjectID="_1619293880" r:id="rId32"/>
         </w:object>
       </w:r>
       <w:r>
@@ -23335,7 +23328,7 @@
           <v:shape id="_x0000_i1036" type="#_x0000_t75" style="width:77.75pt;height:45pt" o:ole="" fillcolor="window">
             <v:imagedata r:id="rId33" o:title=""/>
           </v:shape>
-          <o:OLEObject Type="Embed" ProgID="Equation.3" ShapeID="_x0000_i1036" DrawAspect="Content" ObjectID="_1619293682" r:id="rId34"/>
+          <o:OLEObject Type="Embed" ProgID="Equation.3" ShapeID="_x0000_i1036" DrawAspect="Content" ObjectID="_1619293881" r:id="rId34"/>
         </w:object>
       </w:r>
       <w:r>
@@ -23780,7 +23773,7 @@
           <v:shape id="_x0000_i1037" type="#_x0000_t75" style="width:130.1pt;height:36pt" o:ole="" fillcolor="window">
             <v:imagedata r:id="rId35" o:title=""/>
           </v:shape>
-          <o:OLEObject Type="Embed" ProgID="Equation.3" ShapeID="_x0000_i1037" DrawAspect="Content" ObjectID="_1619293683" r:id="rId36"/>
+          <o:OLEObject Type="Embed" ProgID="Equation.3" ShapeID="_x0000_i1037" DrawAspect="Content" ObjectID="_1619293882" r:id="rId36"/>
         </w:object>
       </w:r>
       <w:r>
@@ -24278,7 +24271,7 @@
           <v:shape id="_x0000_i1038" type="#_x0000_t75" style="width:108pt;height:38.45pt" o:ole="" fillcolor="window">
             <v:imagedata r:id="rId37" o:title=""/>
           </v:shape>
-          <o:OLEObject Type="Embed" ProgID="Equation.3" ShapeID="_x0000_i1038" DrawAspect="Content" ObjectID="_1619293684" r:id="rId38"/>
+          <o:OLEObject Type="Embed" ProgID="Equation.3" ShapeID="_x0000_i1038" DrawAspect="Content" ObjectID="_1619293883" r:id="rId38"/>
         </w:object>
       </w:r>
       <w:r>
@@ -24587,7 +24580,7 @@
           <v:shape id="_x0000_i1039" type="#_x0000_t75" style="width:96.55pt;height:36pt" o:ole="" fillcolor="window">
             <v:imagedata r:id="rId39" o:title=""/>
           </v:shape>
-          <o:OLEObject Type="Embed" ProgID="Equation.3" ShapeID="_x0000_i1039" DrawAspect="Content" ObjectID="_1619293685" r:id="rId40"/>
+          <o:OLEObject Type="Embed" ProgID="Equation.3" ShapeID="_x0000_i1039" DrawAspect="Content" ObjectID="_1619293884" r:id="rId40"/>
         </w:object>
       </w:r>
       <w:r>
@@ -24938,7 +24931,7 @@
           <v:shape id="_x0000_i1040" type="#_x0000_t75" style="width:96.55pt;height:38.45pt" o:ole="" fillcolor="window">
             <v:imagedata r:id="rId41" o:title=""/>
           </v:shape>
-          <o:OLEObject Type="Embed" ProgID="Equation.3" ShapeID="_x0000_i1040" DrawAspect="Content" ObjectID="_1619293686" r:id="rId42"/>
+          <o:OLEObject Type="Embed" ProgID="Equation.3" ShapeID="_x0000_i1040" DrawAspect="Content" ObjectID="_1619293885" r:id="rId42"/>
         </w:object>
       </w:r>
       <w:r>
@@ -25304,7 +25297,7 @@
           <v:shape id="_x0000_i1041" type="#_x0000_t75" style="width:345.25pt;height:21.25pt" o:ole="" fillcolor="window">
             <v:imagedata r:id="rId43" o:title=""/>
           </v:shape>
-          <o:OLEObject Type="Embed" ProgID="Equation.3" ShapeID="_x0000_i1041" DrawAspect="Content" ObjectID="_1619293687" r:id="rId44"/>
+          <o:OLEObject Type="Embed" ProgID="Equation.3" ShapeID="_x0000_i1041" DrawAspect="Content" ObjectID="_1619293886" r:id="rId44"/>
         </w:object>
       </w:r>
       <w:r>
@@ -25491,7 +25484,7 @@
           <v:shape id="_x0000_i1042" type="#_x0000_t75" style="width:108.8pt;height:38.45pt" o:ole="" fillcolor="window">
             <v:imagedata r:id="rId45" o:title=""/>
           </v:shape>
-          <o:OLEObject Type="Embed" ProgID="Equation.3" ShapeID="_x0000_i1042" DrawAspect="Content" ObjectID="_1619293688" r:id="rId46"/>
+          <o:OLEObject Type="Embed" ProgID="Equation.3" ShapeID="_x0000_i1042" DrawAspect="Content" ObjectID="_1619293887" r:id="rId46"/>
         </w:object>
       </w:r>
       <w:r>
@@ -25758,7 +25751,7 @@
           <v:shape id="_x0000_i1043" type="#_x0000_t75" style="width:99.8pt;height:22.1pt" o:ole="" fillcolor="window">
             <v:imagedata r:id="rId47" o:title=""/>
           </v:shape>
-          <o:OLEObject Type="Embed" ProgID="Equation.3" ShapeID="_x0000_i1043" DrawAspect="Content" ObjectID="_1619293689" r:id="rId48"/>
+          <o:OLEObject Type="Embed" ProgID="Equation.3" ShapeID="_x0000_i1043" DrawAspect="Content" ObjectID="_1619293888" r:id="rId48"/>
         </w:object>
       </w:r>
       <w:r>
@@ -25966,7 +25959,7 @@
           <v:shape id="_x0000_i1044" type="#_x0000_t75" style="width:99.8pt;height:37.65pt" o:ole="" fillcolor="window">
             <v:imagedata r:id="rId49" o:title=""/>
           </v:shape>
-          <o:OLEObject Type="Embed" ProgID="Equation.3" ShapeID="_x0000_i1044" DrawAspect="Content" ObjectID="_1619293690" r:id="rId50"/>
+          <o:OLEObject Type="Embed" ProgID="Equation.3" ShapeID="_x0000_i1044" DrawAspect="Content" ObjectID="_1619293889" r:id="rId50"/>
         </w:object>
       </w:r>
       <w:r>
@@ -26355,7 +26348,7 @@
           <v:shape id="_x0000_i1045" type="#_x0000_t75" style="width:87.55pt;height:18.8pt" o:ole="">
             <v:imagedata r:id="rId51" o:title=""/>
           </v:shape>
-          <o:OLEObject Type="Embed" ProgID="Equation.3" ShapeID="_x0000_i1045" DrawAspect="Content" ObjectID="_1619293691" r:id="rId52"/>
+          <o:OLEObject Type="Embed" ProgID="Equation.3" ShapeID="_x0000_i1045" DrawAspect="Content" ObjectID="_1619293890" r:id="rId52"/>
         </w:object>
       </w:r>
       <w:r>
@@ -26940,7 +26933,7 @@
           <v:shape id="_x0000_i1046" type="#_x0000_t75" style="width:146.45pt;height:37.65pt" o:ole="">
             <v:imagedata r:id="rId54" o:title=""/>
           </v:shape>
-          <o:OLEObject Type="Embed" ProgID="Equation.3" ShapeID="_x0000_i1046" DrawAspect="Content" ObjectID="_1619293692" r:id="rId55"/>
+          <o:OLEObject Type="Embed" ProgID="Equation.3" ShapeID="_x0000_i1046" DrawAspect="Content" ObjectID="_1619293891" r:id="rId55"/>
         </w:object>
       </w:r>
       <w:r>
@@ -27258,10 +27251,10 @@
           <w:lang w:eastAsia="ru-RU"/>
         </w:rPr>
         <w:object w:dxaOrig="2860" w:dyaOrig="420">
-          <v:shape id="_x0000_i1060" type="#_x0000_t75" style="width:143.2pt;height:21.25pt" o:ole="">
+          <v:shape id="_x0000_i1047" type="#_x0000_t75" style="width:143.2pt;height:21.25pt" o:ole="">
             <v:imagedata r:id="rId56" o:title=""/>
           </v:shape>
-          <o:OLEObject Type="Embed" ProgID="Equation.3" ShapeID="_x0000_i1060" DrawAspect="Content" ObjectID="_1619293693" r:id="rId57"/>
+          <o:OLEObject Type="Embed" ProgID="Equation.3" ShapeID="_x0000_i1047" DrawAspect="Content" ObjectID="_1619293892" r:id="rId57"/>
         </w:object>
       </w:r>
       <w:r>
@@ -30677,10 +30670,10 @@
           <w:lang w:eastAsia="ru-RU"/>
         </w:rPr>
         <w:object w:dxaOrig="3100" w:dyaOrig="840">
-          <v:shape id="_x0000_i1047" type="#_x0000_t75" style="width:155.45pt;height:41.75pt" o:ole="">
+          <v:shape id="_x0000_i1048" type="#_x0000_t75" style="width:155.45pt;height:41.75pt" o:ole="">
             <v:imagedata r:id="rId58" o:title=""/>
           </v:shape>
-          <o:OLEObject Type="Embed" ProgID="Equation.3" ShapeID="_x0000_i1047" DrawAspect="Content" ObjectID="_1619293694" r:id="rId59"/>
+          <o:OLEObject Type="Embed" ProgID="Equation.3" ShapeID="_x0000_i1048" DrawAspect="Content" ObjectID="_1619293893" r:id="rId59"/>
         </w:object>
       </w:r>
       <w:r>
@@ -31103,10 +31096,10 @@
           <w:lang w:val="en-US" w:eastAsia="ru-RU"/>
         </w:rPr>
         <w:object w:dxaOrig="1579" w:dyaOrig="380">
-          <v:shape id="_x0000_i1048" type="#_x0000_t75" style="width:78.55pt;height:18.8pt" o:ole="">
+          <v:shape id="_x0000_i1049" type="#_x0000_t75" style="width:78.55pt;height:18.8pt" o:ole="">
             <v:imagedata r:id="rId60" o:title=""/>
           </v:shape>
-          <o:OLEObject Type="Embed" ProgID="Equation.3" ShapeID="_x0000_i1048" DrawAspect="Content" ObjectID="_1619293695" r:id="rId61"/>
+          <o:OLEObject Type="Embed" ProgID="Equation.3" ShapeID="_x0000_i1049" DrawAspect="Content" ObjectID="_1619293894" r:id="rId61"/>
         </w:object>
       </w:r>
       <w:r>
@@ -31368,10 +31361,10 @@
           <w:lang w:val="en-US" w:eastAsia="ru-RU"/>
         </w:rPr>
         <w:object w:dxaOrig="1640" w:dyaOrig="380">
-          <v:shape id="_x0000_i1049" type="#_x0000_t75" style="width:81.8pt;height:18.8pt" o:ole="">
+          <v:shape id="_x0000_i1050" type="#_x0000_t75" style="width:81.8pt;height:18.8pt" o:ole="">
             <v:imagedata r:id="rId62" o:title=""/>
           </v:shape>
-          <o:OLEObject Type="Embed" ProgID="Equation.3" ShapeID="_x0000_i1049" DrawAspect="Content" ObjectID="_1619293696" r:id="rId63"/>
+          <o:OLEObject Type="Embed" ProgID="Equation.3" ShapeID="_x0000_i1050" DrawAspect="Content" ObjectID="_1619293895" r:id="rId63"/>
         </w:object>
       </w:r>
       <w:r>
@@ -31580,10 +31573,10 @@
           <w:lang w:val="en-US" w:eastAsia="ru-RU"/>
         </w:rPr>
         <w:object w:dxaOrig="2760" w:dyaOrig="380">
-          <v:shape id="_x0000_i1050" type="#_x0000_t75" style="width:137.45pt;height:18.8pt" o:ole="">
+          <v:shape id="_x0000_i1051" type="#_x0000_t75" style="width:137.45pt;height:18.8pt" o:ole="">
             <v:imagedata r:id="rId64" o:title=""/>
           </v:shape>
-          <o:OLEObject Type="Embed" ProgID="Equation.3" ShapeID="_x0000_i1050" DrawAspect="Content" ObjectID="_1619293697" r:id="rId65"/>
+          <o:OLEObject Type="Embed" ProgID="Equation.3" ShapeID="_x0000_i1051" DrawAspect="Content" ObjectID="_1619293896" r:id="rId65"/>
         </w:object>
       </w:r>
       <w:r>
@@ -31892,10 +31885,10 @@
           <w:lang w:val="en-US" w:eastAsia="ru-RU"/>
         </w:rPr>
         <w:object w:dxaOrig="1800" w:dyaOrig="380">
-          <v:shape id="_x0000_i1051" type="#_x0000_t75" style="width:90pt;height:18.8pt" o:ole="">
+          <v:shape id="_x0000_i1052" type="#_x0000_t75" style="width:90pt;height:18.8pt" o:ole="">
             <v:imagedata r:id="rId66" o:title=""/>
           </v:shape>
-          <o:OLEObject Type="Embed" ProgID="Equation.3" ShapeID="_x0000_i1051" DrawAspect="Content" ObjectID="_1619293698" r:id="rId67"/>
+          <o:OLEObject Type="Embed" ProgID="Equation.3" ShapeID="_x0000_i1052" DrawAspect="Content" ObjectID="_1619293897" r:id="rId67"/>
         </w:object>
       </w:r>
       <w:r>
@@ -32057,10 +32050,10 @@
           <w:lang w:val="en-US" w:eastAsia="ru-RU"/>
         </w:rPr>
         <w:object w:dxaOrig="1939" w:dyaOrig="380">
-          <v:shape id="_x0000_i1052" type="#_x0000_t75" style="width:96.55pt;height:18.8pt" o:ole="">
+          <v:shape id="_x0000_i1053" type="#_x0000_t75" style="width:96.55pt;height:18.8pt" o:ole="">
             <v:imagedata r:id="rId68" o:title=""/>
           </v:shape>
-          <o:OLEObject Type="Embed" ProgID="Equation.3" ShapeID="_x0000_i1052" DrawAspect="Content" ObjectID="_1619293699" r:id="rId69"/>
+          <o:OLEObject Type="Embed" ProgID="Equation.3" ShapeID="_x0000_i1053" DrawAspect="Content" ObjectID="_1619293898" r:id="rId69"/>
         </w:object>
       </w:r>
       <w:r>
@@ -32310,10 +32303,10 @@
           <w:lang w:val="en-US" w:eastAsia="ru-RU"/>
         </w:rPr>
         <w:object w:dxaOrig="3000" w:dyaOrig="380">
-          <v:shape id="_x0000_i1053" type="#_x0000_t75" style="width:150.55pt;height:18.8pt" o:ole="">
+          <v:shape id="_x0000_i1054" type="#_x0000_t75" style="width:150.55pt;height:18.8pt" o:ole="">
             <v:imagedata r:id="rId70" o:title=""/>
           </v:shape>
-          <o:OLEObject Type="Embed" ProgID="Equation.3" ShapeID="_x0000_i1053" DrawAspect="Content" ObjectID="_1619293700" r:id="rId71"/>
+          <o:OLEObject Type="Embed" ProgID="Equation.3" ShapeID="_x0000_i1054" DrawAspect="Content" ObjectID="_1619293899" r:id="rId71"/>
         </w:object>
       </w:r>
       <w:r>
@@ -32547,10 +32540,10 @@
           <w:lang w:eastAsia="ru-RU"/>
         </w:rPr>
         <w:object w:dxaOrig="2340" w:dyaOrig="720">
-          <v:shape id="_x0000_i1054" type="#_x0000_t75" style="width:117pt;height:36pt" o:ole="">
+          <v:shape id="_x0000_i1055" type="#_x0000_t75" style="width:117pt;height:36pt" o:ole="">
             <v:imagedata r:id="rId72" o:title=""/>
           </v:shape>
-          <o:OLEObject Type="Embed" ProgID="Equation.3" ShapeID="_x0000_i1054" DrawAspect="Content" ObjectID="_1619293701" r:id="rId73"/>
+          <o:OLEObject Type="Embed" ProgID="Equation.3" ShapeID="_x0000_i1055" DrawAspect="Content" ObjectID="_1619293900" r:id="rId73"/>
         </w:object>
       </w:r>
       <w:r>
@@ -32829,10 +32822,10 @@
           <w:lang w:eastAsia="ru-RU"/>
         </w:rPr>
         <w:object w:dxaOrig="2380" w:dyaOrig="440">
-          <v:shape id="_x0000_i1055" type="#_x0000_t75" style="width:119.45pt;height:22.1pt" o:ole="">
+          <v:shape id="_x0000_i1056" type="#_x0000_t75" style="width:119.45pt;height:22.1pt" o:ole="">
             <v:imagedata r:id="rId74" o:title=""/>
           </v:shape>
-          <o:OLEObject Type="Embed" ProgID="Equation.3" ShapeID="_x0000_i1055" DrawAspect="Content" ObjectID="_1619293702" r:id="rId75"/>
+          <o:OLEObject Type="Embed" ProgID="Equation.3" ShapeID="_x0000_i1056" DrawAspect="Content" ObjectID="_1619293901" r:id="rId75"/>
         </w:object>
       </w:r>
       <w:r>
@@ -33144,10 +33137,10 @@
           <w:lang w:eastAsia="ru-RU"/>
         </w:rPr>
         <w:object w:dxaOrig="2680" w:dyaOrig="440">
-          <v:shape id="_x0000_i1056" type="#_x0000_t75" style="width:134.2pt;height:22.1pt" o:ole="">
+          <v:shape id="_x0000_i1057" type="#_x0000_t75" style="width:134.2pt;height:22.1pt" o:ole="">
             <v:imagedata r:id="rId76" o:title=""/>
           </v:shape>
-          <o:OLEObject Type="Embed" ProgID="Equation.3" ShapeID="_x0000_i1056" DrawAspect="Content" ObjectID="_1619293703" r:id="rId77"/>
+          <o:OLEObject Type="Embed" ProgID="Equation.3" ShapeID="_x0000_i1057" DrawAspect="Content" ObjectID="_1619293902" r:id="rId77"/>
         </w:object>
       </w:r>
       <w:r>
@@ -33177,10 +33170,10 @@
           <w:lang w:eastAsia="ru-RU"/>
         </w:rPr>
         <w:object w:dxaOrig="3280" w:dyaOrig="440">
-          <v:shape id="_x0000_i1057" type="#_x0000_t75" style="width:164.45pt;height:22.1pt" o:ole="">
+          <v:shape id="_x0000_i1058" type="#_x0000_t75" style="width:164.45pt;height:22.1pt" o:ole="">
             <v:imagedata r:id="rId78" o:title=""/>
           </v:shape>
-          <o:OLEObject Type="Embed" ProgID="Equation.3" ShapeID="_x0000_i1057" DrawAspect="Content" ObjectID="_1619293704" r:id="rId79"/>
+          <o:OLEObject Type="Embed" ProgID="Equation.3" ShapeID="_x0000_i1058" DrawAspect="Content" ObjectID="_1619293903" r:id="rId79"/>
         </w:object>
       </w:r>
       <w:r>
@@ -33210,10 +33203,10 @@
           <w:lang w:eastAsia="ru-RU"/>
         </w:rPr>
         <w:object w:dxaOrig="3260" w:dyaOrig="440">
-          <v:shape id="_x0000_i1058" type="#_x0000_t75" style="width:162pt;height:22.1pt" o:ole="">
+          <v:shape id="_x0000_i1059" type="#_x0000_t75" style="width:162pt;height:22.1pt" o:ole="">
             <v:imagedata r:id="rId80" o:title=""/>
           </v:shape>
-          <o:OLEObject Type="Embed" ProgID="Equation.3" ShapeID="_x0000_i1058" DrawAspect="Content" ObjectID="_1619293705" r:id="rId81"/>
+          <o:OLEObject Type="Embed" ProgID="Equation.3" ShapeID="_x0000_i1059" DrawAspect="Content" ObjectID="_1619293904" r:id="rId81"/>
         </w:object>
       </w:r>
       <w:r>
@@ -33243,10 +33236,10 @@
           <w:lang w:eastAsia="ru-RU"/>
         </w:rPr>
         <w:object w:dxaOrig="3280" w:dyaOrig="440">
-          <v:shape id="_x0000_i1059" type="#_x0000_t75" style="width:164.45pt;height:22.1pt" o:ole="">
+          <v:shape id="_x0000_i1060" type="#_x0000_t75" style="width:164.45pt;height:22.1pt" o:ole="">
             <v:imagedata r:id="rId82" o:title=""/>
           </v:shape>
-          <o:OLEObject Type="Embed" ProgID="Equation.3" ShapeID="_x0000_i1059" DrawAspect="Content" ObjectID="_1619293706" r:id="rId83"/>
+          <o:OLEObject Type="Embed" ProgID="Equation.3" ShapeID="_x0000_i1060" DrawAspect="Content" ObjectID="_1619293905" r:id="rId83"/>
         </w:object>
       </w:r>
       <w:r>
@@ -36317,6 +36310,7 @@
         <w:docPartUnique/>
       </w:docPartObj>
     </w:sdtPr>
+    <w:sdtEndPr/>
     <w:sdtContent>
       <w:p>
         <w:pPr>
@@ -36336,7 +36330,7 @@
           <w:rPr>
             <w:noProof/>
           </w:rPr>
-          <w:t>12</w:t>
+          <w:t>11</w:t>
         </w:r>
         <w:r>
           <w:fldChar w:fldCharType="end"/>
@@ -42608,7 +42602,7 @@
 </file>
 
 <file path=customXml/itemProps1.xml><?xml version="1.0" encoding="utf-8"?>
-<ds:datastoreItem xmlns:ds="http://schemas.openxmlformats.org/officeDocument/2006/customXml" ds:itemID="{D9BFEE20-EF00-4C21-AEEC-DDE92F3B974B}">
+<ds:datastoreItem xmlns:ds="http://schemas.openxmlformats.org/officeDocument/2006/customXml" ds:itemID="{B678E2B0-1699-47C2-8631-84C15E6EC0E8}">
   <ds:schemaRefs>
     <ds:schemaRef ds:uri="http://schemas.openxmlformats.org/officeDocument/2006/bibliography"/>
   </ds:schemaRefs>

</xml_diff>

<commit_message>
EN update Yahor: Logical model
</commit_message>
<xml_diff>
--- a/doc/EN-Yahor.docx
+++ b/doc/EN-Yahor.docx
@@ -76,7 +76,7 @@
             </w:rPr>
             <w:fldChar w:fldCharType="separate"/>
           </w:r>
-          <w:hyperlink w:anchor="_Toc8674103" w:history="1">
+          <w:hyperlink w:anchor="_Toc8851787" w:history="1">
             <w:r>
               <w:rPr>
                 <w:rStyle w:val="a7"/>
@@ -103,7 +103,7 @@
                 <w:noProof/>
                 <w:webHidden/>
               </w:rPr>
-              <w:instrText xml:space="preserve"> PAGEREF _Toc8674103 \h </w:instrText>
+              <w:instrText xml:space="preserve"> PAGEREF _Toc8851787 \h </w:instrText>
             </w:r>
             <w:r>
               <w:rPr>
@@ -145,7 +145,7 @@
               <w:lang w:eastAsia="ru-RU"/>
             </w:rPr>
           </w:pPr>
-          <w:hyperlink w:anchor="_Toc8674104" w:history="1">
+          <w:hyperlink w:anchor="_Toc8851788" w:history="1">
             <w:r>
               <w:rPr>
                 <w:rStyle w:val="a7"/>
@@ -172,7 +172,7 @@
                 <w:noProof/>
                 <w:webHidden/>
               </w:rPr>
-              <w:instrText xml:space="preserve"> PAGEREF _Toc8674104 \h </w:instrText>
+              <w:instrText xml:space="preserve"> PAGEREF _Toc8851788 \h </w:instrText>
             </w:r>
             <w:r>
               <w:rPr>
@@ -214,7 +214,7 @@
               <w:lang w:eastAsia="ru-RU"/>
             </w:rPr>
           </w:pPr>
-          <w:hyperlink w:anchor="_Toc8674105" w:history="1">
+          <w:hyperlink w:anchor="_Toc8851789" w:history="1">
             <w:r>
               <w:rPr>
                 <w:rStyle w:val="a7"/>
@@ -241,7 +241,7 @@
                 <w:noProof/>
                 <w:webHidden/>
               </w:rPr>
-              <w:instrText xml:space="preserve"> PAGEREF _Toc8674105 \h </w:instrText>
+              <w:instrText xml:space="preserve"> PAGEREF _Toc8851789 \h </w:instrText>
             </w:r>
             <w:r>
               <w:rPr>
@@ -283,7 +283,7 @@
               <w:lang w:eastAsia="ru-RU"/>
             </w:rPr>
           </w:pPr>
-          <w:hyperlink w:anchor="_Toc8674106" w:history="1">
+          <w:hyperlink w:anchor="_Toc8851790" w:history="1">
             <w:r>
               <w:rPr>
                 <w:rStyle w:val="a7"/>
@@ -310,7 +310,7 @@
                 <w:noProof/>
                 <w:webHidden/>
               </w:rPr>
-              <w:instrText xml:space="preserve"> PAGEREF _Toc8674106 \h </w:instrText>
+              <w:instrText xml:space="preserve"> PAGEREF _Toc8851790 \h </w:instrText>
             </w:r>
             <w:r>
               <w:rPr>
@@ -352,13 +352,13 @@
               <w:lang w:eastAsia="ru-RU"/>
             </w:rPr>
           </w:pPr>
-          <w:hyperlink w:anchor="_Toc8674107" w:history="1">
+          <w:hyperlink w:anchor="_Toc8851791" w:history="1">
             <w:r>
               <w:rPr>
                 <w:rStyle w:val="a7"/>
                 <w:noProof/>
               </w:rPr>
-              <w:t>2.2   Определение требований</w:t>
+              <w:t>2.2   Определение требований к системе</w:t>
             </w:r>
             <w:r>
               <w:rPr>
@@ -379,7 +379,7 @@
                 <w:noProof/>
                 <w:webHidden/>
               </w:rPr>
-              <w:instrText xml:space="preserve"> PAGEREF _Toc8674107 \h </w:instrText>
+              <w:instrText xml:space="preserve"> PAGEREF _Toc8851791 \h </w:instrText>
             </w:r>
             <w:r>
               <w:rPr>
@@ -421,7 +421,7 @@
               <w:lang w:eastAsia="ru-RU"/>
             </w:rPr>
           </w:pPr>
-          <w:hyperlink w:anchor="_Toc8674108" w:history="1">
+          <w:hyperlink w:anchor="_Toc8851792" w:history="1">
             <w:r>
               <w:rPr>
                 <w:rStyle w:val="a7"/>
@@ -448,7 +448,214 @@
                 <w:noProof/>
                 <w:webHidden/>
               </w:rPr>
-              <w:instrText xml:space="preserve"> PAGEREF _Toc8674108 \h </w:instrText>
+              <w:instrText xml:space="preserve"> PAGEREF _Toc8851792 \h </w:instrText>
+            </w:r>
+            <w:r>
+              <w:rPr>
+                <w:noProof/>
+                <w:webHidden/>
+              </w:rPr>
+            </w:r>
+            <w:r>
+              <w:rPr>
+                <w:noProof/>
+                <w:webHidden/>
+              </w:rPr>
+              <w:fldChar w:fldCharType="separate"/>
+            </w:r>
+            <w:r>
+              <w:rPr>
+                <w:noProof/>
+                <w:webHidden/>
+              </w:rPr>
+              <w:t>13</w:t>
+            </w:r>
+            <w:r>
+              <w:rPr>
+                <w:noProof/>
+                <w:webHidden/>
+              </w:rPr>
+              <w:fldChar w:fldCharType="end"/>
+            </w:r>
+          </w:hyperlink>
+        </w:p>
+        <w:p>
+          <w:pPr>
+            <w:pStyle w:val="21"/>
+            <w:ind w:firstLine="0"/>
+            <w:rPr>
+              <w:rFonts w:asciiTheme="minorHAnsi" w:eastAsiaTheme="minorEastAsia" w:hAnsiTheme="minorHAnsi"/>
+              <w:noProof/>
+              <w:sz w:val="22"/>
+              <w:lang w:eastAsia="ru-RU"/>
+            </w:rPr>
+          </w:pPr>
+          <w:hyperlink w:anchor="_Toc8851793" w:history="1">
+            <w:r>
+              <w:rPr>
+                <w:rStyle w:val="a7"/>
+                <w:noProof/>
+              </w:rPr>
+              <w:t>3.1 Логическая модель</w:t>
+            </w:r>
+            <w:r>
+              <w:rPr>
+                <w:noProof/>
+                <w:webHidden/>
+              </w:rPr>
+              <w:tab/>
+            </w:r>
+            <w:r>
+              <w:rPr>
+                <w:noProof/>
+                <w:webHidden/>
+              </w:rPr>
+              <w:fldChar w:fldCharType="begin"/>
+            </w:r>
+            <w:r>
+              <w:rPr>
+                <w:noProof/>
+                <w:webHidden/>
+              </w:rPr>
+              <w:instrText xml:space="preserve"> PAGEREF _Toc8851793 \h </w:instrText>
+            </w:r>
+            <w:r>
+              <w:rPr>
+                <w:noProof/>
+                <w:webHidden/>
+              </w:rPr>
+            </w:r>
+            <w:r>
+              <w:rPr>
+                <w:noProof/>
+                <w:webHidden/>
+              </w:rPr>
+              <w:fldChar w:fldCharType="separate"/>
+            </w:r>
+            <w:r>
+              <w:rPr>
+                <w:noProof/>
+                <w:webHidden/>
+              </w:rPr>
+              <w:t>13</w:t>
+            </w:r>
+            <w:r>
+              <w:rPr>
+                <w:noProof/>
+                <w:webHidden/>
+              </w:rPr>
+              <w:fldChar w:fldCharType="end"/>
+            </w:r>
+          </w:hyperlink>
+        </w:p>
+        <w:p>
+          <w:pPr>
+            <w:pStyle w:val="21"/>
+            <w:ind w:firstLine="0"/>
+            <w:rPr>
+              <w:rFonts w:asciiTheme="minorHAnsi" w:eastAsiaTheme="minorEastAsia" w:hAnsiTheme="minorHAnsi"/>
+              <w:noProof/>
+              <w:sz w:val="22"/>
+              <w:lang w:eastAsia="ru-RU"/>
+            </w:rPr>
+          </w:pPr>
+          <w:hyperlink w:anchor="_Toc8851794" w:history="1">
+            <w:r>
+              <w:rPr>
+                <w:rStyle w:val="a7"/>
+                <w:noProof/>
+              </w:rPr>
+              <w:t>3.1.1 Основные роли в системе</w:t>
+            </w:r>
+            <w:r>
+              <w:rPr>
+                <w:noProof/>
+                <w:webHidden/>
+              </w:rPr>
+              <w:tab/>
+            </w:r>
+            <w:r>
+              <w:rPr>
+                <w:noProof/>
+                <w:webHidden/>
+              </w:rPr>
+              <w:fldChar w:fldCharType="begin"/>
+            </w:r>
+            <w:r>
+              <w:rPr>
+                <w:noProof/>
+                <w:webHidden/>
+              </w:rPr>
+              <w:instrText xml:space="preserve"> PAGEREF _Toc8851794 \h </w:instrText>
+            </w:r>
+            <w:r>
+              <w:rPr>
+                <w:noProof/>
+                <w:webHidden/>
+              </w:rPr>
+            </w:r>
+            <w:r>
+              <w:rPr>
+                <w:noProof/>
+                <w:webHidden/>
+              </w:rPr>
+              <w:fldChar w:fldCharType="separate"/>
+            </w:r>
+            <w:r>
+              <w:rPr>
+                <w:noProof/>
+                <w:webHidden/>
+              </w:rPr>
+              <w:t>13</w:t>
+            </w:r>
+            <w:r>
+              <w:rPr>
+                <w:noProof/>
+                <w:webHidden/>
+              </w:rPr>
+              <w:fldChar w:fldCharType="end"/>
+            </w:r>
+          </w:hyperlink>
+        </w:p>
+        <w:p>
+          <w:pPr>
+            <w:pStyle w:val="21"/>
+            <w:ind w:firstLine="0"/>
+            <w:rPr>
+              <w:rFonts w:asciiTheme="minorHAnsi" w:eastAsiaTheme="minorEastAsia" w:hAnsiTheme="minorHAnsi"/>
+              <w:noProof/>
+              <w:sz w:val="22"/>
+              <w:lang w:eastAsia="ru-RU"/>
+            </w:rPr>
+          </w:pPr>
+          <w:hyperlink w:anchor="_Toc8851795" w:history="1">
+            <w:r>
+              <w:rPr>
+                <w:rStyle w:val="a7"/>
+                <w:noProof/>
+              </w:rPr>
+              <w:t>3.1.2 Варианты использования системы</w:t>
+            </w:r>
+            <w:r>
+              <w:rPr>
+                <w:noProof/>
+                <w:webHidden/>
+              </w:rPr>
+              <w:tab/>
+            </w:r>
+            <w:r>
+              <w:rPr>
+                <w:noProof/>
+                <w:webHidden/>
+              </w:rPr>
+              <w:fldChar w:fldCharType="begin"/>
+            </w:r>
+            <w:r>
+              <w:rPr>
+                <w:noProof/>
+                <w:webHidden/>
+              </w:rPr>
+              <w:instrText xml:space="preserve"> PAGEREF _Toc8851795 \h </w:instrText>
             </w:r>
             <w:r>
               <w:rPr>
@@ -490,7 +697,7 @@
               <w:lang w:eastAsia="ru-RU"/>
             </w:rPr>
           </w:pPr>
-          <w:hyperlink w:anchor="_Toc8674109" w:history="1">
+          <w:hyperlink w:anchor="_Toc8851796" w:history="1">
             <w:r>
               <w:rPr>
                 <w:rStyle w:val="a7"/>
@@ -533,7 +740,7 @@
                 <w:noProof/>
                 <w:webHidden/>
               </w:rPr>
-              <w:instrText xml:space="preserve"> PAGEREF _Toc8674109 \h </w:instrText>
+              <w:instrText xml:space="preserve"> PAGEREF _Toc8851796 \h </w:instrText>
             </w:r>
             <w:r>
               <w:rPr>
@@ -553,7 +760,7 @@
                 <w:noProof/>
                 <w:webHidden/>
               </w:rPr>
-              <w:t>14</w:t>
+              <w:t>16</w:t>
             </w:r>
             <w:r>
               <w:rPr>
@@ -575,7 +782,7 @@
               <w:lang w:eastAsia="ru-RU"/>
             </w:rPr>
           </w:pPr>
-          <w:hyperlink w:anchor="_Toc8674110" w:history="1">
+          <w:hyperlink w:anchor="_Toc8851797" w:history="1">
             <w:r>
               <w:rPr>
                 <w:rStyle w:val="a7"/>
@@ -618,7 +825,7 @@
                 <w:noProof/>
                 <w:webHidden/>
               </w:rPr>
-              <w:instrText xml:space="preserve"> PAGEREF _Toc8674110 \h </w:instrText>
+              <w:instrText xml:space="preserve"> PAGEREF _Toc8851797 \h </w:instrText>
             </w:r>
             <w:r>
               <w:rPr>
@@ -638,7 +845,7 @@
                 <w:noProof/>
                 <w:webHidden/>
               </w:rPr>
-              <w:t>14</w:t>
+              <w:t>16</w:t>
             </w:r>
             <w:r>
               <w:rPr>
@@ -660,7 +867,7 @@
               <w:lang w:eastAsia="ru-RU"/>
             </w:rPr>
           </w:pPr>
-          <w:hyperlink w:anchor="_Toc8674111" w:history="1">
+          <w:hyperlink w:anchor="_Toc8851798" w:history="1">
             <w:r>
               <w:rPr>
                 <w:rStyle w:val="a7"/>
@@ -688,7 +895,7 @@
                 <w:noProof/>
                 <w:webHidden/>
               </w:rPr>
-              <w:instrText xml:space="preserve"> PAGEREF _Toc8674111 \h </w:instrText>
+              <w:instrText xml:space="preserve"> PAGEREF _Toc8851798 \h </w:instrText>
             </w:r>
             <w:r>
               <w:rPr>
@@ -708,7 +915,7 @@
                 <w:noProof/>
                 <w:webHidden/>
               </w:rPr>
-              <w:t>20</w:t>
+              <w:t>22</w:t>
             </w:r>
             <w:r>
               <w:rPr>
@@ -730,7 +937,7 @@
               <w:lang w:eastAsia="ru-RU"/>
             </w:rPr>
           </w:pPr>
-          <w:hyperlink w:anchor="_Toc8674112" w:history="1">
+          <w:hyperlink w:anchor="_Toc8851799" w:history="1">
             <w:r>
               <w:rPr>
                 <w:rStyle w:val="a7"/>
@@ -757,7 +964,7 @@
                 <w:noProof/>
                 <w:webHidden/>
               </w:rPr>
-              <w:instrText xml:space="preserve"> PAGEREF _Toc8674112 \h </w:instrText>
+              <w:instrText xml:space="preserve"> PAGEREF _Toc8851799 \h </w:instrText>
             </w:r>
             <w:r>
               <w:rPr>
@@ -777,7 +984,7 @@
                 <w:noProof/>
                 <w:webHidden/>
               </w:rPr>
-              <w:t>22</w:t>
+              <w:t>24</w:t>
             </w:r>
             <w:r>
               <w:rPr>
@@ -820,6 +1027,7 @@
     <w:p>
       <w:pPr>
         <w:spacing w:after="0"/>
+        <w:ind w:firstLine="0"/>
         <w:rPr>
           <w:rFonts w:eastAsiaTheme="majorEastAsia" w:cs="Times New Roman"/>
           <w:b/>
@@ -836,6 +1044,8 @@
         </w:rPr>
         <w:br w:type="page"/>
       </w:r>
+      <w:bookmarkStart w:id="1" w:name="_GoBack"/>
+      <w:bookmarkEnd w:id="1"/>
     </w:p>
     <w:p>
       <w:pPr>
@@ -843,13 +1053,13 @@
         <w:spacing w:after="0"/>
         <w:jc w:val="center"/>
       </w:pPr>
-      <w:bookmarkStart w:id="1" w:name="_Toc8674103"/>
+      <w:bookmarkStart w:id="2" w:name="_Toc8851787"/>
       <w:bookmarkEnd w:id="0"/>
       <w:r>
         <w:lastRenderedPageBreak/>
         <w:t>ВВЕДЕНИЕ</w:t>
       </w:r>
-      <w:bookmarkEnd w:id="1"/>
+      <w:bookmarkEnd w:id="2"/>
     </w:p>
     <w:p>
       <w:pPr>
@@ -1527,7 +1737,7 @@
         <w:spacing w:after="0"/>
         <w:ind w:firstLine="567"/>
       </w:pPr>
-      <w:bookmarkStart w:id="2" w:name="_Toc8674104"/>
+      <w:bookmarkStart w:id="3" w:name="_Toc8851788"/>
       <w:r>
         <w:lastRenderedPageBreak/>
         <w:t xml:space="preserve">1   </w:t>
@@ -1535,7 +1745,7 @@
       <w:r>
         <w:t>АНАЛИЗ ПРЕДМЕТНОЙ ОБЛАСТИ</w:t>
       </w:r>
-      <w:bookmarkEnd w:id="2"/>
+      <w:bookmarkEnd w:id="3"/>
     </w:p>
     <w:p>
       <w:pPr>
@@ -2414,11 +2624,11 @@
         <w:spacing w:after="0"/>
         <w:ind w:firstLine="567"/>
       </w:pPr>
-      <w:bookmarkStart w:id="3" w:name="_Toc8674105"/>
+      <w:bookmarkStart w:id="4" w:name="_Toc8851789"/>
       <w:r>
         <w:t>2   ПОСТАНОВКА ЗАДАЧИ</w:t>
       </w:r>
-      <w:bookmarkEnd w:id="3"/>
+      <w:bookmarkEnd w:id="4"/>
     </w:p>
     <w:p>
       <w:pPr>
@@ -2433,7 +2643,7 @@
           <w:rFonts w:cs="Times New Roman"/>
         </w:rPr>
       </w:pPr>
-      <w:bookmarkStart w:id="4" w:name="_Toc8674106"/>
+      <w:bookmarkStart w:id="5" w:name="_Toc8851790"/>
       <w:r>
         <w:t>2</w:t>
       </w:r>
@@ -2446,7 +2656,7 @@
       <w:r>
         <w:t>Общие определения</w:t>
       </w:r>
-      <w:bookmarkEnd w:id="4"/>
+      <w:bookmarkEnd w:id="5"/>
     </w:p>
     <w:p>
       <w:pPr>
@@ -2759,7 +2969,7 @@
         <w:pStyle w:val="2"/>
         <w:spacing w:before="0"/>
       </w:pPr>
-      <w:bookmarkStart w:id="5" w:name="_Toc8674107"/>
+      <w:bookmarkStart w:id="6" w:name="_Toc8851791"/>
       <w:r>
         <w:t>2.2</w:t>
       </w:r>
@@ -2772,38 +2982,35 @@
       <w:r>
         <w:t>й</w:t>
       </w:r>
-      <w:bookmarkEnd w:id="5"/>
+      <w:r>
+        <w:t xml:space="preserve"> </w:t>
+      </w:r>
+      <w:r>
+        <w:t>к системе</w:t>
+      </w:r>
+      <w:bookmarkEnd w:id="6"/>
+    </w:p>
+    <w:p>
+      <w:pPr>
+        <w:spacing w:after="0"/>
+        <w:ind w:firstLine="0"/>
+      </w:pPr>
+    </w:p>
+    <w:p>
+      <w:pPr>
+        <w:spacing w:after="0"/>
+      </w:pPr>
+      <w:r>
+        <w:t>Необходимо разработать систему</w:t>
+      </w:r>
+      <w:r>
+        <w:t xml:space="preserve"> «</w:t>
+      </w:r>
+      <w:proofErr w:type="spellStart"/>
       <w:r>
         <w:rPr>
           <w:lang w:val="en-US"/>
         </w:rPr>
-        <w:t xml:space="preserve"> </w:t>
-      </w:r>
-      <w:r>
-        <w:t>к системе</w:t>
-      </w:r>
-    </w:p>
-    <w:p>
-      <w:pPr>
-        <w:spacing w:after="0"/>
-        <w:ind w:firstLine="0"/>
-      </w:pPr>
-    </w:p>
-    <w:p>
-      <w:pPr>
-        <w:spacing w:after="0"/>
-      </w:pPr>
-      <w:r>
-        <w:t>Необходимо разработать систему</w:t>
-      </w:r>
-      <w:r>
-        <w:t xml:space="preserve"> «</w:t>
-      </w:r>
-      <w:proofErr w:type="spellStart"/>
-      <w:r>
-        <w:rPr>
-          <w:lang w:val="en-US"/>
-        </w:rPr>
         <w:t>Ziro</w:t>
       </w:r>
       <w:proofErr w:type="spellEnd"/>
@@ -2820,12 +3027,7 @@
         <w:t xml:space="preserve">программными </w:t>
       </w:r>
       <w:r>
-        <w:t>проектами</w:t>
-      </w:r>
-      <w:bookmarkStart w:id="6" w:name="_GoBack"/>
-      <w:bookmarkEnd w:id="6"/>
-      <w:r>
-        <w:t>.</w:t>
+        <w:t>проектами.</w:t>
       </w:r>
       <w:r>
         <w:t xml:space="preserve"> Управление проектами </w:t>
@@ -3272,9 +3474,10 @@
     <w:p>
       <w:pPr>
         <w:pStyle w:val="1"/>
+        <w:spacing w:after="0"/>
         <w:ind w:firstLine="567"/>
       </w:pPr>
-      <w:bookmarkStart w:id="7" w:name="_Toc8674108"/>
+      <w:bookmarkStart w:id="7" w:name="_Toc8851792"/>
       <w:r>
         <w:lastRenderedPageBreak/>
         <w:t>3   ПРОЕКТИРОВАНИЕ И МОДЕЛИРОВАНИЕ</w:t>
@@ -3283,51 +3486,654 @@
     </w:p>
     <w:p>
       <w:pPr>
+        <w:spacing w:after="0"/>
         <w:rPr>
           <w:b/>
           <w:i/>
         </w:rPr>
       </w:pPr>
-      <w:r>
+    </w:p>
+    <w:p>
+      <w:pPr>
+        <w:pStyle w:val="2"/>
+        <w:spacing w:before="0"/>
+      </w:pPr>
+      <w:bookmarkStart w:id="8" w:name="_Toc8851793"/>
+      <w:r>
+        <w:t xml:space="preserve">3.1 </w:t>
+      </w:r>
+      <w:r>
+        <w:t>Логическая модель</w:t>
+      </w:r>
+      <w:bookmarkEnd w:id="8"/>
+    </w:p>
+    <w:p>
+      <w:pPr>
+        <w:spacing w:after="0"/>
         <w:rPr>
           <w:b/>
           <w:i/>
         </w:rPr>
-        <w:t>3.1 Определение типа программного средства</w:t>
-      </w:r>
-    </w:p>
-    <w:p>
-      <w:pPr>
+      </w:pPr>
+    </w:p>
+    <w:p>
+      <w:pPr>
+        <w:pStyle w:val="2"/>
+        <w:spacing w:before="0"/>
+      </w:pPr>
+      <w:bookmarkStart w:id="9" w:name="_Toc8851794"/>
+      <w:r>
+        <w:t xml:space="preserve">3.1.1 </w:t>
+      </w:r>
+      <w:r>
+        <w:t>Основные роли</w:t>
+      </w:r>
+      <w:r>
+        <w:t xml:space="preserve"> в системе</w:t>
+      </w:r>
+      <w:bookmarkEnd w:id="9"/>
+    </w:p>
+    <w:p>
+      <w:pPr>
+        <w:spacing w:after="0"/>
+      </w:pPr>
+    </w:p>
+    <w:p>
+      <w:pPr>
+        <w:spacing w:after="0"/>
+        <w:jc w:val="both"/>
+      </w:pPr>
+      <w:r>
+        <w:t>В системе должны быть определены некоторые логические группы пользователей, при попадании в которые пользователь будет иметь возможность пользоваться определенным набором функционалом. Отношение пользователя к той или иной группе будет озна</w:t>
+      </w:r>
+      <w:r>
+        <w:t xml:space="preserve">чать то, что пользователь </w:t>
+      </w:r>
+      <w:proofErr w:type="gramStart"/>
+      <w:r>
+        <w:t xml:space="preserve">имеет </w:t>
+      </w:r>
+      <w:r>
+        <w:t>определенную роль</w:t>
+      </w:r>
+      <w:proofErr w:type="gramEnd"/>
+      <w:r>
+        <w:t xml:space="preserve"> в системе.</w:t>
+      </w:r>
+    </w:p>
+    <w:p>
+      <w:pPr>
+        <w:spacing w:after="0"/>
+        <w:jc w:val="both"/>
+      </w:pPr>
+      <w:r>
+        <w:t xml:space="preserve">В системе должны быть определены две </w:t>
+      </w:r>
+      <w:r>
+        <w:t>основные роли пользователей</w:t>
+      </w:r>
+      <w:r>
+        <w:t>:</w:t>
+      </w:r>
+    </w:p>
+    <w:p>
+      <w:pPr>
+        <w:pStyle w:val="ac"/>
+        <w:numPr>
+          <w:ilvl w:val="0"/>
+          <w:numId w:val="36"/>
+        </w:numPr>
+        <w:spacing w:after="0"/>
+        <w:ind w:left="0" w:firstLine="567"/>
+        <w:jc w:val="both"/>
+      </w:pPr>
+      <w:r>
+        <w:t>п</w:t>
+      </w:r>
+      <w:r>
+        <w:t>ользователь (</w:t>
+      </w:r>
+      <w:r>
+        <w:rPr>
+          <w:lang w:val="en-US"/>
+        </w:rPr>
+        <w:t>User</w:t>
+      </w:r>
+      <w:r>
+        <w:t>)</w:t>
+      </w:r>
+      <w:r>
+        <w:t xml:space="preserve"> – наделенные данной ролью пользователи системы могут пользоваться основным функционалом системы достаточным для осуществления деятельности по управлению проектами;</w:t>
+      </w:r>
+    </w:p>
+    <w:p>
+      <w:pPr>
+        <w:pStyle w:val="ac"/>
+        <w:numPr>
+          <w:ilvl w:val="0"/>
+          <w:numId w:val="36"/>
+        </w:numPr>
+        <w:spacing w:after="0"/>
+        <w:ind w:left="0" w:firstLine="567"/>
+        <w:jc w:val="both"/>
+      </w:pPr>
+      <w:r>
+        <w:t>а</w:t>
+      </w:r>
+      <w:r>
+        <w:t>дминистратор (</w:t>
+      </w:r>
+      <w:r>
+        <w:rPr>
+          <w:lang w:val="en-US"/>
+        </w:rPr>
+        <w:t>Administrator</w:t>
+      </w:r>
+      <w:r>
+        <w:t xml:space="preserve">) – </w:t>
+      </w:r>
+      <w:r>
+        <w:t>данная роль присваивается пользователем, ответственным за создани</w:t>
+      </w:r>
+      <w:r>
+        <w:t xml:space="preserve">е новых пользователей в системе, назначение им ролей, управление доступом пользователей к определенным проектам, а также создание проектов в системе. </w:t>
+      </w:r>
+    </w:p>
+    <w:p>
+      <w:pPr>
+        <w:pStyle w:val="ac"/>
+        <w:spacing w:after="0"/>
+        <w:ind w:left="0"/>
+        <w:jc w:val="both"/>
+      </w:pPr>
+      <w:r>
+        <w:t>Между данными двумя ролями существует большая разница как в контексте использования функционала системы, так и в целом отношения к главной деятельности – управлению проектами.</w:t>
+      </w:r>
+    </w:p>
+    <w:p>
+      <w:pPr>
+        <w:pStyle w:val="ac"/>
+        <w:spacing w:after="0"/>
+        <w:ind w:left="0"/>
+        <w:jc w:val="both"/>
+      </w:pPr>
+    </w:p>
+    <w:p>
+      <w:pPr>
+        <w:pStyle w:val="2"/>
+        <w:spacing w:before="0"/>
+      </w:pPr>
+      <w:bookmarkStart w:id="10" w:name="_Toc8851795"/>
+      <w:r>
+        <w:t>3.1.2</w:t>
+      </w:r>
+      <w:r>
+        <w:t xml:space="preserve"> Варианты использования системы</w:t>
+      </w:r>
+      <w:bookmarkEnd w:id="10"/>
+    </w:p>
+    <w:p>
+      <w:pPr>
+        <w:spacing w:after="0"/>
+        <w:jc w:val="both"/>
         <w:rPr>
           <w:b/>
           <w:i/>
         </w:rPr>
       </w:pPr>
-      <w:r>
+    </w:p>
+    <w:p>
+      <w:pPr>
+        <w:spacing w:after="0"/>
+        <w:jc w:val="both"/>
+      </w:pPr>
+      <w:r>
+        <w:t>Пользователи</w:t>
+      </w:r>
+      <w:r>
+        <w:t>,</w:t>
+      </w:r>
+      <w:r>
+        <w:t xml:space="preserve"> имеющие роль администратор по своей сути не имеют никакого отношения к управлению проектами. Их главная обязанность – </w:t>
+      </w:r>
+      <w:r>
+        <w:t>введение новых пользователей и проектов в систему, а также разграничение прав доступа. Также они обязаны разрешать любые вопросы, касающиеся работоспособности системы, и восстанавливать учетные записи для пользователей с ролью «</w:t>
+      </w:r>
+      <w:r>
+        <w:rPr>
+          <w:lang w:val="en-US"/>
+        </w:rPr>
+        <w:t>User</w:t>
+      </w:r>
+      <w:r>
+        <w:t>».</w:t>
+      </w:r>
+    </w:p>
+    <w:p>
+      <w:pPr>
+        <w:spacing w:after="0"/>
+        <w:jc w:val="both"/>
+      </w:pPr>
+      <w:r>
+        <w:t>Таким образом, для администраторов должен быть предусмотрен и доступен следующий функционал в системе:</w:t>
+      </w:r>
+    </w:p>
+    <w:p>
+      <w:pPr>
+        <w:pStyle w:val="ac"/>
+        <w:numPr>
+          <w:ilvl w:val="0"/>
+          <w:numId w:val="37"/>
+        </w:numPr>
+        <w:spacing w:after="0"/>
+        <w:ind w:left="0" w:firstLine="567"/>
+        <w:jc w:val="both"/>
+      </w:pPr>
+      <w:r>
+        <w:t>создание первоначальной учетной записи для пользователя;</w:t>
+      </w:r>
+    </w:p>
+    <w:p>
+      <w:pPr>
+        <w:pStyle w:val="ac"/>
+        <w:numPr>
+          <w:ilvl w:val="0"/>
+          <w:numId w:val="37"/>
+        </w:numPr>
+        <w:spacing w:after="0"/>
+        <w:ind w:left="0" w:firstLine="567"/>
+        <w:jc w:val="both"/>
+      </w:pPr>
+      <w:r>
+        <w:t>назначение роли для пользователя</w:t>
+      </w:r>
+    </w:p>
+    <w:p>
+      <w:pPr>
+        <w:pStyle w:val="ac"/>
+        <w:numPr>
+          <w:ilvl w:val="0"/>
+          <w:numId w:val="37"/>
+        </w:numPr>
+        <w:spacing w:after="0"/>
+        <w:ind w:left="0" w:firstLine="567"/>
+        <w:jc w:val="both"/>
+      </w:pPr>
+      <w:r>
+        <w:t>создание проекта;</w:t>
+      </w:r>
+    </w:p>
+    <w:p>
+      <w:pPr>
+        <w:pStyle w:val="ac"/>
+        <w:numPr>
+          <w:ilvl w:val="0"/>
+          <w:numId w:val="37"/>
+        </w:numPr>
+        <w:spacing w:after="0"/>
+        <w:ind w:left="0" w:firstLine="567"/>
+        <w:jc w:val="both"/>
+      </w:pPr>
+      <w:r>
+        <w:t>назначение для пользователя проектов, с которыми он может работать;</w:t>
+      </w:r>
+    </w:p>
+    <w:p>
+      <w:pPr>
+        <w:pStyle w:val="ac"/>
+        <w:numPr>
+          <w:ilvl w:val="0"/>
+          <w:numId w:val="37"/>
+        </w:numPr>
+        <w:spacing w:after="0"/>
+        <w:ind w:left="0" w:firstLine="567"/>
+        <w:jc w:val="both"/>
+      </w:pPr>
+      <w:r>
+        <w:t>лишения доступа к определенным проектам для определенного пользователя.</w:t>
+      </w:r>
+    </w:p>
+    <w:p>
+      <w:pPr>
+        <w:spacing w:after="0"/>
+        <w:jc w:val="both"/>
+      </w:pPr>
+      <w:r>
+        <w:lastRenderedPageBreak/>
+        <w:t>В свою очередь пользователи, относящиеся к роли «</w:t>
+      </w:r>
+      <w:r>
+        <w:rPr>
+          <w:lang w:val="en-US"/>
+        </w:rPr>
+        <w:t>User</w:t>
+      </w:r>
+      <w:r>
+        <w:t xml:space="preserve">», не могут никаким образом воздействовать на учетные данные других пользователей либо на данные по проектам, но могут осуществлять </w:t>
+      </w:r>
+      <w:r>
+        <w:t>основную деятельность в отношении проектов</w:t>
+      </w:r>
+      <w:r>
+        <w:t>.</w:t>
+      </w:r>
+      <w:r>
+        <w:t xml:space="preserve"> Т.е. пользователь с ролью «</w:t>
+      </w:r>
+      <w:r>
+        <w:rPr>
+          <w:lang w:val="en-US"/>
+        </w:rPr>
+        <w:t>User</w:t>
+      </w:r>
+      <w:r>
+        <w:t xml:space="preserve">» этот тот самый человек, который имеет прямое отношение к разработке и развитию программного проекта. </w:t>
+      </w:r>
+      <w:proofErr w:type="gramStart"/>
+      <w:r>
+        <w:t xml:space="preserve">Это может быть как программист, ведущий разработку на проекте, так и проектный руководитель, организующий работу среди подчиненных, или же </w:t>
+      </w:r>
+      <w:proofErr w:type="spellStart"/>
+      <w:r>
+        <w:t>тестировщик</w:t>
+      </w:r>
+      <w:proofErr w:type="spellEnd"/>
+      <w:r>
+        <w:t>, обеспечивающий качество выполненных работ, и др. При этом данные пользователи могут вести свою деятельность только в отношении тех проектов, к которым им был дан доступ администратором системы, т.е. они ничего не будут знать о других проектах в системе и</w:t>
+      </w:r>
+      <w:proofErr w:type="gramEnd"/>
+      <w:r>
+        <w:t xml:space="preserve"> любой относящейся к ним информации. В свою очередь, когда пользователю назначается какой-то проект, он получает полный доступ ко всему функционалу </w:t>
+      </w:r>
+      <w:r>
+        <w:t xml:space="preserve">и информации </w:t>
+      </w:r>
+      <w:r>
+        <w:t xml:space="preserve">в отношении проекта и становится частью команды </w:t>
+      </w:r>
+      <w:r>
+        <w:t xml:space="preserve">(группа людей относящихся к одному и тому же проекту). </w:t>
+      </w:r>
+    </w:p>
+    <w:p>
+      <w:pPr>
+        <w:spacing w:after="0"/>
+        <w:jc w:val="both"/>
+      </w:pPr>
+      <w:r>
+        <w:t>Таким образом, для осуществления своей деятельности, пользователям с данной ролью необходим следующий функционал в системе:</w:t>
+      </w:r>
+    </w:p>
+    <w:p>
+      <w:pPr>
+        <w:pStyle w:val="ac"/>
+        <w:numPr>
+          <w:ilvl w:val="0"/>
+          <w:numId w:val="38"/>
+        </w:numPr>
+        <w:spacing w:after="0"/>
+        <w:ind w:left="0" w:firstLine="567"/>
+        <w:jc w:val="both"/>
+      </w:pPr>
+      <w:r>
+        <w:t xml:space="preserve">редактирование профиля с заданием всех ключевых персональных данных: должность, контакты, фото и </w:t>
+      </w:r>
+      <w:proofErr w:type="spellStart"/>
+      <w:r>
+        <w:t>т</w:t>
+      </w:r>
+      <w:proofErr w:type="gramStart"/>
+      <w:r>
+        <w:t>.д</w:t>
+      </w:r>
+      <w:proofErr w:type="spellEnd"/>
+      <w:proofErr w:type="gramEnd"/>
+      <w:r>
+        <w:t>;</w:t>
+      </w:r>
+    </w:p>
+    <w:p>
+      <w:pPr>
+        <w:pStyle w:val="ac"/>
+        <w:numPr>
+          <w:ilvl w:val="0"/>
+          <w:numId w:val="38"/>
+        </w:numPr>
+        <w:spacing w:after="0"/>
+        <w:ind w:left="0" w:firstLine="567"/>
+        <w:jc w:val="both"/>
+      </w:pPr>
+      <w:r>
+        <w:t>просмотр информации о членах команды, включая их контакты;</w:t>
+      </w:r>
+    </w:p>
+    <w:p>
+      <w:pPr>
+        <w:pStyle w:val="ac"/>
+        <w:numPr>
+          <w:ilvl w:val="0"/>
+          <w:numId w:val="38"/>
+        </w:numPr>
+        <w:spacing w:after="0"/>
+        <w:ind w:left="0" w:firstLine="567"/>
+        <w:jc w:val="both"/>
+      </w:pPr>
+      <w:r>
+        <w:t>получение списка текущих задач, всех задач в проекте, закрытые задачи в прошлом для определенного проекта, а также получение списка задач по множеству другим критериям для формирования статистики, изучения предыдущего опыта и для других целей;</w:t>
+      </w:r>
+    </w:p>
+    <w:p>
+      <w:pPr>
+        <w:pStyle w:val="ac"/>
+        <w:numPr>
+          <w:ilvl w:val="0"/>
+          <w:numId w:val="38"/>
+        </w:numPr>
+        <w:spacing w:after="0"/>
+        <w:ind w:left="0" w:firstLine="567"/>
+        <w:jc w:val="both"/>
+      </w:pPr>
+      <w:r>
+        <w:t>создание задачи с указанием всех основных параметров: название, описание, сроки, тип, статус и другие данные;</w:t>
+      </w:r>
+    </w:p>
+    <w:p>
+      <w:pPr>
+        <w:pStyle w:val="ac"/>
+        <w:numPr>
+          <w:ilvl w:val="0"/>
+          <w:numId w:val="38"/>
+        </w:numPr>
+        <w:spacing w:after="0"/>
+        <w:ind w:left="0" w:firstLine="567"/>
+        <w:jc w:val="both"/>
+      </w:pPr>
+      <w:r>
+        <w:t>возможность редактирования основных данных по задаче (</w:t>
+      </w:r>
+      <w:r>
+        <w:t xml:space="preserve">за исключением некоторых </w:t>
+      </w:r>
+      <w:r>
+        <w:t>данных, таких как номер задачи, создатель, дата создания и т.д.);</w:t>
+      </w:r>
+    </w:p>
+    <w:p>
+      <w:pPr>
+        <w:pStyle w:val="ac"/>
+        <w:numPr>
+          <w:ilvl w:val="0"/>
+          <w:numId w:val="38"/>
+        </w:numPr>
+        <w:spacing w:after="0"/>
+        <w:ind w:left="0" w:firstLine="567"/>
+        <w:jc w:val="both"/>
+      </w:pPr>
+      <w:r>
+        <w:t>назначение исполнителя для определенной задачи;</w:t>
+      </w:r>
+    </w:p>
+    <w:p>
+      <w:pPr>
+        <w:pStyle w:val="ac"/>
+        <w:numPr>
+          <w:ilvl w:val="0"/>
+          <w:numId w:val="38"/>
+        </w:numPr>
+        <w:spacing w:after="0"/>
+        <w:ind w:left="0" w:firstLine="567"/>
+        <w:jc w:val="both"/>
+      </w:pPr>
+      <w:r>
+        <w:t>возможность обсуждения задачи с остальными членами команды;</w:t>
+      </w:r>
+    </w:p>
+    <w:p>
+      <w:pPr>
+        <w:pStyle w:val="ac"/>
+        <w:numPr>
+          <w:ilvl w:val="0"/>
+          <w:numId w:val="38"/>
+        </w:numPr>
+        <w:spacing w:after="0"/>
+        <w:ind w:left="0" w:firstLine="567"/>
+        <w:jc w:val="both"/>
+      </w:pPr>
+      <w:r>
+        <w:t>ведение и просмотр журнала работ по конкретной задаче;</w:t>
+      </w:r>
+    </w:p>
+    <w:p>
+      <w:pPr>
+        <w:pStyle w:val="ac"/>
+        <w:numPr>
+          <w:ilvl w:val="0"/>
+          <w:numId w:val="38"/>
+        </w:numPr>
+        <w:spacing w:after="0"/>
+        <w:ind w:left="0" w:firstLine="567"/>
+        <w:jc w:val="both"/>
+      </w:pPr>
+      <w:r>
+        <w:t>просмотр информации по текущим проектам;</w:t>
+      </w:r>
+    </w:p>
+    <w:p>
+      <w:pPr>
+        <w:pStyle w:val="ac"/>
+        <w:numPr>
+          <w:ilvl w:val="0"/>
+          <w:numId w:val="38"/>
+        </w:numPr>
+        <w:spacing w:after="0"/>
+        <w:ind w:left="0" w:firstLine="567"/>
+        <w:jc w:val="both"/>
+      </w:pPr>
+      <w:r>
+        <w:t>возможность загрузки документации, относящейся к определенному проекту</w:t>
+      </w:r>
+    </w:p>
+    <w:p>
+      <w:pPr>
+        <w:spacing w:after="0"/>
+        <w:jc w:val="both"/>
+      </w:pPr>
+      <w:r>
+        <w:t xml:space="preserve">Варианты использования описанного функционала для каждой роли пользователей отображено в </w:t>
+      </w:r>
+      <w:r>
+        <w:rPr>
+          <w:color w:val="FF0000"/>
+        </w:rPr>
+        <w:t xml:space="preserve">приложении </w:t>
+      </w:r>
+      <w:r>
+        <w:rPr>
+          <w:color w:val="FF0000"/>
+          <w:lang w:val="en-US"/>
+        </w:rPr>
+        <w:t>XX</w:t>
+      </w:r>
+      <w:r>
+        <w:rPr>
+          <w:color w:val="FF0000"/>
+        </w:rPr>
+        <w:t>.</w:t>
+      </w:r>
+    </w:p>
+    <w:p>
+      <w:pPr>
+        <w:spacing w:after="0"/>
+        <w:jc w:val="both"/>
         <w:rPr>
           <w:b/>
           <w:i/>
         </w:rPr>
-        <w:t>3.2 Общая архитектура системы</w:t>
-      </w:r>
-    </w:p>
-    <w:p>
-      <w:pPr>
+      </w:pPr>
+    </w:p>
+    <w:p>
+      <w:pPr>
+        <w:spacing w:after="0"/>
         <w:rPr>
           <w:b/>
           <w:i/>
         </w:rPr>
       </w:pPr>
-      <w:r>
+    </w:p>
+    <w:p>
+      <w:pPr>
+        <w:spacing w:after="0"/>
         <w:rPr>
           <w:b/>
           <w:i/>
         </w:rPr>
+      </w:pPr>
+      <w:r>
+        <w:rPr>
+          <w:b/>
+          <w:i/>
+        </w:rPr>
+        <w:lastRenderedPageBreak/>
+        <w:t>3.2 Общая архитектура системы</w:t>
+      </w:r>
+    </w:p>
+    <w:p>
+      <w:pPr>
+        <w:spacing w:after="0"/>
+        <w:rPr>
+          <w:b/>
+          <w:i/>
+        </w:rPr>
+      </w:pPr>
+    </w:p>
+    <w:p>
+      <w:pPr>
+        <w:spacing w:after="0"/>
+        <w:rPr>
+          <w:b/>
+          <w:i/>
+        </w:rPr>
+      </w:pPr>
+      <w:r>
+        <w:rPr>
+          <w:b/>
+          <w:i/>
+        </w:rPr>
         <w:t>3.3 Архитектура серверной части</w:t>
       </w:r>
-    </w:p>
-    <w:p/>
-    <w:p/>
+      <w:r>
+        <w:rPr>
+          <w:b/>
+          <w:i/>
+        </w:rPr>
+        <w:t xml:space="preserve"> </w:t>
+      </w:r>
+    </w:p>
+    <w:p>
+      <w:pPr>
+        <w:spacing w:after="0"/>
+      </w:pPr>
+    </w:p>
     <w:p/>
     <w:p/>
     <w:p>
@@ -3362,7 +4168,7 @@
           <w:sz w:val="28"/>
         </w:rPr>
       </w:pPr>
-      <w:bookmarkStart w:id="8" w:name="_Toc8674109"/>
+      <w:bookmarkStart w:id="11" w:name="_Toc8851796"/>
       <w:r>
         <w:rPr>
           <w:rStyle w:val="FontStyle16"/>
@@ -3381,7 +4187,7 @@
         </w:rPr>
         <w:t>ОХРАНА ТРУДА</w:t>
       </w:r>
-      <w:bookmarkEnd w:id="8"/>
+      <w:bookmarkEnd w:id="11"/>
     </w:p>
     <w:p>
       <w:pPr>
@@ -3404,7 +4210,7 @@
           <w:i w:val="0"/>
         </w:rPr>
       </w:pPr>
-      <w:bookmarkStart w:id="9" w:name="_Toc8674110"/>
+      <w:bookmarkStart w:id="12" w:name="_Toc8851797"/>
       <w:r>
         <w:rPr>
           <w:rStyle w:val="FontStyle16"/>
@@ -3420,7 +4226,7 @@
         </w:rPr>
         <w:t>Производственная санитария, техника безопасности и пожарная профилактика</w:t>
       </w:r>
-      <w:bookmarkEnd w:id="9"/>
+      <w:bookmarkEnd w:id="12"/>
     </w:p>
     <w:p>
       <w:pPr>
@@ -11554,7 +12360,7 @@
           <w:szCs w:val="26"/>
         </w:rPr>
       </w:pPr>
-      <w:bookmarkStart w:id="10" w:name="_Toc8674111"/>
+      <w:bookmarkStart w:id="13" w:name="_Toc8851798"/>
       <w:r>
         <w:rPr>
           <w:rStyle w:val="FontStyle31"/>
@@ -11563,7 +12369,7 @@
         </w:rPr>
         <w:t>5.2 Организация рабочего места пользователя ПЭВМ</w:t>
       </w:r>
-      <w:bookmarkEnd w:id="10"/>
+      <w:bookmarkEnd w:id="13"/>
     </w:p>
     <w:p>
       <w:pPr>
@@ -11839,12 +12645,12 @@
         <w:pStyle w:val="1"/>
         <w:ind w:firstLine="567"/>
       </w:pPr>
-      <w:bookmarkStart w:id="11" w:name="_Toc8674112"/>
+      <w:bookmarkStart w:id="14" w:name="_Toc8851799"/>
       <w:r>
         <w:lastRenderedPageBreak/>
         <w:t>6   ТЕХНИКО-ЭКОНОМИЧЕСКОЕ ОБОСНОВАНИЕ РАЗРАБОТКИ ПРОГРАММНОГО СРЕДСТВА</w:t>
       </w:r>
-      <w:bookmarkEnd w:id="11"/>
+      <w:bookmarkEnd w:id="14"/>
     </w:p>
     <w:p>
       <w:pPr>
@@ -16614,7 +17420,7 @@
           <v:shape id="_x0000_i1025" type="#_x0000_t75" style="width:69.55pt;height:45pt" o:ole="" fillcolor="window">
             <v:imagedata r:id="rId11" o:title=""/>
           </v:shape>
-          <o:OLEObject Type="Embed" ProgID="Equation.3" ShapeID="_x0000_i1025" DrawAspect="Content" ObjectID="_1619293870" r:id="rId12"/>
+          <o:OLEObject Type="Embed" ProgID="Equation.3" ShapeID="_x0000_i1025" DrawAspect="Content" ObjectID="_1619464588" r:id="rId12"/>
         </w:object>
       </w:r>
       <w:r>
@@ -18218,7 +19024,7 @@
           <v:shape id="_x0000_i1026" type="#_x0000_t75" style="width:84.25pt;height:18.8pt" o:ole="" fillcolor="window">
             <v:imagedata r:id="rId13" o:title=""/>
           </v:shape>
-          <o:OLEObject Type="Embed" ProgID="Equation.3" ShapeID="_x0000_i1026" DrawAspect="Content" ObjectID="_1619293871" r:id="rId14"/>
+          <o:OLEObject Type="Embed" ProgID="Equation.3" ShapeID="_x0000_i1026" DrawAspect="Content" ObjectID="_1619464589" r:id="rId14"/>
         </w:object>
       </w:r>
       <w:r>
@@ -18564,7 +19370,7 @@
           <v:shape id="_x0000_i1027" type="#_x0000_t75" style="width:66.25pt;height:45pt" o:ole="" fillcolor="window">
             <v:imagedata r:id="rId15" o:title=""/>
           </v:shape>
-          <o:OLEObject Type="Embed" ProgID="Equation.3" ShapeID="_x0000_i1027" DrawAspect="Content" ObjectID="_1619293872" r:id="rId16"/>
+          <o:OLEObject Type="Embed" ProgID="Equation.3" ShapeID="_x0000_i1027" DrawAspect="Content" ObjectID="_1619464590" r:id="rId16"/>
         </w:object>
       </w:r>
       <w:r>
@@ -18742,7 +19548,7 @@
           <v:shape id="_x0000_i1028" type="#_x0000_t75" style="width:145.65pt;height:18.8pt" o:ole="" fillcolor="window">
             <v:imagedata r:id="rId17" o:title=""/>
           </v:shape>
-          <o:OLEObject Type="Embed" ProgID="Equation.3" ShapeID="_x0000_i1028" DrawAspect="Content" ObjectID="_1619293873" r:id="rId18"/>
+          <o:OLEObject Type="Embed" ProgID="Equation.3" ShapeID="_x0000_i1028" DrawAspect="Content" ObjectID="_1619464591" r:id="rId18"/>
         </w:object>
       </w:r>
       <w:r>
@@ -20240,7 +21046,7 @@
           <v:shape id="_x0000_i1029" type="#_x0000_t75" style="width:112.1pt;height:45pt" o:ole="" fillcolor="window">
             <v:imagedata r:id="rId19" o:title=""/>
           </v:shape>
-          <o:OLEObject Type="Embed" ProgID="Equation.3" ShapeID="_x0000_i1029" DrawAspect="Content" ObjectID="_1619293874" r:id="rId20"/>
+          <o:OLEObject Type="Embed" ProgID="Equation.3" ShapeID="_x0000_i1029" DrawAspect="Content" ObjectID="_1619464592" r:id="rId20"/>
         </w:object>
       </w:r>
       <w:r>
@@ -21095,7 +21901,7 @@
           <v:shape id="_x0000_i1030" type="#_x0000_t75" style="width:58.1pt;height:41.75pt" o:ole="" fillcolor="window">
             <v:imagedata r:id="rId21" o:title=""/>
           </v:shape>
-          <o:OLEObject Type="Embed" ProgID="Equation.3" ShapeID="_x0000_i1030" DrawAspect="Content" ObjectID="_1619293875" r:id="rId22"/>
+          <o:OLEObject Type="Embed" ProgID="Equation.3" ShapeID="_x0000_i1030" DrawAspect="Content" ObjectID="_1619464593" r:id="rId22"/>
         </w:object>
       </w:r>
       <w:r>
@@ -21459,7 +22265,7 @@
           <v:shape id="_x0000_i1031" type="#_x0000_t75" style="width:147.25pt;height:45pt" o:ole="" fillcolor="window">
             <v:imagedata r:id="rId23" o:title=""/>
           </v:shape>
-          <o:OLEObject Type="Embed" ProgID="Equation.3" ShapeID="_x0000_i1031" DrawAspect="Content" ObjectID="_1619293876" r:id="rId24"/>
+          <o:OLEObject Type="Embed" ProgID="Equation.3" ShapeID="_x0000_i1031" DrawAspect="Content" ObjectID="_1619464594" r:id="rId24"/>
         </w:object>
       </w:r>
       <w:r>
@@ -21938,7 +22744,7 @@
           <v:shape id="_x0000_i1032" type="#_x0000_t75" style="width:83.45pt;height:36.8pt" o:ole="" fillcolor="window">
             <v:imagedata r:id="rId25" o:title=""/>
           </v:shape>
-          <o:OLEObject Type="Embed" ProgID="Equation.3" ShapeID="_x0000_i1032" DrawAspect="Content" ObjectID="_1619293877" r:id="rId26"/>
+          <o:OLEObject Type="Embed" ProgID="Equation.3" ShapeID="_x0000_i1032" DrawAspect="Content" ObjectID="_1619464595" r:id="rId26"/>
         </w:object>
       </w:r>
       <w:r>
@@ -22310,7 +23116,7 @@
           <v:shape id="_x0000_i1033" type="#_x0000_t75" style="width:126pt;height:36.8pt" o:ole="" fillcolor="window">
             <v:imagedata r:id="rId27" o:title=""/>
           </v:shape>
-          <o:OLEObject Type="Embed" ProgID="Equation.3" ShapeID="_x0000_i1033" DrawAspect="Content" ObjectID="_1619293878" r:id="rId28"/>
+          <o:OLEObject Type="Embed" ProgID="Equation.3" ShapeID="_x0000_i1033" DrawAspect="Content" ObjectID="_1619464596" r:id="rId28"/>
         </w:object>
       </w:r>
       <w:r>
@@ -22656,7 +23462,7 @@
           <v:shape id="_x0000_i1034" type="#_x0000_t75" style="width:128.45pt;height:36.8pt" o:ole="" fillcolor="window">
             <v:imagedata r:id="rId29" o:title=""/>
           </v:shape>
-          <o:OLEObject Type="Embed" ProgID="Equation.3" ShapeID="_x0000_i1034" DrawAspect="Content" ObjectID="_1619293879" r:id="rId30"/>
+          <o:OLEObject Type="Embed" ProgID="Equation.3" ShapeID="_x0000_i1034" DrawAspect="Content" ObjectID="_1619464597" r:id="rId30"/>
         </w:object>
       </w:r>
       <w:r>
@@ -22987,7 +23793,7 @@
           <v:shape id="_x0000_i1035" type="#_x0000_t75" style="width:99pt;height:36pt" o:ole="" fillcolor="window">
             <v:imagedata r:id="rId31" o:title=""/>
           </v:shape>
-          <o:OLEObject Type="Embed" ProgID="Equation.3" ShapeID="_x0000_i1035" DrawAspect="Content" ObjectID="_1619293880" r:id="rId32"/>
+          <o:OLEObject Type="Embed" ProgID="Equation.3" ShapeID="_x0000_i1035" DrawAspect="Content" ObjectID="_1619464598" r:id="rId32"/>
         </w:object>
       </w:r>
       <w:r>
@@ -23328,7 +24134,7 @@
           <v:shape id="_x0000_i1036" type="#_x0000_t75" style="width:77.75pt;height:45pt" o:ole="" fillcolor="window">
             <v:imagedata r:id="rId33" o:title=""/>
           </v:shape>
-          <o:OLEObject Type="Embed" ProgID="Equation.3" ShapeID="_x0000_i1036" DrawAspect="Content" ObjectID="_1619293881" r:id="rId34"/>
+          <o:OLEObject Type="Embed" ProgID="Equation.3" ShapeID="_x0000_i1036" DrawAspect="Content" ObjectID="_1619464599" r:id="rId34"/>
         </w:object>
       </w:r>
       <w:r>
@@ -23773,7 +24579,7 @@
           <v:shape id="_x0000_i1037" type="#_x0000_t75" style="width:130.1pt;height:36pt" o:ole="" fillcolor="window">
             <v:imagedata r:id="rId35" o:title=""/>
           </v:shape>
-          <o:OLEObject Type="Embed" ProgID="Equation.3" ShapeID="_x0000_i1037" DrawAspect="Content" ObjectID="_1619293882" r:id="rId36"/>
+          <o:OLEObject Type="Embed" ProgID="Equation.3" ShapeID="_x0000_i1037" DrawAspect="Content" ObjectID="_1619464600" r:id="rId36"/>
         </w:object>
       </w:r>
       <w:r>
@@ -24271,7 +25077,7 @@
           <v:shape id="_x0000_i1038" type="#_x0000_t75" style="width:108pt;height:38.45pt" o:ole="" fillcolor="window">
             <v:imagedata r:id="rId37" o:title=""/>
           </v:shape>
-          <o:OLEObject Type="Embed" ProgID="Equation.3" ShapeID="_x0000_i1038" DrawAspect="Content" ObjectID="_1619293883" r:id="rId38"/>
+          <o:OLEObject Type="Embed" ProgID="Equation.3" ShapeID="_x0000_i1038" DrawAspect="Content" ObjectID="_1619464601" r:id="rId38"/>
         </w:object>
       </w:r>
       <w:r>
@@ -24580,7 +25386,7 @@
           <v:shape id="_x0000_i1039" type="#_x0000_t75" style="width:96.55pt;height:36pt" o:ole="" fillcolor="window">
             <v:imagedata r:id="rId39" o:title=""/>
           </v:shape>
-          <o:OLEObject Type="Embed" ProgID="Equation.3" ShapeID="_x0000_i1039" DrawAspect="Content" ObjectID="_1619293884" r:id="rId40"/>
+          <o:OLEObject Type="Embed" ProgID="Equation.3" ShapeID="_x0000_i1039" DrawAspect="Content" ObjectID="_1619464602" r:id="rId40"/>
         </w:object>
       </w:r>
       <w:r>
@@ -24931,7 +25737,7 @@
           <v:shape id="_x0000_i1040" type="#_x0000_t75" style="width:96.55pt;height:38.45pt" o:ole="" fillcolor="window">
             <v:imagedata r:id="rId41" o:title=""/>
           </v:shape>
-          <o:OLEObject Type="Embed" ProgID="Equation.3" ShapeID="_x0000_i1040" DrawAspect="Content" ObjectID="_1619293885" r:id="rId42"/>
+          <o:OLEObject Type="Embed" ProgID="Equation.3" ShapeID="_x0000_i1040" DrawAspect="Content" ObjectID="_1619464603" r:id="rId42"/>
         </w:object>
       </w:r>
       <w:r>
@@ -25297,7 +26103,7 @@
           <v:shape id="_x0000_i1041" type="#_x0000_t75" style="width:345.25pt;height:21.25pt" o:ole="" fillcolor="window">
             <v:imagedata r:id="rId43" o:title=""/>
           </v:shape>
-          <o:OLEObject Type="Embed" ProgID="Equation.3" ShapeID="_x0000_i1041" DrawAspect="Content" ObjectID="_1619293886" r:id="rId44"/>
+          <o:OLEObject Type="Embed" ProgID="Equation.3" ShapeID="_x0000_i1041" DrawAspect="Content" ObjectID="_1619464604" r:id="rId44"/>
         </w:object>
       </w:r>
       <w:r>
@@ -25484,7 +26290,7 @@
           <v:shape id="_x0000_i1042" type="#_x0000_t75" style="width:108.8pt;height:38.45pt" o:ole="" fillcolor="window">
             <v:imagedata r:id="rId45" o:title=""/>
           </v:shape>
-          <o:OLEObject Type="Embed" ProgID="Equation.3" ShapeID="_x0000_i1042" DrawAspect="Content" ObjectID="_1619293887" r:id="rId46"/>
+          <o:OLEObject Type="Embed" ProgID="Equation.3" ShapeID="_x0000_i1042" DrawAspect="Content" ObjectID="_1619464605" r:id="rId46"/>
         </w:object>
       </w:r>
       <w:r>
@@ -25751,7 +26557,7 @@
           <v:shape id="_x0000_i1043" type="#_x0000_t75" style="width:99.8pt;height:22.1pt" o:ole="" fillcolor="window">
             <v:imagedata r:id="rId47" o:title=""/>
           </v:shape>
-          <o:OLEObject Type="Embed" ProgID="Equation.3" ShapeID="_x0000_i1043" DrawAspect="Content" ObjectID="_1619293888" r:id="rId48"/>
+          <o:OLEObject Type="Embed" ProgID="Equation.3" ShapeID="_x0000_i1043" DrawAspect="Content" ObjectID="_1619464606" r:id="rId48"/>
         </w:object>
       </w:r>
       <w:r>
@@ -25959,7 +26765,7 @@
           <v:shape id="_x0000_i1044" type="#_x0000_t75" style="width:99.8pt;height:37.65pt" o:ole="" fillcolor="window">
             <v:imagedata r:id="rId49" o:title=""/>
           </v:shape>
-          <o:OLEObject Type="Embed" ProgID="Equation.3" ShapeID="_x0000_i1044" DrawAspect="Content" ObjectID="_1619293889" r:id="rId50"/>
+          <o:OLEObject Type="Embed" ProgID="Equation.3" ShapeID="_x0000_i1044" DrawAspect="Content" ObjectID="_1619464607" r:id="rId50"/>
         </w:object>
       </w:r>
       <w:r>
@@ -26348,7 +27154,7 @@
           <v:shape id="_x0000_i1045" type="#_x0000_t75" style="width:87.55pt;height:18.8pt" o:ole="">
             <v:imagedata r:id="rId51" o:title=""/>
           </v:shape>
-          <o:OLEObject Type="Embed" ProgID="Equation.3" ShapeID="_x0000_i1045" DrawAspect="Content" ObjectID="_1619293890" r:id="rId52"/>
+          <o:OLEObject Type="Embed" ProgID="Equation.3" ShapeID="_x0000_i1045" DrawAspect="Content" ObjectID="_1619464608" r:id="rId52"/>
         </w:object>
       </w:r>
       <w:r>
@@ -26933,7 +27739,7 @@
           <v:shape id="_x0000_i1046" type="#_x0000_t75" style="width:146.45pt;height:37.65pt" o:ole="">
             <v:imagedata r:id="rId54" o:title=""/>
           </v:shape>
-          <o:OLEObject Type="Embed" ProgID="Equation.3" ShapeID="_x0000_i1046" DrawAspect="Content" ObjectID="_1619293891" r:id="rId55"/>
+          <o:OLEObject Type="Embed" ProgID="Equation.3" ShapeID="_x0000_i1046" DrawAspect="Content" ObjectID="_1619464609" r:id="rId55"/>
         </w:object>
       </w:r>
       <w:r>
@@ -27254,7 +28060,7 @@
           <v:shape id="_x0000_i1047" type="#_x0000_t75" style="width:143.2pt;height:21.25pt" o:ole="">
             <v:imagedata r:id="rId56" o:title=""/>
           </v:shape>
-          <o:OLEObject Type="Embed" ProgID="Equation.3" ShapeID="_x0000_i1047" DrawAspect="Content" ObjectID="_1619293892" r:id="rId57"/>
+          <o:OLEObject Type="Embed" ProgID="Equation.3" ShapeID="_x0000_i1047" DrawAspect="Content" ObjectID="_1619464610" r:id="rId57"/>
         </w:object>
       </w:r>
       <w:r>
@@ -30673,7 +31479,7 @@
           <v:shape id="_x0000_i1048" type="#_x0000_t75" style="width:155.45pt;height:41.75pt" o:ole="">
             <v:imagedata r:id="rId58" o:title=""/>
           </v:shape>
-          <o:OLEObject Type="Embed" ProgID="Equation.3" ShapeID="_x0000_i1048" DrawAspect="Content" ObjectID="_1619293893" r:id="rId59"/>
+          <o:OLEObject Type="Embed" ProgID="Equation.3" ShapeID="_x0000_i1048" DrawAspect="Content" ObjectID="_1619464611" r:id="rId59"/>
         </w:object>
       </w:r>
       <w:r>
@@ -31099,7 +31905,7 @@
           <v:shape id="_x0000_i1049" type="#_x0000_t75" style="width:78.55pt;height:18.8pt" o:ole="">
             <v:imagedata r:id="rId60" o:title=""/>
           </v:shape>
-          <o:OLEObject Type="Embed" ProgID="Equation.3" ShapeID="_x0000_i1049" DrawAspect="Content" ObjectID="_1619293894" r:id="rId61"/>
+          <o:OLEObject Type="Embed" ProgID="Equation.3" ShapeID="_x0000_i1049" DrawAspect="Content" ObjectID="_1619464612" r:id="rId61"/>
         </w:object>
       </w:r>
       <w:r>
@@ -31364,7 +32170,7 @@
           <v:shape id="_x0000_i1050" type="#_x0000_t75" style="width:81.8pt;height:18.8pt" o:ole="">
             <v:imagedata r:id="rId62" o:title=""/>
           </v:shape>
-          <o:OLEObject Type="Embed" ProgID="Equation.3" ShapeID="_x0000_i1050" DrawAspect="Content" ObjectID="_1619293895" r:id="rId63"/>
+          <o:OLEObject Type="Embed" ProgID="Equation.3" ShapeID="_x0000_i1050" DrawAspect="Content" ObjectID="_1619464613" r:id="rId63"/>
         </w:object>
       </w:r>
       <w:r>
@@ -31576,7 +32382,7 @@
           <v:shape id="_x0000_i1051" type="#_x0000_t75" style="width:137.45pt;height:18.8pt" o:ole="">
             <v:imagedata r:id="rId64" o:title=""/>
           </v:shape>
-          <o:OLEObject Type="Embed" ProgID="Equation.3" ShapeID="_x0000_i1051" DrawAspect="Content" ObjectID="_1619293896" r:id="rId65"/>
+          <o:OLEObject Type="Embed" ProgID="Equation.3" ShapeID="_x0000_i1051" DrawAspect="Content" ObjectID="_1619464614" r:id="rId65"/>
         </w:object>
       </w:r>
       <w:r>
@@ -31888,7 +32694,7 @@
           <v:shape id="_x0000_i1052" type="#_x0000_t75" style="width:90pt;height:18.8pt" o:ole="">
             <v:imagedata r:id="rId66" o:title=""/>
           </v:shape>
-          <o:OLEObject Type="Embed" ProgID="Equation.3" ShapeID="_x0000_i1052" DrawAspect="Content" ObjectID="_1619293897" r:id="rId67"/>
+          <o:OLEObject Type="Embed" ProgID="Equation.3" ShapeID="_x0000_i1052" DrawAspect="Content" ObjectID="_1619464615" r:id="rId67"/>
         </w:object>
       </w:r>
       <w:r>
@@ -32053,7 +32859,7 @@
           <v:shape id="_x0000_i1053" type="#_x0000_t75" style="width:96.55pt;height:18.8pt" o:ole="">
             <v:imagedata r:id="rId68" o:title=""/>
           </v:shape>
-          <o:OLEObject Type="Embed" ProgID="Equation.3" ShapeID="_x0000_i1053" DrawAspect="Content" ObjectID="_1619293898" r:id="rId69"/>
+          <o:OLEObject Type="Embed" ProgID="Equation.3" ShapeID="_x0000_i1053" DrawAspect="Content" ObjectID="_1619464616" r:id="rId69"/>
         </w:object>
       </w:r>
       <w:r>
@@ -32306,7 +33112,7 @@
           <v:shape id="_x0000_i1054" type="#_x0000_t75" style="width:150.55pt;height:18.8pt" o:ole="">
             <v:imagedata r:id="rId70" o:title=""/>
           </v:shape>
-          <o:OLEObject Type="Embed" ProgID="Equation.3" ShapeID="_x0000_i1054" DrawAspect="Content" ObjectID="_1619293899" r:id="rId71"/>
+          <o:OLEObject Type="Embed" ProgID="Equation.3" ShapeID="_x0000_i1054" DrawAspect="Content" ObjectID="_1619464617" r:id="rId71"/>
         </w:object>
       </w:r>
       <w:r>
@@ -32543,7 +33349,7 @@
           <v:shape id="_x0000_i1055" type="#_x0000_t75" style="width:117pt;height:36pt" o:ole="">
             <v:imagedata r:id="rId72" o:title=""/>
           </v:shape>
-          <o:OLEObject Type="Embed" ProgID="Equation.3" ShapeID="_x0000_i1055" DrawAspect="Content" ObjectID="_1619293900" r:id="rId73"/>
+          <o:OLEObject Type="Embed" ProgID="Equation.3" ShapeID="_x0000_i1055" DrawAspect="Content" ObjectID="_1619464618" r:id="rId73"/>
         </w:object>
       </w:r>
       <w:r>
@@ -32825,7 +33631,7 @@
           <v:shape id="_x0000_i1056" type="#_x0000_t75" style="width:119.45pt;height:22.1pt" o:ole="">
             <v:imagedata r:id="rId74" o:title=""/>
           </v:shape>
-          <o:OLEObject Type="Embed" ProgID="Equation.3" ShapeID="_x0000_i1056" DrawAspect="Content" ObjectID="_1619293901" r:id="rId75"/>
+          <o:OLEObject Type="Embed" ProgID="Equation.3" ShapeID="_x0000_i1056" DrawAspect="Content" ObjectID="_1619464619" r:id="rId75"/>
         </w:object>
       </w:r>
       <w:r>
@@ -33140,7 +33946,7 @@
           <v:shape id="_x0000_i1057" type="#_x0000_t75" style="width:134.2pt;height:22.1pt" o:ole="">
             <v:imagedata r:id="rId76" o:title=""/>
           </v:shape>
-          <o:OLEObject Type="Embed" ProgID="Equation.3" ShapeID="_x0000_i1057" DrawAspect="Content" ObjectID="_1619293902" r:id="rId77"/>
+          <o:OLEObject Type="Embed" ProgID="Equation.3" ShapeID="_x0000_i1057" DrawAspect="Content" ObjectID="_1619464620" r:id="rId77"/>
         </w:object>
       </w:r>
       <w:r>
@@ -33173,7 +33979,7 @@
           <v:shape id="_x0000_i1058" type="#_x0000_t75" style="width:164.45pt;height:22.1pt" o:ole="">
             <v:imagedata r:id="rId78" o:title=""/>
           </v:shape>
-          <o:OLEObject Type="Embed" ProgID="Equation.3" ShapeID="_x0000_i1058" DrawAspect="Content" ObjectID="_1619293903" r:id="rId79"/>
+          <o:OLEObject Type="Embed" ProgID="Equation.3" ShapeID="_x0000_i1058" DrawAspect="Content" ObjectID="_1619464621" r:id="rId79"/>
         </w:object>
       </w:r>
       <w:r>
@@ -33206,7 +34012,7 @@
           <v:shape id="_x0000_i1059" type="#_x0000_t75" style="width:162pt;height:22.1pt" o:ole="">
             <v:imagedata r:id="rId80" o:title=""/>
           </v:shape>
-          <o:OLEObject Type="Embed" ProgID="Equation.3" ShapeID="_x0000_i1059" DrawAspect="Content" ObjectID="_1619293904" r:id="rId81"/>
+          <o:OLEObject Type="Embed" ProgID="Equation.3" ShapeID="_x0000_i1059" DrawAspect="Content" ObjectID="_1619464622" r:id="rId81"/>
         </w:object>
       </w:r>
       <w:r>
@@ -33239,7 +34045,7 @@
           <v:shape id="_x0000_i1060" type="#_x0000_t75" style="width:164.45pt;height:22.1pt" o:ole="">
             <v:imagedata r:id="rId82" o:title=""/>
           </v:shape>
-          <o:OLEObject Type="Embed" ProgID="Equation.3" ShapeID="_x0000_i1060" DrawAspect="Content" ObjectID="_1619293905" r:id="rId83"/>
+          <o:OLEObject Type="Embed" ProgID="Equation.3" ShapeID="_x0000_i1060" DrawAspect="Content" ObjectID="_1619464623" r:id="rId83"/>
         </w:object>
       </w:r>
       <w:r>
@@ -36310,7 +37116,6 @@
         <w:docPartUnique/>
       </w:docPartObj>
     </w:sdtPr>
-    <w:sdtEndPr/>
     <w:sdtContent>
       <w:p>
         <w:pPr>
@@ -36330,7 +37135,7 @@
           <w:rPr>
             <w:noProof/>
           </w:rPr>
-          <w:t>11</w:t>
+          <w:t>4</w:t>
         </w:r>
         <w:r>
           <w:fldChar w:fldCharType="end"/>
@@ -37057,6 +37862,95 @@
     </w:lvl>
   </w:abstractNum>
   <w:abstractNum w:abstractNumId="6">
+    <w:nsid w:val="0F8E605B"/>
+    <w:multiLevelType w:val="hybridMultilevel"/>
+    <w:tmpl w:val="D1846150"/>
+    <w:lvl w:ilvl="0" w:tplc="616240D6">
+      <w:start w:val="1"/>
+      <w:numFmt w:val="decimal"/>
+      <w:lvlText w:val="%1)"/>
+      <w:lvlJc w:val="left"/>
+      <w:pPr>
+        <w:ind w:left="927" w:hanging="360"/>
+      </w:pPr>
+      <w:rPr>
+        <w:rFonts w:hint="default"/>
+      </w:rPr>
+    </w:lvl>
+    <w:lvl w:ilvl="1" w:tplc="04190019" w:tentative="1">
+      <w:start w:val="1"/>
+      <w:numFmt w:val="lowerLetter"/>
+      <w:lvlText w:val="%2."/>
+      <w:lvlJc w:val="left"/>
+      <w:pPr>
+        <w:ind w:left="1647" w:hanging="360"/>
+      </w:pPr>
+    </w:lvl>
+    <w:lvl w:ilvl="2" w:tplc="0419001B" w:tentative="1">
+      <w:start w:val="1"/>
+      <w:numFmt w:val="lowerRoman"/>
+      <w:lvlText w:val="%3."/>
+      <w:lvlJc w:val="right"/>
+      <w:pPr>
+        <w:ind w:left="2367" w:hanging="180"/>
+      </w:pPr>
+    </w:lvl>
+    <w:lvl w:ilvl="3" w:tplc="0419000F" w:tentative="1">
+      <w:start w:val="1"/>
+      <w:numFmt w:val="decimal"/>
+      <w:lvlText w:val="%4."/>
+      <w:lvlJc w:val="left"/>
+      <w:pPr>
+        <w:ind w:left="3087" w:hanging="360"/>
+      </w:pPr>
+    </w:lvl>
+    <w:lvl w:ilvl="4" w:tplc="04190019" w:tentative="1">
+      <w:start w:val="1"/>
+      <w:numFmt w:val="lowerLetter"/>
+      <w:lvlText w:val="%5."/>
+      <w:lvlJc w:val="left"/>
+      <w:pPr>
+        <w:ind w:left="3807" w:hanging="360"/>
+      </w:pPr>
+    </w:lvl>
+    <w:lvl w:ilvl="5" w:tplc="0419001B" w:tentative="1">
+      <w:start w:val="1"/>
+      <w:numFmt w:val="lowerRoman"/>
+      <w:lvlText w:val="%6."/>
+      <w:lvlJc w:val="right"/>
+      <w:pPr>
+        <w:ind w:left="4527" w:hanging="180"/>
+      </w:pPr>
+    </w:lvl>
+    <w:lvl w:ilvl="6" w:tplc="0419000F" w:tentative="1">
+      <w:start w:val="1"/>
+      <w:numFmt w:val="decimal"/>
+      <w:lvlText w:val="%7."/>
+      <w:lvlJc w:val="left"/>
+      <w:pPr>
+        <w:ind w:left="5247" w:hanging="360"/>
+      </w:pPr>
+    </w:lvl>
+    <w:lvl w:ilvl="7" w:tplc="04190019" w:tentative="1">
+      <w:start w:val="1"/>
+      <w:numFmt w:val="lowerLetter"/>
+      <w:lvlText w:val="%8."/>
+      <w:lvlJc w:val="left"/>
+      <w:pPr>
+        <w:ind w:left="5967" w:hanging="360"/>
+      </w:pPr>
+    </w:lvl>
+    <w:lvl w:ilvl="8" w:tplc="0419001B" w:tentative="1">
+      <w:start w:val="1"/>
+      <w:numFmt w:val="lowerRoman"/>
+      <w:lvlText w:val="%9."/>
+      <w:lvlJc w:val="right"/>
+      <w:pPr>
+        <w:ind w:left="6687" w:hanging="180"/>
+      </w:pPr>
+    </w:lvl>
+  </w:abstractNum>
+  <w:abstractNum w:abstractNumId="7">
     <w:nsid w:val="13B7190B"/>
     <w:multiLevelType w:val="hybridMultilevel"/>
     <w:tmpl w:val="01125E20"/>
@@ -37169,7 +38063,7 @@
       </w:rPr>
     </w:lvl>
   </w:abstractNum>
-  <w:abstractNum w:abstractNumId="7">
+  <w:abstractNum w:abstractNumId="8">
     <w:nsid w:val="14897530"/>
     <w:multiLevelType w:val="hybridMultilevel"/>
     <w:tmpl w:val="82127E2E"/>
@@ -37258,7 +38152,7 @@
       </w:pPr>
     </w:lvl>
   </w:abstractNum>
-  <w:abstractNum w:abstractNumId="8">
+  <w:abstractNum w:abstractNumId="9">
     <w:nsid w:val="154769F7"/>
     <w:multiLevelType w:val="hybridMultilevel"/>
     <w:tmpl w:val="DF24E81E"/>
@@ -37347,7 +38241,7 @@
       </w:pPr>
     </w:lvl>
   </w:abstractNum>
-  <w:abstractNum w:abstractNumId="9">
+  <w:abstractNum w:abstractNumId="10">
     <w:nsid w:val="256B2A0D"/>
     <w:multiLevelType w:val="hybridMultilevel"/>
     <w:tmpl w:val="0080798E"/>
@@ -37460,7 +38354,7 @@
       </w:rPr>
     </w:lvl>
   </w:abstractNum>
-  <w:abstractNum w:abstractNumId="10">
+  <w:abstractNum w:abstractNumId="11">
     <w:nsid w:val="26961574"/>
     <w:multiLevelType w:val="hybridMultilevel"/>
     <w:tmpl w:val="73702BFC"/>
@@ -37573,7 +38467,7 @@
       </w:rPr>
     </w:lvl>
   </w:abstractNum>
-  <w:abstractNum w:abstractNumId="11">
+  <w:abstractNum w:abstractNumId="12">
     <w:nsid w:val="26BC41D1"/>
     <w:multiLevelType w:val="hybridMultilevel"/>
     <w:tmpl w:val="87F69342"/>
@@ -37686,7 +38580,7 @@
       </w:rPr>
     </w:lvl>
   </w:abstractNum>
-  <w:abstractNum w:abstractNumId="12">
+  <w:abstractNum w:abstractNumId="13">
     <w:nsid w:val="2E4E1748"/>
     <w:multiLevelType w:val="hybridMultilevel"/>
     <w:tmpl w:val="A99C3D8C"/>
@@ -37799,7 +38693,7 @@
       </w:rPr>
     </w:lvl>
   </w:abstractNum>
-  <w:abstractNum w:abstractNumId="13">
+  <w:abstractNum w:abstractNumId="14">
     <w:nsid w:val="31776F30"/>
     <w:multiLevelType w:val="multilevel"/>
     <w:tmpl w:val="9BE2DC88"/>
@@ -37939,7 +38833,7 @@
       </w:rPr>
     </w:lvl>
   </w:abstractNum>
-  <w:abstractNum w:abstractNumId="14">
+  <w:abstractNum w:abstractNumId="15">
     <w:nsid w:val="331267BA"/>
     <w:multiLevelType w:val="hybridMultilevel"/>
     <w:tmpl w:val="44560F86"/>
@@ -38079,10 +38973,10 @@
       </w:rPr>
     </w:lvl>
   </w:abstractNum>
-  <w:abstractNum w:abstractNumId="15">
-    <w:nsid w:val="35B10006"/>
+  <w:abstractNum w:abstractNumId="16">
+    <w:nsid w:val="357B5D17"/>
     <w:multiLevelType w:val="hybridMultilevel"/>
-    <w:tmpl w:val="2FE269CA"/>
+    <w:tmpl w:val="D466D3C2"/>
     <w:lvl w:ilvl="0" w:tplc="04190011">
       <w:start w:val="1"/>
       <w:numFmt w:val="decimal"/>
@@ -38165,7 +39059,93 @@
       </w:pPr>
     </w:lvl>
   </w:abstractNum>
-  <w:abstractNum w:abstractNumId="16">
+  <w:abstractNum w:abstractNumId="17">
+    <w:nsid w:val="35B10006"/>
+    <w:multiLevelType w:val="hybridMultilevel"/>
+    <w:tmpl w:val="D466D3C2"/>
+    <w:lvl w:ilvl="0" w:tplc="04190011">
+      <w:start w:val="1"/>
+      <w:numFmt w:val="decimal"/>
+      <w:lvlText w:val="%1)"/>
+      <w:lvlJc w:val="left"/>
+      <w:pPr>
+        <w:ind w:left="1358" w:hanging="360"/>
+      </w:pPr>
+    </w:lvl>
+    <w:lvl w:ilvl="1" w:tplc="04190019" w:tentative="1">
+      <w:start w:val="1"/>
+      <w:numFmt w:val="lowerLetter"/>
+      <w:lvlText w:val="%2."/>
+      <w:lvlJc w:val="left"/>
+      <w:pPr>
+        <w:ind w:left="2078" w:hanging="360"/>
+      </w:pPr>
+    </w:lvl>
+    <w:lvl w:ilvl="2" w:tplc="0419001B" w:tentative="1">
+      <w:start w:val="1"/>
+      <w:numFmt w:val="lowerRoman"/>
+      <w:lvlText w:val="%3."/>
+      <w:lvlJc w:val="right"/>
+      <w:pPr>
+        <w:ind w:left="2798" w:hanging="180"/>
+      </w:pPr>
+    </w:lvl>
+    <w:lvl w:ilvl="3" w:tplc="0419000F" w:tentative="1">
+      <w:start w:val="1"/>
+      <w:numFmt w:val="decimal"/>
+      <w:lvlText w:val="%4."/>
+      <w:lvlJc w:val="left"/>
+      <w:pPr>
+        <w:ind w:left="3518" w:hanging="360"/>
+      </w:pPr>
+    </w:lvl>
+    <w:lvl w:ilvl="4" w:tplc="04190019" w:tentative="1">
+      <w:start w:val="1"/>
+      <w:numFmt w:val="lowerLetter"/>
+      <w:lvlText w:val="%5."/>
+      <w:lvlJc w:val="left"/>
+      <w:pPr>
+        <w:ind w:left="4238" w:hanging="360"/>
+      </w:pPr>
+    </w:lvl>
+    <w:lvl w:ilvl="5" w:tplc="0419001B" w:tentative="1">
+      <w:start w:val="1"/>
+      <w:numFmt w:val="lowerRoman"/>
+      <w:lvlText w:val="%6."/>
+      <w:lvlJc w:val="right"/>
+      <w:pPr>
+        <w:ind w:left="4958" w:hanging="180"/>
+      </w:pPr>
+    </w:lvl>
+    <w:lvl w:ilvl="6" w:tplc="0419000F" w:tentative="1">
+      <w:start w:val="1"/>
+      <w:numFmt w:val="decimal"/>
+      <w:lvlText w:val="%7."/>
+      <w:lvlJc w:val="left"/>
+      <w:pPr>
+        <w:ind w:left="5678" w:hanging="360"/>
+      </w:pPr>
+    </w:lvl>
+    <w:lvl w:ilvl="7" w:tplc="04190019" w:tentative="1">
+      <w:start w:val="1"/>
+      <w:numFmt w:val="lowerLetter"/>
+      <w:lvlText w:val="%8."/>
+      <w:lvlJc w:val="left"/>
+      <w:pPr>
+        <w:ind w:left="6398" w:hanging="360"/>
+      </w:pPr>
+    </w:lvl>
+    <w:lvl w:ilvl="8" w:tplc="0419001B" w:tentative="1">
+      <w:start w:val="1"/>
+      <w:numFmt w:val="lowerRoman"/>
+      <w:lvlText w:val="%9."/>
+      <w:lvlJc w:val="right"/>
+      <w:pPr>
+        <w:ind w:left="7118" w:hanging="180"/>
+      </w:pPr>
+    </w:lvl>
+  </w:abstractNum>
+  <w:abstractNum w:abstractNumId="18">
     <w:nsid w:val="390A74AC"/>
     <w:multiLevelType w:val="hybridMultilevel"/>
     <w:tmpl w:val="A8789EC4"/>
@@ -38278,7 +39258,7 @@
       </w:rPr>
     </w:lvl>
   </w:abstractNum>
-  <w:abstractNum w:abstractNumId="17">
+  <w:abstractNum w:abstractNumId="19">
     <w:nsid w:val="3E6C7E68"/>
     <w:multiLevelType w:val="hybridMultilevel"/>
     <w:tmpl w:val="3F0288D4"/>
@@ -38391,7 +39371,7 @@
       </w:rPr>
     </w:lvl>
   </w:abstractNum>
-  <w:abstractNum w:abstractNumId="18">
+  <w:abstractNum w:abstractNumId="20">
     <w:nsid w:val="43B53822"/>
     <w:multiLevelType w:val="hybridMultilevel"/>
     <w:tmpl w:val="71DC9C50"/>
@@ -38504,7 +39484,7 @@
       </w:rPr>
     </w:lvl>
   </w:abstractNum>
-  <w:abstractNum w:abstractNumId="19">
+  <w:abstractNum w:abstractNumId="21">
     <w:nsid w:val="46160939"/>
     <w:multiLevelType w:val="hybridMultilevel"/>
     <w:tmpl w:val="1312002E"/>
@@ -38617,7 +39597,7 @@
       </w:rPr>
     </w:lvl>
   </w:abstractNum>
-  <w:abstractNum w:abstractNumId="20">
+  <w:abstractNum w:abstractNumId="22">
     <w:nsid w:val="472E6B2F"/>
     <w:multiLevelType w:val="multilevel"/>
     <w:tmpl w:val="830860A4"/>
@@ -38757,7 +39737,7 @@
       </w:rPr>
     </w:lvl>
   </w:abstractNum>
-  <w:abstractNum w:abstractNumId="21">
+  <w:abstractNum w:abstractNumId="23">
     <w:nsid w:val="47CF0281"/>
     <w:multiLevelType w:val="multilevel"/>
     <w:tmpl w:val="6298D51C"/>
@@ -38897,7 +39877,7 @@
       </w:rPr>
     </w:lvl>
   </w:abstractNum>
-  <w:abstractNum w:abstractNumId="22">
+  <w:abstractNum w:abstractNumId="24">
     <w:nsid w:val="48326C68"/>
     <w:multiLevelType w:val="hybridMultilevel"/>
     <w:tmpl w:val="2F2ADFDC"/>
@@ -39010,7 +39990,7 @@
       </w:rPr>
     </w:lvl>
   </w:abstractNum>
-  <w:abstractNum w:abstractNumId="23">
+  <w:abstractNum w:abstractNumId="25">
     <w:nsid w:val="4CCC6CDB"/>
     <w:multiLevelType w:val="hybridMultilevel"/>
     <w:tmpl w:val="A3DE06C8"/>
@@ -39099,7 +40079,7 @@
       </w:pPr>
     </w:lvl>
   </w:abstractNum>
-  <w:abstractNum w:abstractNumId="24">
+  <w:abstractNum w:abstractNumId="26">
     <w:nsid w:val="4E0609A4"/>
     <w:multiLevelType w:val="hybridMultilevel"/>
     <w:tmpl w:val="C402F264"/>
@@ -39188,7 +40168,7 @@
       </w:pPr>
     </w:lvl>
   </w:abstractNum>
-  <w:abstractNum w:abstractNumId="25">
+  <w:abstractNum w:abstractNumId="27">
     <w:nsid w:val="5863264D"/>
     <w:multiLevelType w:val="hybridMultilevel"/>
     <w:tmpl w:val="0096BA34"/>
@@ -39301,7 +40281,96 @@
       </w:rPr>
     </w:lvl>
   </w:abstractNum>
-  <w:abstractNum w:abstractNumId="26">
+  <w:abstractNum w:abstractNumId="28">
+    <w:nsid w:val="5D3D3E2D"/>
+    <w:multiLevelType w:val="hybridMultilevel"/>
+    <w:tmpl w:val="4EFC9540"/>
+    <w:lvl w:ilvl="0" w:tplc="E4540C18">
+      <w:start w:val="1"/>
+      <w:numFmt w:val="decimal"/>
+      <w:lvlText w:val="%1)"/>
+      <w:lvlJc w:val="left"/>
+      <w:pPr>
+        <w:ind w:left="927" w:hanging="360"/>
+      </w:pPr>
+      <w:rPr>
+        <w:rFonts w:hint="default"/>
+      </w:rPr>
+    </w:lvl>
+    <w:lvl w:ilvl="1" w:tplc="04190019" w:tentative="1">
+      <w:start w:val="1"/>
+      <w:numFmt w:val="lowerLetter"/>
+      <w:lvlText w:val="%2."/>
+      <w:lvlJc w:val="left"/>
+      <w:pPr>
+        <w:ind w:left="1647" w:hanging="360"/>
+      </w:pPr>
+    </w:lvl>
+    <w:lvl w:ilvl="2" w:tplc="0419001B" w:tentative="1">
+      <w:start w:val="1"/>
+      <w:numFmt w:val="lowerRoman"/>
+      <w:lvlText w:val="%3."/>
+      <w:lvlJc w:val="right"/>
+      <w:pPr>
+        <w:ind w:left="2367" w:hanging="180"/>
+      </w:pPr>
+    </w:lvl>
+    <w:lvl w:ilvl="3" w:tplc="0419000F" w:tentative="1">
+      <w:start w:val="1"/>
+      <w:numFmt w:val="decimal"/>
+      <w:lvlText w:val="%4."/>
+      <w:lvlJc w:val="left"/>
+      <w:pPr>
+        <w:ind w:left="3087" w:hanging="360"/>
+      </w:pPr>
+    </w:lvl>
+    <w:lvl w:ilvl="4" w:tplc="04190019" w:tentative="1">
+      <w:start w:val="1"/>
+      <w:numFmt w:val="lowerLetter"/>
+      <w:lvlText w:val="%5."/>
+      <w:lvlJc w:val="left"/>
+      <w:pPr>
+        <w:ind w:left="3807" w:hanging="360"/>
+      </w:pPr>
+    </w:lvl>
+    <w:lvl w:ilvl="5" w:tplc="0419001B" w:tentative="1">
+      <w:start w:val="1"/>
+      <w:numFmt w:val="lowerRoman"/>
+      <w:lvlText w:val="%6."/>
+      <w:lvlJc w:val="right"/>
+      <w:pPr>
+        <w:ind w:left="4527" w:hanging="180"/>
+      </w:pPr>
+    </w:lvl>
+    <w:lvl w:ilvl="6" w:tplc="0419000F" w:tentative="1">
+      <w:start w:val="1"/>
+      <w:numFmt w:val="decimal"/>
+      <w:lvlText w:val="%7."/>
+      <w:lvlJc w:val="left"/>
+      <w:pPr>
+        <w:ind w:left="5247" w:hanging="360"/>
+      </w:pPr>
+    </w:lvl>
+    <w:lvl w:ilvl="7" w:tplc="04190019" w:tentative="1">
+      <w:start w:val="1"/>
+      <w:numFmt w:val="lowerLetter"/>
+      <w:lvlText w:val="%8."/>
+      <w:lvlJc w:val="left"/>
+      <w:pPr>
+        <w:ind w:left="5967" w:hanging="360"/>
+      </w:pPr>
+    </w:lvl>
+    <w:lvl w:ilvl="8" w:tplc="0419001B" w:tentative="1">
+      <w:start w:val="1"/>
+      <w:numFmt w:val="lowerRoman"/>
+      <w:lvlText w:val="%9."/>
+      <w:lvlJc w:val="right"/>
+      <w:pPr>
+        <w:ind w:left="6687" w:hanging="180"/>
+      </w:pPr>
+    </w:lvl>
+  </w:abstractNum>
+  <w:abstractNum w:abstractNumId="29">
     <w:nsid w:val="5E0350A2"/>
     <w:multiLevelType w:val="hybridMultilevel"/>
     <w:tmpl w:val="528C57EC"/>
@@ -39414,7 +40483,7 @@
       </w:rPr>
     </w:lvl>
   </w:abstractNum>
-  <w:abstractNum w:abstractNumId="27">
+  <w:abstractNum w:abstractNumId="30">
     <w:nsid w:val="64414BFE"/>
     <w:multiLevelType w:val="hybridMultilevel"/>
     <w:tmpl w:val="44D62A62"/>
@@ -39527,7 +40596,7 @@
       </w:rPr>
     </w:lvl>
   </w:abstractNum>
-  <w:abstractNum w:abstractNumId="28">
+  <w:abstractNum w:abstractNumId="31">
     <w:nsid w:val="649D376F"/>
     <w:multiLevelType w:val="hybridMultilevel"/>
     <w:tmpl w:val="AEAA4928"/>
@@ -39640,7 +40709,7 @@
       </w:rPr>
     </w:lvl>
   </w:abstractNum>
-  <w:abstractNum w:abstractNumId="29">
+  <w:abstractNum w:abstractNumId="32">
     <w:nsid w:val="6EE505C8"/>
     <w:multiLevelType w:val="hybridMultilevel"/>
     <w:tmpl w:val="ED4E6EB2"/>
@@ -39753,7 +40822,7 @@
       </w:rPr>
     </w:lvl>
   </w:abstractNum>
-  <w:abstractNum w:abstractNumId="30">
+  <w:abstractNum w:abstractNumId="33">
     <w:nsid w:val="728B1A43"/>
     <w:multiLevelType w:val="hybridMultilevel"/>
     <w:tmpl w:val="4B9C02A4"/>
@@ -39842,7 +40911,7 @@
       </w:pPr>
     </w:lvl>
   </w:abstractNum>
-  <w:abstractNum w:abstractNumId="31">
+  <w:abstractNum w:abstractNumId="34">
     <w:nsid w:val="74FD6D5E"/>
     <w:multiLevelType w:val="hybridMultilevel"/>
     <w:tmpl w:val="E41247F6"/>
@@ -39955,7 +41024,7 @@
       </w:rPr>
     </w:lvl>
   </w:abstractNum>
-  <w:abstractNum w:abstractNumId="32">
+  <w:abstractNum w:abstractNumId="35">
     <w:nsid w:val="78D54D38"/>
     <w:multiLevelType w:val="singleLevel"/>
     <w:tmpl w:val="D6D2B012"/>
@@ -39973,7 +41042,7 @@
       </w:pPr>
     </w:lvl>
   </w:abstractNum>
-  <w:abstractNum w:abstractNumId="33">
+  <w:abstractNum w:abstractNumId="36">
     <w:nsid w:val="7BE5564B"/>
     <w:multiLevelType w:val="hybridMultilevel"/>
     <w:tmpl w:val="A8B0F08E"/>
@@ -40113,7 +41182,7 @@
       </w:rPr>
     </w:lvl>
   </w:abstractNum>
-  <w:abstractNum w:abstractNumId="34">
+  <w:abstractNum w:abstractNumId="37">
     <w:nsid w:val="7FCC0E9E"/>
     <w:multiLevelType w:val="hybridMultilevel"/>
     <w:tmpl w:val="D630AA48"/>
@@ -40254,103 +41323,103 @@
     </w:lvl>
   </w:abstractNum>
   <w:num w:numId="1">
-    <w:abstractNumId w:val="9"/>
+    <w:abstractNumId w:val="10"/>
   </w:num>
   <w:num w:numId="2">
-    <w:abstractNumId w:val="22"/>
+    <w:abstractNumId w:val="24"/>
   </w:num>
   <w:num w:numId="3">
-    <w:abstractNumId w:val="31"/>
+    <w:abstractNumId w:val="34"/>
   </w:num>
   <w:num w:numId="4">
-    <w:abstractNumId w:val="16"/>
+    <w:abstractNumId w:val="18"/>
   </w:num>
   <w:num w:numId="5">
-    <w:abstractNumId w:val="12"/>
+    <w:abstractNumId w:val="13"/>
   </w:num>
   <w:num w:numId="6">
-    <w:abstractNumId w:val="7"/>
+    <w:abstractNumId w:val="8"/>
   </w:num>
   <w:num w:numId="7">
-    <w:abstractNumId w:val="17"/>
+    <w:abstractNumId w:val="19"/>
   </w:num>
   <w:num w:numId="8">
-    <w:abstractNumId w:val="18"/>
+    <w:abstractNumId w:val="20"/>
   </w:num>
   <w:num w:numId="9">
-    <w:abstractNumId w:val="29"/>
+    <w:abstractNumId w:val="32"/>
   </w:num>
   <w:num w:numId="10">
     <w:abstractNumId w:val="1"/>
   </w:num>
   <w:num w:numId="11">
-    <w:abstractNumId w:val="23"/>
+    <w:abstractNumId w:val="25"/>
   </w:num>
   <w:num w:numId="12">
-    <w:abstractNumId w:val="8"/>
+    <w:abstractNumId w:val="9"/>
   </w:num>
   <w:num w:numId="13">
     <w:abstractNumId w:val="5"/>
   </w:num>
   <w:num w:numId="14">
-    <w:abstractNumId w:val="30"/>
+    <w:abstractNumId w:val="33"/>
   </w:num>
   <w:num w:numId="15">
-    <w:abstractNumId w:val="24"/>
+    <w:abstractNumId w:val="26"/>
   </w:num>
   <w:num w:numId="16">
-    <w:abstractNumId w:val="10"/>
+    <w:abstractNumId w:val="11"/>
   </w:num>
   <w:num w:numId="17">
-    <w:abstractNumId w:val="28"/>
+    <w:abstractNumId w:val="31"/>
   </w:num>
   <w:num w:numId="18">
-    <w:abstractNumId w:val="26"/>
+    <w:abstractNumId w:val="29"/>
   </w:num>
   <w:num w:numId="19">
-    <w:abstractNumId w:val="19"/>
+    <w:abstractNumId w:val="21"/>
   </w:num>
   <w:num w:numId="20">
-    <w:abstractNumId w:val="25"/>
+    <w:abstractNumId w:val="27"/>
   </w:num>
   <w:num w:numId="21">
-    <w:abstractNumId w:val="6"/>
+    <w:abstractNumId w:val="7"/>
   </w:num>
   <w:num w:numId="22">
-    <w:abstractNumId w:val="11"/>
+    <w:abstractNumId w:val="12"/>
   </w:num>
   <w:num w:numId="23">
-    <w:abstractNumId w:val="20"/>
+    <w:abstractNumId w:val="22"/>
   </w:num>
   <w:num w:numId="24">
-    <w:abstractNumId w:val="13"/>
+    <w:abstractNumId w:val="14"/>
   </w:num>
   <w:num w:numId="25">
     <w:abstractNumId w:val="4"/>
   </w:num>
   <w:num w:numId="26">
-    <w:abstractNumId w:val="21"/>
+    <w:abstractNumId w:val="23"/>
   </w:num>
   <w:num w:numId="27">
-    <w:abstractNumId w:val="14"/>
+    <w:abstractNumId w:val="15"/>
   </w:num>
   <w:num w:numId="28">
     <w:abstractNumId w:val="0"/>
   </w:num>
   <w:num w:numId="29">
-    <w:abstractNumId w:val="34"/>
+    <w:abstractNumId w:val="37"/>
   </w:num>
   <w:num w:numId="30">
-    <w:abstractNumId w:val="33"/>
+    <w:abstractNumId w:val="36"/>
   </w:num>
   <w:num w:numId="31">
-    <w:abstractNumId w:val="27"/>
+    <w:abstractNumId w:val="30"/>
   </w:num>
   <w:num w:numId="32">
     <w:abstractNumId w:val="2"/>
   </w:num>
   <w:num w:numId="33">
-    <w:abstractNumId w:val="32"/>
+    <w:abstractNumId w:val="35"/>
     <w:lvlOverride w:ilvl="0">
       <w:startOverride w:val="1"/>
     </w:lvlOverride>
@@ -40359,7 +41428,16 @@
     <w:abstractNumId w:val="3"/>
   </w:num>
   <w:num w:numId="35">
-    <w:abstractNumId w:val="15"/>
+    <w:abstractNumId w:val="17"/>
+  </w:num>
+  <w:num w:numId="36">
+    <w:abstractNumId w:val="16"/>
+  </w:num>
+  <w:num w:numId="37">
+    <w:abstractNumId w:val="28"/>
+  </w:num>
+  <w:num w:numId="38">
+    <w:abstractNumId w:val="6"/>
   </w:num>
 </w:numbering>
 </file>
@@ -40740,7 +41818,7 @@
     <w:autoRedefine/>
     <w:uiPriority w:val="39"/>
     <w:unhideWhenUsed/>
-    <w:rsid w:val="00C86B3A"/>
+    <w:rsid w:val="0000111C"/>
     <w:pPr>
       <w:tabs>
         <w:tab w:val="right" w:leader="dot" w:pos="9628"/>
@@ -41714,7 +42792,7 @@
     <w:autoRedefine/>
     <w:uiPriority w:val="39"/>
     <w:unhideWhenUsed/>
-    <w:rsid w:val="00C86B3A"/>
+    <w:rsid w:val="0000111C"/>
     <w:pPr>
       <w:tabs>
         <w:tab w:val="right" w:leader="dot" w:pos="9628"/>
@@ -42602,7 +43680,7 @@
 </file>
 
 <file path=customXml/itemProps1.xml><?xml version="1.0" encoding="utf-8"?>
-<ds:datastoreItem xmlns:ds="http://schemas.openxmlformats.org/officeDocument/2006/customXml" ds:itemID="{B678E2B0-1699-47C2-8631-84C15E6EC0E8}">
+<ds:datastoreItem xmlns:ds="http://schemas.openxmlformats.org/officeDocument/2006/customXml" ds:itemID="{382E1286-23DA-4C57-BE59-4BABDD793862}">
   <ds:schemaRefs>
     <ds:schemaRef ds:uri="http://schemas.openxmlformats.org/officeDocument/2006/bibliography"/>
   </ds:schemaRefs>

</xml_diff>

<commit_message>
EN Yahor: general system architecture
</commit_message>
<xml_diff>
--- a/doc/EN-Yahor.docx
+++ b/doc/EN-Yahor.docx
@@ -1044,8 +1044,6 @@
         </w:rPr>
         <w:br w:type="page"/>
       </w:r>
-      <w:bookmarkStart w:id="1" w:name="_GoBack"/>
-      <w:bookmarkEnd w:id="1"/>
     </w:p>
     <w:p>
       <w:pPr>
@@ -1053,13 +1051,13 @@
         <w:spacing w:after="0"/>
         <w:jc w:val="center"/>
       </w:pPr>
-      <w:bookmarkStart w:id="2" w:name="_Toc8851787"/>
+      <w:bookmarkStart w:id="1" w:name="_Toc8851787"/>
       <w:bookmarkEnd w:id="0"/>
       <w:r>
         <w:lastRenderedPageBreak/>
         <w:t>ВВЕДЕНИЕ</w:t>
       </w:r>
-      <w:bookmarkEnd w:id="2"/>
+      <w:bookmarkEnd w:id="1"/>
     </w:p>
     <w:p>
       <w:pPr>
@@ -1737,7 +1735,7 @@
         <w:spacing w:after="0"/>
         <w:ind w:firstLine="567"/>
       </w:pPr>
-      <w:bookmarkStart w:id="3" w:name="_Toc8851788"/>
+      <w:bookmarkStart w:id="2" w:name="_Toc8851788"/>
       <w:r>
         <w:lastRenderedPageBreak/>
         <w:t xml:space="preserve">1   </w:t>
@@ -1745,7 +1743,7 @@
       <w:r>
         <w:t>АНАЛИЗ ПРЕДМЕТНОЙ ОБЛАСТИ</w:t>
       </w:r>
-      <w:bookmarkEnd w:id="3"/>
+      <w:bookmarkEnd w:id="2"/>
     </w:p>
     <w:p>
       <w:pPr>
@@ -2624,11 +2622,11 @@
         <w:spacing w:after="0"/>
         <w:ind w:firstLine="567"/>
       </w:pPr>
-      <w:bookmarkStart w:id="4" w:name="_Toc8851789"/>
+      <w:bookmarkStart w:id="3" w:name="_Toc8851789"/>
       <w:r>
         <w:t>2   ПОСТАНОВКА ЗАДАЧИ</w:t>
       </w:r>
-      <w:bookmarkEnd w:id="4"/>
+      <w:bookmarkEnd w:id="3"/>
     </w:p>
     <w:p>
       <w:pPr>
@@ -2643,7 +2641,7 @@
           <w:rFonts w:cs="Times New Roman"/>
         </w:rPr>
       </w:pPr>
-      <w:bookmarkStart w:id="5" w:name="_Toc8851790"/>
+      <w:bookmarkStart w:id="4" w:name="_Toc8851790"/>
       <w:r>
         <w:t>2</w:t>
       </w:r>
@@ -2656,7 +2654,7 @@
       <w:r>
         <w:t>Общие определения</w:t>
       </w:r>
-      <w:bookmarkEnd w:id="5"/>
+      <w:bookmarkEnd w:id="4"/>
     </w:p>
     <w:p>
       <w:pPr>
@@ -2969,7 +2967,7 @@
         <w:pStyle w:val="2"/>
         <w:spacing w:before="0"/>
       </w:pPr>
-      <w:bookmarkStart w:id="6" w:name="_Toc8851791"/>
+      <w:bookmarkStart w:id="5" w:name="_Toc8851791"/>
       <w:r>
         <w:t>2.2</w:t>
       </w:r>
@@ -2988,7 +2986,7 @@
       <w:r>
         <w:t>к системе</w:t>
       </w:r>
-      <w:bookmarkEnd w:id="6"/>
+      <w:bookmarkEnd w:id="5"/>
     </w:p>
     <w:p>
       <w:pPr>
@@ -3378,7 +3376,13 @@
         <w:ind w:left="0" w:firstLine="567"/>
       </w:pPr>
       <w:r>
-        <w:t>доступность – доступ в систему должен осуществлять из любого устройства и в любое время;</w:t>
+        <w:t>доступность – доступ в систему должен осуществлять из любого устройства</w:t>
+      </w:r>
+      <w:r>
+        <w:t>, из любого места</w:t>
+      </w:r>
+      <w:r>
+        <w:t xml:space="preserve"> и в любое время;</w:t>
       </w:r>
     </w:p>
     <w:p>
@@ -3406,15 +3410,15 @@
         <w:ind w:left="0" w:firstLine="567"/>
       </w:pPr>
       <w:r>
-        <w:t xml:space="preserve">простота использования – интерфейс системы должен быть прост и понятен, так чтобы пользователь не должен был обладать специальными техническими знаниями </w:t>
+        <w:t xml:space="preserve">безопасность – данные должны быть надежно защищены и недоступны для посторонних, по отношению </w:t>
       </w:r>
       <w:proofErr w:type="gramStart"/>
       <w:r>
-        <w:t>необходимых</w:t>
+        <w:t>к</w:t>
       </w:r>
       <w:proofErr w:type="gramEnd"/>
       <w:r>
-        <w:t xml:space="preserve"> для работы с системой;</w:t>
+        <w:t xml:space="preserve"> данными, лиц; </w:t>
       </w:r>
     </w:p>
     <w:p>
@@ -3428,6 +3432,26 @@
         <w:ind w:left="0" w:firstLine="567"/>
       </w:pPr>
       <w:r>
+        <w:t>простота использования – интерфейс системы должен быть прост и понятен, так чтобы пользователь не должен был обладать специальными т</w:t>
+      </w:r>
+      <w:r>
+        <w:t>ехническими знаниями необходимыми</w:t>
+      </w:r>
+      <w:r>
+        <w:t xml:space="preserve"> для работы с системой;</w:t>
+      </w:r>
+    </w:p>
+    <w:p>
+      <w:pPr>
+        <w:pStyle w:val="ac"/>
+        <w:numPr>
+          <w:ilvl w:val="0"/>
+          <w:numId w:val="35"/>
+        </w:numPr>
+        <w:spacing w:after="0"/>
+        <w:ind w:left="0" w:firstLine="567"/>
+      </w:pPr>
+      <w:r>
         <w:t xml:space="preserve">легковесность и простота развертывания – конечное клиентское приложение не должно быть громоздким, </w:t>
       </w:r>
       <w:r>
@@ -3477,12 +3501,12 @@
         <w:spacing w:after="0"/>
         <w:ind w:firstLine="567"/>
       </w:pPr>
-      <w:bookmarkStart w:id="7" w:name="_Toc8851792"/>
+      <w:bookmarkStart w:id="6" w:name="_Toc8851792"/>
       <w:r>
         <w:lastRenderedPageBreak/>
         <w:t>3   ПРОЕКТИРОВАНИЕ И МОДЕЛИРОВАНИЕ</w:t>
       </w:r>
-      <w:bookmarkEnd w:id="7"/>
+      <w:bookmarkEnd w:id="6"/>
     </w:p>
     <w:p>
       <w:pPr>
@@ -3498,14 +3522,14 @@
         <w:pStyle w:val="2"/>
         <w:spacing w:before="0"/>
       </w:pPr>
-      <w:bookmarkStart w:id="8" w:name="_Toc8851793"/>
+      <w:bookmarkStart w:id="7" w:name="_Toc8851793"/>
       <w:r>
         <w:t xml:space="preserve">3.1 </w:t>
       </w:r>
       <w:r>
         <w:t>Логическая модель</w:t>
       </w:r>
-      <w:bookmarkEnd w:id="8"/>
+      <w:bookmarkEnd w:id="7"/>
     </w:p>
     <w:p>
       <w:pPr>
@@ -3521,7 +3545,7 @@
         <w:pStyle w:val="2"/>
         <w:spacing w:before="0"/>
       </w:pPr>
-      <w:bookmarkStart w:id="9" w:name="_Toc8851794"/>
+      <w:bookmarkStart w:id="8" w:name="_Toc8851794"/>
       <w:r>
         <w:t xml:space="preserve">3.1.1 </w:t>
       </w:r>
@@ -3531,7 +3555,7 @@
       <w:r>
         <w:t xml:space="preserve"> в системе</w:t>
       </w:r>
-      <w:bookmarkEnd w:id="9"/>
+      <w:bookmarkEnd w:id="8"/>
     </w:p>
     <w:p>
       <w:pPr>
@@ -3663,14 +3687,14 @@
         <w:pStyle w:val="2"/>
         <w:spacing w:before="0"/>
       </w:pPr>
-      <w:bookmarkStart w:id="10" w:name="_Toc8851795"/>
+      <w:bookmarkStart w:id="9" w:name="_Toc8851795"/>
       <w:r>
         <w:t>3.1.2</w:t>
       </w:r>
       <w:r>
         <w:t xml:space="preserve"> Варианты использования системы</w:t>
       </w:r>
-      <w:bookmarkEnd w:id="10"/>
+      <w:bookmarkEnd w:id="9"/>
     </w:p>
     <w:p>
       <w:pPr>
@@ -4101,6 +4125,503 @@
       <w:pPr>
         <w:spacing w:after="0"/>
         <w:rPr>
+          <w:lang w:val="en-US"/>
+        </w:rPr>
+      </w:pPr>
+    </w:p>
+    <w:p>
+      <w:pPr>
+        <w:spacing w:after="0"/>
+      </w:pPr>
+      <w:r>
+        <w:t>Прежде чем приступить к разработке конечного программного обеспечения, необходимо определиться с его типом</w:t>
+      </w:r>
+      <w:r>
+        <w:t xml:space="preserve"> и архитектурой</w:t>
+      </w:r>
+      <w:r>
+        <w:t>.</w:t>
+      </w:r>
+    </w:p>
+    <w:p>
+      <w:pPr>
+        <w:spacing w:after="0"/>
+      </w:pPr>
+      <w:r>
+        <w:t xml:space="preserve">Принимая во внимание критерии, определенные в постановке задачи, можно </w:t>
+      </w:r>
+      <w:r>
+        <w:t>определить следующее</w:t>
+      </w:r>
+      <w:r>
+        <w:t>:</w:t>
+      </w:r>
+    </w:p>
+    <w:p>
+      <w:pPr>
+        <w:spacing w:after="0"/>
+      </w:pPr>
+      <w:proofErr w:type="gramStart"/>
+      <w:r>
+        <w:t>В контексте работы с данными разрабатываемое программное обеспечение должно удовлетворять критериям доступности и согласованности это означает то, что каждое пользовательское приложение не может иметь свое собственное хранилище данных, т.к. данные используются совместно с другими пользователями и пришлось бы тратить множество ресурсов на поддержание согласованности данных во всех хранилищах всех пользователей и всегда.</w:t>
+      </w:r>
+      <w:proofErr w:type="gramEnd"/>
+      <w:r>
+        <w:t xml:space="preserve"> Из этого следует вывод, что должна существовать единая база данных, доступ к которой должны иметь приложения пользователей. На данном этапе </w:t>
+      </w:r>
+      <w:r>
+        <w:t>архитектура разрабатываемого приложения выглядело бы так, как показано на рисунке 3.1</w:t>
+      </w:r>
+    </w:p>
+    <w:p>
+      <w:pPr>
+        <w:spacing w:after="0"/>
+      </w:pPr>
+    </w:p>
+    <w:p>
+      <w:pPr>
+        <w:spacing w:after="0"/>
+        <w:ind w:firstLine="0"/>
+        <w:jc w:val="center"/>
+      </w:pPr>
+      <w:r>
+        <w:object w:dxaOrig="4394" w:dyaOrig="2919">
+          <v:shapetype id="_x0000_t75" coordsize="21600,21600" o:spt="75" o:preferrelative="t" path="m@4@5l@4@11@9@11@9@5xe" filled="f" stroked="f">
+            <v:stroke joinstyle="miter"/>
+            <v:formulas>
+              <v:f eqn="if lineDrawn pixelLineWidth 0"/>
+              <v:f eqn="sum @0 1 0"/>
+              <v:f eqn="sum 0 0 @1"/>
+              <v:f eqn="prod @2 1 2"/>
+              <v:f eqn="prod @3 21600 pixelWidth"/>
+              <v:f eqn="prod @3 21600 pixelHeight"/>
+              <v:f eqn="sum @0 0 1"/>
+              <v:f eqn="prod @6 1 2"/>
+              <v:f eqn="prod @7 21600 pixelWidth"/>
+              <v:f eqn="sum @8 21600 0"/>
+              <v:f eqn="prod @7 21600 pixelHeight"/>
+              <v:f eqn="sum @10 21600 0"/>
+            </v:formulas>
+            <v:path o:extrusionok="f" gradientshapeok="t" o:connecttype="rect"/>
+            <o:lock v:ext="edit" aspectratio="t"/>
+          </v:shapetype>
+          <v:shape id="_x0000_i1062" type="#_x0000_t75" style="width:220.1pt;height:145.65pt" o:ole="">
+            <v:imagedata r:id="rId11" o:title=""/>
+          </v:shape>
+          <o:OLEObject Type="Embed" ProgID="Visio.Drawing.11" ShapeID="_x0000_i1062" DrawAspect="Content" ObjectID="_1619638239" r:id="rId12"/>
+        </w:object>
+      </w:r>
+    </w:p>
+    <w:p>
+      <w:pPr>
+        <w:spacing w:after="0"/>
+        <w:ind w:firstLine="0"/>
+        <w:jc w:val="center"/>
+      </w:pPr>
+    </w:p>
+    <w:p>
+      <w:pPr>
+        <w:spacing w:after="0"/>
+        <w:jc w:val="center"/>
+      </w:pPr>
+      <w:r>
+        <w:t>Рисунок 3.1 – архитектура приложения взаимодействующего с базой данных</w:t>
+      </w:r>
+    </w:p>
+    <w:p>
+      <w:pPr>
+        <w:spacing w:after="0"/>
+      </w:pPr>
+    </w:p>
+    <w:p>
+      <w:pPr>
+        <w:spacing w:after="0"/>
+      </w:pPr>
+      <w:r>
+        <w:t>Но данная архитектура не удовлетворяет другим определенным критериям:</w:t>
+      </w:r>
+    </w:p>
+    <w:p>
+      <w:pPr>
+        <w:pStyle w:val="ac"/>
+        <w:numPr>
+          <w:ilvl w:val="0"/>
+          <w:numId w:val="41"/>
+        </w:numPr>
+        <w:spacing w:after="0"/>
+        <w:ind w:left="0" w:firstLine="567"/>
+      </w:pPr>
+      <w:r>
+        <w:t>п</w:t>
+      </w:r>
+      <w:r>
+        <w:t xml:space="preserve">ростота – </w:t>
+      </w:r>
+      <w:r>
+        <w:t>приложение не получится использовать сразу же после ее установки, т.к. нужно будет потратить время на ее конфигурацию (работа с базой данных, настройки безопасности, другие настройки необходимые для сторонних сервисов и обработки данных);</w:t>
+      </w:r>
+    </w:p>
+    <w:p>
+      <w:pPr>
+        <w:pStyle w:val="ac"/>
+        <w:numPr>
+          <w:ilvl w:val="0"/>
+          <w:numId w:val="41"/>
+        </w:numPr>
+        <w:spacing w:after="0"/>
+        <w:ind w:left="0" w:firstLine="567"/>
+      </w:pPr>
+      <w:r>
+        <w:t>л</w:t>
+      </w:r>
+      <w:r>
+        <w:t>егковесность – приложение будет тратить большое количество ресурсов пользовательской машины, т.к. все операции по обработки данных будут осуществляться на ней, так же должны будут установлены все компоненты по взаимодействию со сторонними сервисами и</w:t>
+      </w:r>
+      <w:r>
+        <w:t xml:space="preserve"> базой данных, что значительно увеличит размер приложения;</w:t>
+      </w:r>
+    </w:p>
+    <w:p>
+      <w:pPr>
+        <w:pStyle w:val="ac"/>
+        <w:numPr>
+          <w:ilvl w:val="0"/>
+          <w:numId w:val="41"/>
+        </w:numPr>
+        <w:spacing w:after="0"/>
+        <w:ind w:left="0" w:firstLine="567"/>
+      </w:pPr>
+      <w:r>
+        <w:lastRenderedPageBreak/>
+        <w:t>безопасность – текущая архитектура приложения увеличивает риск доступ</w:t>
+      </w:r>
+      <w:r>
+        <w:t>а к базе данных злоумышленником</w:t>
+      </w:r>
+      <w:r>
+        <w:t>;</w:t>
+      </w:r>
+    </w:p>
+    <w:p>
+      <w:pPr>
+        <w:pStyle w:val="ac"/>
+        <w:numPr>
+          <w:ilvl w:val="0"/>
+          <w:numId w:val="41"/>
+        </w:numPr>
+        <w:spacing w:after="0"/>
+        <w:ind w:left="0" w:firstLine="567"/>
+      </w:pPr>
+      <w:r>
+        <w:t>Доступность – пользователи должны иметь возможность работать отовсюду, это значит</w:t>
+      </w:r>
+      <w:r>
+        <w:t>,</w:t>
+      </w:r>
+      <w:r>
+        <w:t xml:space="preserve"> что и база данных должна быть доступна всегда.</w:t>
+      </w:r>
+    </w:p>
+    <w:p>
+      <w:pPr>
+        <w:pStyle w:val="ac"/>
+        <w:spacing w:after="0"/>
+        <w:ind w:left="0"/>
+      </w:pPr>
+      <w:r>
+        <w:t>Для удовлетворения всех вышеперечисленных требований необходимо разбить компонент «Приложение пользователя» на два других программных обеспечения: клиентское приложение и сервер.</w:t>
+      </w:r>
+    </w:p>
+    <w:p>
+      <w:pPr>
+        <w:pStyle w:val="ac"/>
+        <w:spacing w:after="0"/>
+        <w:ind w:left="0"/>
+      </w:pPr>
+      <w:r>
+        <w:t>Дополнительное звено «Сервер» в архитектуре необходимо для соблюдения вышеописанных критериев системы за счет следующих характеристик:</w:t>
+      </w:r>
+    </w:p>
+    <w:p>
+      <w:pPr>
+        <w:pStyle w:val="ac"/>
+        <w:numPr>
+          <w:ilvl w:val="0"/>
+          <w:numId w:val="43"/>
+        </w:numPr>
+        <w:spacing w:after="0"/>
+        <w:ind w:left="0" w:firstLine="567"/>
+      </w:pPr>
+      <w:r>
+        <w:t xml:space="preserve">Доступ к базе данных – только сервер будет иметь прямой доступ к базе данных, таким образом никаких сведений о базе данных не будет храниться на клиентских приложениях, что повышает безопасность доступа к данным; </w:t>
+      </w:r>
+    </w:p>
+    <w:p>
+      <w:pPr>
+        <w:pStyle w:val="ac"/>
+        <w:numPr>
+          <w:ilvl w:val="0"/>
+          <w:numId w:val="43"/>
+        </w:numPr>
+        <w:spacing w:after="0"/>
+        <w:ind w:left="0" w:firstLine="567"/>
+      </w:pPr>
+      <w:r>
+        <w:t>Обработка – сервер отвечает за обработку всех запросов поступающих с клиентских приложений, таким образом, клиентское приложение больше не будет выполнять никаких затратных действий, а также будет иметь значительно меньший размер и сложность.</w:t>
+      </w:r>
+    </w:p>
+    <w:p>
+      <w:pPr>
+        <w:pStyle w:val="ac"/>
+        <w:spacing w:after="0"/>
+        <w:ind w:left="567" w:firstLine="0"/>
+      </w:pPr>
+      <w:r>
+        <w:t>Текущая архитектура системы представлена на рисунке 3.2.</w:t>
+      </w:r>
+    </w:p>
+    <w:p>
+      <w:pPr>
+        <w:pStyle w:val="ac"/>
+        <w:spacing w:after="0"/>
+        <w:ind w:left="567" w:firstLine="0"/>
+      </w:pPr>
+    </w:p>
+    <w:p>
+      <w:pPr>
+        <w:pStyle w:val="ac"/>
+        <w:spacing w:after="0"/>
+        <w:ind w:left="567" w:firstLine="0"/>
+        <w:jc w:val="center"/>
+      </w:pPr>
+      <w:r>
+        <w:object w:dxaOrig="4450" w:dyaOrig="4393">
+          <v:shape id="_x0000_i1061" type="#_x0000_t75" style="width:222.55pt;height:219.25pt" o:ole="">
+            <v:imagedata r:id="rId13" o:title=""/>
+          </v:shape>
+          <o:OLEObject Type="Embed" ProgID="Visio.Drawing.11" ShapeID="_x0000_i1061" DrawAspect="Content" ObjectID="_1619638240" r:id="rId14"/>
+        </w:object>
+      </w:r>
+    </w:p>
+    <w:p>
+      <w:pPr>
+        <w:pStyle w:val="ac"/>
+        <w:spacing w:after="0"/>
+        <w:ind w:left="0"/>
+      </w:pPr>
+    </w:p>
+    <w:p>
+      <w:pPr>
+        <w:pStyle w:val="ac"/>
+        <w:spacing w:after="0"/>
+        <w:ind w:left="0"/>
+        <w:jc w:val="center"/>
+      </w:pPr>
+      <w:r>
+        <w:t>Рисунок 3.2 – архитектура клиент-серверной системы с доступом к базе данных</w:t>
+      </w:r>
+    </w:p>
+    <w:p>
+      <w:pPr>
+        <w:spacing w:after="0"/>
+      </w:pPr>
+    </w:p>
+    <w:p>
+      <w:pPr>
+        <w:spacing w:after="0"/>
+      </w:pPr>
+      <w:r>
+        <w:t xml:space="preserve">Существует лишь один способ обеспечения абсолютной доступности сервера для клиентских приложений – осуществления их взаимодействия в сети Интернет. </w:t>
+      </w:r>
+      <w:proofErr w:type="gramStart"/>
+      <w:r>
+        <w:t>Сервер,  работающий в соответствии со стандартами и по протоколам определенными в сети интернет называется</w:t>
+      </w:r>
+      <w:proofErr w:type="gramEnd"/>
+      <w:r>
+        <w:t xml:space="preserve"> веб-сервером. С другой стороны клиентские приложения должны устанавливать соединение с сервером и </w:t>
+      </w:r>
+      <w:r>
+        <w:t xml:space="preserve">посылать запросы в правильном </w:t>
+      </w:r>
+      <w:r>
+        <w:lastRenderedPageBreak/>
+        <w:t>формате</w:t>
+      </w:r>
+      <w:r>
+        <w:rPr>
+          <w:b/>
+        </w:rPr>
+        <w:t>.</w:t>
+      </w:r>
+      <w:r>
+        <w:rPr>
+          <w:b/>
+        </w:rPr>
+        <w:t xml:space="preserve"> </w:t>
+      </w:r>
+      <w:r>
+        <w:t>Теперь система будет содержать три звена: веб-сервер, клиентское веб-приложение и базу данных. Новая архитектура системы представлена на рисунке 3.3.</w:t>
+      </w:r>
+    </w:p>
+    <w:p>
+      <w:pPr>
+        <w:spacing w:after="0"/>
+      </w:pPr>
+    </w:p>
+    <w:p>
+      <w:pPr>
+        <w:spacing w:after="0"/>
+        <w:jc w:val="center"/>
+      </w:pPr>
+      <w:r>
+        <w:object w:dxaOrig="5898" w:dyaOrig="5179">
+          <v:shape id="_x0000_i1063" type="#_x0000_t75" style="width:379.65pt;height:333.8pt" o:ole="">
+            <v:imagedata r:id="rId15" o:title=""/>
+          </v:shape>
+          <o:OLEObject Type="Embed" ProgID="Visio.Drawing.11" ShapeID="_x0000_i1063" DrawAspect="Content" ObjectID="_1619638241" r:id="rId16"/>
+        </w:object>
+      </w:r>
+    </w:p>
+    <w:p>
+      <w:pPr>
+        <w:spacing w:after="0"/>
+        <w:jc w:val="center"/>
+      </w:pPr>
+    </w:p>
+    <w:p>
+      <w:pPr>
+        <w:spacing w:after="0"/>
+        <w:jc w:val="center"/>
+      </w:pPr>
+      <w:r>
+        <w:t>Рисунок 3.3 – архитектуры веб-системы</w:t>
+      </w:r>
+    </w:p>
+    <w:p>
+      <w:pPr>
+        <w:spacing w:after="0"/>
+      </w:pPr>
+    </w:p>
+    <w:p>
+      <w:pPr>
+        <w:spacing w:after="0"/>
+      </w:pPr>
+      <w:r>
+        <w:t>Следует отметить, что база данных изолирована локальной системой, поэтому к базе данных никто не сможет получить доступ кроме веб-сервера.</w:t>
+      </w:r>
+    </w:p>
+    <w:p>
+      <w:pPr>
+        <w:spacing w:after="0"/>
+      </w:pPr>
+      <w:r>
+        <w:t>На данном этапе все основные критерии соблюдены, остаются некоторые проблемы с разворачивание клиентского приложения на машине пользователя и использования его на различных устройствах.</w:t>
+      </w:r>
+    </w:p>
+    <w:p>
+      <w:pPr>
+        <w:spacing w:after="0"/>
+      </w:pPr>
+      <w:r>
+        <w:t>Предполагается, что пользователь будет использовать приложение на мобильном устройстве и на компьютере, при этом операционная система может быть любой. Для того чтобы удовлетворить пользователей компьютеров и ноутбуков уже существует готовое решение, которое независимо от операционной системы, знакомо каждому</w:t>
+      </w:r>
+      <w:r>
+        <w:t xml:space="preserve"> практически каждому пользователю и работающее в Интернете – браузер. </w:t>
+      </w:r>
+    </w:p>
+    <w:p>
+      <w:pPr>
+        <w:spacing w:after="0"/>
+      </w:pPr>
+      <w:r>
+        <w:t xml:space="preserve">Для пользователей мобильных устройств </w:t>
+      </w:r>
+      <w:r>
+        <w:t xml:space="preserve">можно было бы тоже использовать браузер, но это не лучшее решение в контексте разработки пользовательского интерфейса сразу для двух категорий пользователей. Также существует и другие причины в пользу создания отдельного мобильного приложения (больше </w:t>
+      </w:r>
+      <w:r>
+        <w:lastRenderedPageBreak/>
+        <w:t>возможностей по созданию графического интерфейса, адаптация под разные размеры экранов самая лучшая и др.). Таким образом, для пользователей мобильных устройств необходимо создать отдельное мобильное веб-приложение.</w:t>
+      </w:r>
+    </w:p>
+    <w:p>
+      <w:pPr>
+        <w:spacing w:after="0"/>
+      </w:pPr>
+      <w:r>
+        <w:t>В результате клиентская часть системы делится на два типа: использование браузера пользователями компьютера и использование мобильного приложения пользователями мобильных устройств. Финальная архитектура разрабатываемой системы представлена на рисунке 3.4.</w:t>
+      </w:r>
+    </w:p>
+    <w:p>
+      <w:pPr>
+        <w:spacing w:after="0"/>
+      </w:pPr>
+    </w:p>
+    <w:p>
+      <w:pPr>
+        <w:spacing w:after="0"/>
+        <w:ind w:firstLine="0"/>
+        <w:jc w:val="center"/>
+      </w:pPr>
+      <w:r>
+        <w:object w:dxaOrig="5898" w:dyaOrig="5179">
+          <v:shape id="_x0000_i1064" type="#_x0000_t75" style="width:376.35pt;height:330.55pt" o:ole="">
+            <v:imagedata r:id="rId17" o:title=""/>
+          </v:shape>
+          <o:OLEObject Type="Embed" ProgID="Visio.Drawing.11" ShapeID="_x0000_i1064" DrawAspect="Content" ObjectID="_1619638242" r:id="rId18"/>
+        </w:object>
+      </w:r>
+    </w:p>
+    <w:p>
+      <w:pPr>
+        <w:spacing w:after="0"/>
+        <w:jc w:val="center"/>
+      </w:pPr>
+    </w:p>
+    <w:p>
+      <w:pPr>
+        <w:spacing w:after="0"/>
+        <w:jc w:val="center"/>
+      </w:pPr>
+      <w:r>
+        <w:t xml:space="preserve">Рисунок 3.4 – архитектура веб-системы с </w:t>
+      </w:r>
+      <w:r>
+        <w:t>несколькими типами клиентских приложений</w:t>
+      </w:r>
+    </w:p>
+    <w:p>
+      <w:pPr>
+        <w:spacing w:after="0"/>
+      </w:pPr>
+    </w:p>
+    <w:p>
+      <w:pPr>
+        <w:spacing w:after="0"/>
+      </w:pPr>
+      <w:r>
+        <w:t>На данном этапе все требования к архитектуре удовлетворены</w:t>
+      </w:r>
+      <w:r>
+        <w:t xml:space="preserve">, а </w:t>
+      </w:r>
+      <w:proofErr w:type="gramStart"/>
+      <w:r>
+        <w:t>значит</w:t>
+      </w:r>
+      <w:proofErr w:type="gramEnd"/>
+      <w:r>
+        <w:t xml:space="preserve"> она и будет являться основой для разрабатываемой системы</w:t>
+      </w:r>
+      <w:r>
+        <w:t>.</w:t>
+      </w:r>
+    </w:p>
+    <w:p>
+      <w:pPr>
+        <w:spacing w:after="0"/>
+        <w:rPr>
           <w:b/>
           <w:i/>
         </w:rPr>
@@ -4119,7 +4640,16 @@
           <w:b/>
           <w:i/>
         </w:rPr>
-        <w:t>3.3 Архитектура серверной части</w:t>
+        <w:t>3.3 Архитектура серверн</w:t>
+      </w:r>
+      <w:bookmarkStart w:id="10" w:name="_GoBack"/>
+      <w:bookmarkEnd w:id="10"/>
+      <w:r>
+        <w:rPr>
+          <w:b/>
+          <w:i/>
+        </w:rPr>
+        <w:t>ой части</w:t>
       </w:r>
       <w:r>
         <w:rPr>
@@ -4154,6 +4684,7 @@
           <w:sz w:val="28"/>
           <w:szCs w:val="28"/>
         </w:rPr>
+        <w:lastRenderedPageBreak/>
         <w:br w:type="page"/>
       </w:r>
     </w:p>
@@ -17398,29 +17929,10 @@
           <w:lang w:eastAsia="ru-RU"/>
         </w:rPr>
         <w:object w:dxaOrig="1380" w:dyaOrig="900">
-          <v:shapetype id="_x0000_t75" coordsize="21600,21600" o:spt="75" o:preferrelative="t" path="m@4@5l@4@11@9@11@9@5xe" filled="f" stroked="f">
-            <v:stroke joinstyle="miter"/>
-            <v:formulas>
-              <v:f eqn="if lineDrawn pixelLineWidth 0"/>
-              <v:f eqn="sum @0 1 0"/>
-              <v:f eqn="sum 0 0 @1"/>
-              <v:f eqn="prod @2 1 2"/>
-              <v:f eqn="prod @3 21600 pixelWidth"/>
-              <v:f eqn="prod @3 21600 pixelHeight"/>
-              <v:f eqn="sum @0 0 1"/>
-              <v:f eqn="prod @6 1 2"/>
-              <v:f eqn="prod @7 21600 pixelWidth"/>
-              <v:f eqn="sum @8 21600 0"/>
-              <v:f eqn="prod @7 21600 pixelHeight"/>
-              <v:f eqn="sum @10 21600 0"/>
-            </v:formulas>
-            <v:path o:extrusionok="f" gradientshapeok="t" o:connecttype="rect"/>
-            <o:lock v:ext="edit" aspectratio="t"/>
-          </v:shapetype>
           <v:shape id="_x0000_i1025" type="#_x0000_t75" style="width:69.55pt;height:45pt" o:ole="" fillcolor="window">
-            <v:imagedata r:id="rId11" o:title=""/>
+            <v:imagedata r:id="rId19" o:title=""/>
           </v:shape>
-          <o:OLEObject Type="Embed" ProgID="Equation.3" ShapeID="_x0000_i1025" DrawAspect="Content" ObjectID="_1619464588" r:id="rId12"/>
+          <o:OLEObject Type="Embed" ProgID="Equation.3" ShapeID="_x0000_i1025" DrawAspect="Content" ObjectID="_1619638243" r:id="rId20"/>
         </w:object>
       </w:r>
       <w:r>
@@ -19022,9 +19534,9 @@
         </w:rPr>
         <w:object w:dxaOrig="1680" w:dyaOrig="380">
           <v:shape id="_x0000_i1026" type="#_x0000_t75" style="width:84.25pt;height:18.8pt" o:ole="" fillcolor="window">
-            <v:imagedata r:id="rId13" o:title=""/>
+            <v:imagedata r:id="rId21" o:title=""/>
           </v:shape>
-          <o:OLEObject Type="Embed" ProgID="Equation.3" ShapeID="_x0000_i1026" DrawAspect="Content" ObjectID="_1619464589" r:id="rId14"/>
+          <o:OLEObject Type="Embed" ProgID="Equation.3" ShapeID="_x0000_i1026" DrawAspect="Content" ObjectID="_1619638244" r:id="rId22"/>
         </w:object>
       </w:r>
       <w:r>
@@ -19368,9 +19880,9 @@
         </w:rPr>
         <w:object w:dxaOrig="1320" w:dyaOrig="900">
           <v:shape id="_x0000_i1027" type="#_x0000_t75" style="width:66.25pt;height:45pt" o:ole="" fillcolor="window">
-            <v:imagedata r:id="rId15" o:title=""/>
+            <v:imagedata r:id="rId23" o:title=""/>
           </v:shape>
-          <o:OLEObject Type="Embed" ProgID="Equation.3" ShapeID="_x0000_i1027" DrawAspect="Content" ObjectID="_1619464590" r:id="rId16"/>
+          <o:OLEObject Type="Embed" ProgID="Equation.3" ShapeID="_x0000_i1027" DrawAspect="Content" ObjectID="_1619638245" r:id="rId24"/>
         </w:object>
       </w:r>
       <w:r>
@@ -19546,9 +20058,9 @@
         </w:rPr>
         <w:object w:dxaOrig="2920" w:dyaOrig="380">
           <v:shape id="_x0000_i1028" type="#_x0000_t75" style="width:145.65pt;height:18.8pt" o:ole="" fillcolor="window">
-            <v:imagedata r:id="rId17" o:title=""/>
+            <v:imagedata r:id="rId25" o:title=""/>
           </v:shape>
-          <o:OLEObject Type="Embed" ProgID="Equation.3" ShapeID="_x0000_i1028" DrawAspect="Content" ObjectID="_1619464591" r:id="rId18"/>
+          <o:OLEObject Type="Embed" ProgID="Equation.3" ShapeID="_x0000_i1028" DrawAspect="Content" ObjectID="_1619638246" r:id="rId26"/>
         </w:object>
       </w:r>
       <w:r>
@@ -21044,9 +21556,9 @@
         </w:rPr>
         <w:object w:dxaOrig="2240" w:dyaOrig="900">
           <v:shape id="_x0000_i1029" type="#_x0000_t75" style="width:112.1pt;height:45pt" o:ole="" fillcolor="window">
-            <v:imagedata r:id="rId19" o:title=""/>
+            <v:imagedata r:id="rId27" o:title=""/>
           </v:shape>
-          <o:OLEObject Type="Embed" ProgID="Equation.3" ShapeID="_x0000_i1029" DrawAspect="Content" ObjectID="_1619464592" r:id="rId20"/>
+          <o:OLEObject Type="Embed" ProgID="Equation.3" ShapeID="_x0000_i1029" DrawAspect="Content" ObjectID="_1619638247" r:id="rId28"/>
         </w:object>
       </w:r>
       <w:r>
@@ -21899,9 +22411,9 @@
         </w:rPr>
         <w:object w:dxaOrig="1160" w:dyaOrig="820">
           <v:shape id="_x0000_i1030" type="#_x0000_t75" style="width:58.1pt;height:41.75pt" o:ole="" fillcolor="window">
-            <v:imagedata r:id="rId21" o:title=""/>
+            <v:imagedata r:id="rId29" o:title=""/>
           </v:shape>
-          <o:OLEObject Type="Embed" ProgID="Equation.3" ShapeID="_x0000_i1030" DrawAspect="Content" ObjectID="_1619464593" r:id="rId22"/>
+          <o:OLEObject Type="Embed" ProgID="Equation.3" ShapeID="_x0000_i1030" DrawAspect="Content" ObjectID="_1619638248" r:id="rId30"/>
         </w:object>
       </w:r>
       <w:r>
@@ -22263,9 +22775,9 @@
         </w:rPr>
         <w:object w:dxaOrig="2960" w:dyaOrig="900">
           <v:shape id="_x0000_i1031" type="#_x0000_t75" style="width:147.25pt;height:45pt" o:ole="" fillcolor="window">
-            <v:imagedata r:id="rId23" o:title=""/>
+            <v:imagedata r:id="rId31" o:title=""/>
           </v:shape>
-          <o:OLEObject Type="Embed" ProgID="Equation.3" ShapeID="_x0000_i1031" DrawAspect="Content" ObjectID="_1619464594" r:id="rId24"/>
+          <o:OLEObject Type="Embed" ProgID="Equation.3" ShapeID="_x0000_i1031" DrawAspect="Content" ObjectID="_1619638249" r:id="rId32"/>
         </w:object>
       </w:r>
       <w:r>
@@ -22742,9 +23254,9 @@
         </w:rPr>
         <w:object w:dxaOrig="1660" w:dyaOrig="740">
           <v:shape id="_x0000_i1032" type="#_x0000_t75" style="width:83.45pt;height:36.8pt" o:ole="" fillcolor="window">
-            <v:imagedata r:id="rId25" o:title=""/>
+            <v:imagedata r:id="rId33" o:title=""/>
           </v:shape>
-          <o:OLEObject Type="Embed" ProgID="Equation.3" ShapeID="_x0000_i1032" DrawAspect="Content" ObjectID="_1619464595" r:id="rId26"/>
+          <o:OLEObject Type="Embed" ProgID="Equation.3" ShapeID="_x0000_i1032" DrawAspect="Content" ObjectID="_1619638250" r:id="rId34"/>
         </w:object>
       </w:r>
       <w:r>
@@ -23114,9 +23626,9 @@
         </w:rPr>
         <w:object w:dxaOrig="2520" w:dyaOrig="740">
           <v:shape id="_x0000_i1033" type="#_x0000_t75" style="width:126pt;height:36.8pt" o:ole="" fillcolor="window">
-            <v:imagedata r:id="rId27" o:title=""/>
+            <v:imagedata r:id="rId35" o:title=""/>
           </v:shape>
-          <o:OLEObject Type="Embed" ProgID="Equation.3" ShapeID="_x0000_i1033" DrawAspect="Content" ObjectID="_1619464596" r:id="rId28"/>
+          <o:OLEObject Type="Embed" ProgID="Equation.3" ShapeID="_x0000_i1033" DrawAspect="Content" ObjectID="_1619638251" r:id="rId36"/>
         </w:object>
       </w:r>
       <w:r>
@@ -23460,9 +23972,9 @@
         </w:rPr>
         <w:object w:dxaOrig="2560" w:dyaOrig="740">
           <v:shape id="_x0000_i1034" type="#_x0000_t75" style="width:128.45pt;height:36.8pt" o:ole="" fillcolor="window">
-            <v:imagedata r:id="rId29" o:title=""/>
+            <v:imagedata r:id="rId37" o:title=""/>
           </v:shape>
-          <o:OLEObject Type="Embed" ProgID="Equation.3" ShapeID="_x0000_i1034" DrawAspect="Content" ObjectID="_1619464597" r:id="rId30"/>
+          <o:OLEObject Type="Embed" ProgID="Equation.3" ShapeID="_x0000_i1034" DrawAspect="Content" ObjectID="_1619638252" r:id="rId38"/>
         </w:object>
       </w:r>
       <w:r>
@@ -23791,9 +24303,9 @@
         </w:rPr>
         <w:object w:dxaOrig="1980" w:dyaOrig="720">
           <v:shape id="_x0000_i1035" type="#_x0000_t75" style="width:99pt;height:36pt" o:ole="" fillcolor="window">
-            <v:imagedata r:id="rId31" o:title=""/>
+            <v:imagedata r:id="rId39" o:title=""/>
           </v:shape>
-          <o:OLEObject Type="Embed" ProgID="Equation.3" ShapeID="_x0000_i1035" DrawAspect="Content" ObjectID="_1619464598" r:id="rId32"/>
+          <o:OLEObject Type="Embed" ProgID="Equation.3" ShapeID="_x0000_i1035" DrawAspect="Content" ObjectID="_1619638253" r:id="rId40"/>
         </w:object>
       </w:r>
       <w:r>
@@ -24132,9 +24644,9 @@
         </w:rPr>
         <w:object w:dxaOrig="1540" w:dyaOrig="900">
           <v:shape id="_x0000_i1036" type="#_x0000_t75" style="width:77.75pt;height:45pt" o:ole="" fillcolor="window">
-            <v:imagedata r:id="rId33" o:title=""/>
+            <v:imagedata r:id="rId41" o:title=""/>
           </v:shape>
-          <o:OLEObject Type="Embed" ProgID="Equation.3" ShapeID="_x0000_i1036" DrawAspect="Content" ObjectID="_1619464599" r:id="rId34"/>
+          <o:OLEObject Type="Embed" ProgID="Equation.3" ShapeID="_x0000_i1036" DrawAspect="Content" ObjectID="_1619638254" r:id="rId42"/>
         </w:object>
       </w:r>
       <w:r>
@@ -24577,9 +25089,9 @@
         </w:rPr>
         <w:object w:dxaOrig="2600" w:dyaOrig="720">
           <v:shape id="_x0000_i1037" type="#_x0000_t75" style="width:130.1pt;height:36pt" o:ole="" fillcolor="window">
-            <v:imagedata r:id="rId35" o:title=""/>
+            <v:imagedata r:id="rId43" o:title=""/>
           </v:shape>
-          <o:OLEObject Type="Embed" ProgID="Equation.3" ShapeID="_x0000_i1037" DrawAspect="Content" ObjectID="_1619464600" r:id="rId36"/>
+          <o:OLEObject Type="Embed" ProgID="Equation.3" ShapeID="_x0000_i1037" DrawAspect="Content" ObjectID="_1619638255" r:id="rId44"/>
         </w:object>
       </w:r>
       <w:r>
@@ -25075,9 +25587,9 @@
         </w:rPr>
         <w:object w:dxaOrig="2160" w:dyaOrig="780">
           <v:shape id="_x0000_i1038" type="#_x0000_t75" style="width:108pt;height:38.45pt" o:ole="" fillcolor="window">
-            <v:imagedata r:id="rId37" o:title=""/>
+            <v:imagedata r:id="rId45" o:title=""/>
           </v:shape>
-          <o:OLEObject Type="Embed" ProgID="Equation.3" ShapeID="_x0000_i1038" DrawAspect="Content" ObjectID="_1619464601" r:id="rId38"/>
+          <o:OLEObject Type="Embed" ProgID="Equation.3" ShapeID="_x0000_i1038" DrawAspect="Content" ObjectID="_1619638256" r:id="rId46"/>
         </w:object>
       </w:r>
       <w:r>
@@ -25384,9 +25896,9 @@
         </w:rPr>
         <w:object w:dxaOrig="1939" w:dyaOrig="720">
           <v:shape id="_x0000_i1039" type="#_x0000_t75" style="width:96.55pt;height:36pt" o:ole="" fillcolor="window">
-            <v:imagedata r:id="rId39" o:title=""/>
+            <v:imagedata r:id="rId47" o:title=""/>
           </v:shape>
-          <o:OLEObject Type="Embed" ProgID="Equation.3" ShapeID="_x0000_i1039" DrawAspect="Content" ObjectID="_1619464602" r:id="rId40"/>
+          <o:OLEObject Type="Embed" ProgID="Equation.3" ShapeID="_x0000_i1039" DrawAspect="Content" ObjectID="_1619638257" r:id="rId48"/>
         </w:object>
       </w:r>
       <w:r>
@@ -25735,9 +26247,9 @@
         </w:rPr>
         <w:object w:dxaOrig="1939" w:dyaOrig="780">
           <v:shape id="_x0000_i1040" type="#_x0000_t75" style="width:96.55pt;height:38.45pt" o:ole="" fillcolor="window">
-            <v:imagedata r:id="rId41" o:title=""/>
+            <v:imagedata r:id="rId49" o:title=""/>
           </v:shape>
-          <o:OLEObject Type="Embed" ProgID="Equation.3" ShapeID="_x0000_i1040" DrawAspect="Content" ObjectID="_1619464603" r:id="rId42"/>
+          <o:OLEObject Type="Embed" ProgID="Equation.3" ShapeID="_x0000_i1040" DrawAspect="Content" ObjectID="_1619638258" r:id="rId50"/>
         </w:object>
       </w:r>
       <w:r>
@@ -26101,9 +26613,9 @@
         </w:rPr>
         <w:object w:dxaOrig="6920" w:dyaOrig="420">
           <v:shape id="_x0000_i1041" type="#_x0000_t75" style="width:345.25pt;height:21.25pt" o:ole="" fillcolor="window">
-            <v:imagedata r:id="rId43" o:title=""/>
+            <v:imagedata r:id="rId51" o:title=""/>
           </v:shape>
-          <o:OLEObject Type="Embed" ProgID="Equation.3" ShapeID="_x0000_i1041" DrawAspect="Content" ObjectID="_1619464604" r:id="rId44"/>
+          <o:OLEObject Type="Embed" ProgID="Equation.3" ShapeID="_x0000_i1041" DrawAspect="Content" ObjectID="_1619638259" r:id="rId52"/>
         </w:object>
       </w:r>
       <w:r>
@@ -26288,9 +26800,9 @@
         </w:rPr>
         <w:object w:dxaOrig="2180" w:dyaOrig="780">
           <v:shape id="_x0000_i1042" type="#_x0000_t75" style="width:108.8pt;height:38.45pt" o:ole="" fillcolor="window">
-            <v:imagedata r:id="rId45" o:title=""/>
+            <v:imagedata r:id="rId53" o:title=""/>
           </v:shape>
-          <o:OLEObject Type="Embed" ProgID="Equation.3" ShapeID="_x0000_i1042" DrawAspect="Content" ObjectID="_1619464605" r:id="rId46"/>
+          <o:OLEObject Type="Embed" ProgID="Equation.3" ShapeID="_x0000_i1042" DrawAspect="Content" ObjectID="_1619638260" r:id="rId54"/>
         </w:object>
       </w:r>
       <w:r>
@@ -26555,9 +27067,9 @@
         </w:rPr>
         <w:object w:dxaOrig="2000" w:dyaOrig="440">
           <v:shape id="_x0000_i1043" type="#_x0000_t75" style="width:99.8pt;height:22.1pt" o:ole="" fillcolor="window">
-            <v:imagedata r:id="rId47" o:title=""/>
+            <v:imagedata r:id="rId55" o:title=""/>
           </v:shape>
-          <o:OLEObject Type="Embed" ProgID="Equation.3" ShapeID="_x0000_i1043" DrawAspect="Content" ObjectID="_1619464606" r:id="rId48"/>
+          <o:OLEObject Type="Embed" ProgID="Equation.3" ShapeID="_x0000_i1043" DrawAspect="Content" ObjectID="_1619638261" r:id="rId56"/>
         </w:object>
       </w:r>
       <w:r>
@@ -26763,9 +27275,9 @@
         </w:rPr>
         <w:object w:dxaOrig="2000" w:dyaOrig="760">
           <v:shape id="_x0000_i1044" type="#_x0000_t75" style="width:99.8pt;height:37.65pt" o:ole="" fillcolor="window">
-            <v:imagedata r:id="rId49" o:title=""/>
+            <v:imagedata r:id="rId57" o:title=""/>
           </v:shape>
-          <o:OLEObject Type="Embed" ProgID="Equation.3" ShapeID="_x0000_i1044" DrawAspect="Content" ObjectID="_1619464607" r:id="rId50"/>
+          <o:OLEObject Type="Embed" ProgID="Equation.3" ShapeID="_x0000_i1044" DrawAspect="Content" ObjectID="_1619638262" r:id="rId58"/>
         </w:object>
       </w:r>
       <w:r>
@@ -27152,9 +27664,9 @@
         </w:rPr>
         <w:object w:dxaOrig="1760" w:dyaOrig="380">
           <v:shape id="_x0000_i1045" type="#_x0000_t75" style="width:87.55pt;height:18.8pt" o:ole="">
-            <v:imagedata r:id="rId51" o:title=""/>
+            <v:imagedata r:id="rId59" o:title=""/>
           </v:shape>
-          <o:OLEObject Type="Embed" ProgID="Equation.3" ShapeID="_x0000_i1045" DrawAspect="Content" ObjectID="_1619464608" r:id="rId52"/>
+          <o:OLEObject Type="Embed" ProgID="Equation.3" ShapeID="_x0000_i1045" DrawAspect="Content" ObjectID="_1619638263" r:id="rId60"/>
         </w:object>
       </w:r>
       <w:r>
@@ -27350,7 +27862,7 @@
                     </pic:cNvPicPr>
                   </pic:nvPicPr>
                   <pic:blipFill>
-                    <a:blip r:embed="rId53">
+                    <a:blip r:embed="rId61">
                       <a:extLst>
                         <a:ext uri="{28A0092B-C50C-407E-A947-70E740481C1C}">
                           <a14:useLocalDpi xmlns:a14="http://schemas.microsoft.com/office/drawing/2010/main" val="0"/>
@@ -27737,9 +28249,9 @@
         </w:rPr>
         <w:object w:dxaOrig="2940" w:dyaOrig="760">
           <v:shape id="_x0000_i1046" type="#_x0000_t75" style="width:146.45pt;height:37.65pt" o:ole="">
-            <v:imagedata r:id="rId54" o:title=""/>
+            <v:imagedata r:id="rId62" o:title=""/>
           </v:shape>
-          <o:OLEObject Type="Embed" ProgID="Equation.3" ShapeID="_x0000_i1046" DrawAspect="Content" ObjectID="_1619464609" r:id="rId55"/>
+          <o:OLEObject Type="Embed" ProgID="Equation.3" ShapeID="_x0000_i1046" DrawAspect="Content" ObjectID="_1619638264" r:id="rId63"/>
         </w:object>
       </w:r>
       <w:r>
@@ -28058,9 +28570,9 @@
         </w:rPr>
         <w:object w:dxaOrig="2860" w:dyaOrig="420">
           <v:shape id="_x0000_i1047" type="#_x0000_t75" style="width:143.2pt;height:21.25pt" o:ole="">
-            <v:imagedata r:id="rId56" o:title=""/>
+            <v:imagedata r:id="rId64" o:title=""/>
           </v:shape>
-          <o:OLEObject Type="Embed" ProgID="Equation.3" ShapeID="_x0000_i1047" DrawAspect="Content" ObjectID="_1619464610" r:id="rId57"/>
+          <o:OLEObject Type="Embed" ProgID="Equation.3" ShapeID="_x0000_i1047" DrawAspect="Content" ObjectID="_1619638265" r:id="rId65"/>
         </w:object>
       </w:r>
       <w:r>
@@ -31477,9 +31989,9 @@
         </w:rPr>
         <w:object w:dxaOrig="3100" w:dyaOrig="840">
           <v:shape id="_x0000_i1048" type="#_x0000_t75" style="width:155.45pt;height:41.75pt" o:ole="">
-            <v:imagedata r:id="rId58" o:title=""/>
+            <v:imagedata r:id="rId66" o:title=""/>
           </v:shape>
-          <o:OLEObject Type="Embed" ProgID="Equation.3" ShapeID="_x0000_i1048" DrawAspect="Content" ObjectID="_1619464611" r:id="rId59"/>
+          <o:OLEObject Type="Embed" ProgID="Equation.3" ShapeID="_x0000_i1048" DrawAspect="Content" ObjectID="_1619638266" r:id="rId67"/>
         </w:object>
       </w:r>
       <w:r>
@@ -31903,9 +32415,9 @@
         </w:rPr>
         <w:object w:dxaOrig="1579" w:dyaOrig="380">
           <v:shape id="_x0000_i1049" type="#_x0000_t75" style="width:78.55pt;height:18.8pt" o:ole="">
-            <v:imagedata r:id="rId60" o:title=""/>
+            <v:imagedata r:id="rId68" o:title=""/>
           </v:shape>
-          <o:OLEObject Type="Embed" ProgID="Equation.3" ShapeID="_x0000_i1049" DrawAspect="Content" ObjectID="_1619464612" r:id="rId61"/>
+          <o:OLEObject Type="Embed" ProgID="Equation.3" ShapeID="_x0000_i1049" DrawAspect="Content" ObjectID="_1619638267" r:id="rId69"/>
         </w:object>
       </w:r>
       <w:r>
@@ -32168,9 +32680,9 @@
         </w:rPr>
         <w:object w:dxaOrig="1640" w:dyaOrig="380">
           <v:shape id="_x0000_i1050" type="#_x0000_t75" style="width:81.8pt;height:18.8pt" o:ole="">
-            <v:imagedata r:id="rId62" o:title=""/>
+            <v:imagedata r:id="rId70" o:title=""/>
           </v:shape>
-          <o:OLEObject Type="Embed" ProgID="Equation.3" ShapeID="_x0000_i1050" DrawAspect="Content" ObjectID="_1619464613" r:id="rId63"/>
+          <o:OLEObject Type="Embed" ProgID="Equation.3" ShapeID="_x0000_i1050" DrawAspect="Content" ObjectID="_1619638268" r:id="rId71"/>
         </w:object>
       </w:r>
       <w:r>
@@ -32380,9 +32892,9 @@
         </w:rPr>
         <w:object w:dxaOrig="2760" w:dyaOrig="380">
           <v:shape id="_x0000_i1051" type="#_x0000_t75" style="width:137.45pt;height:18.8pt" o:ole="">
-            <v:imagedata r:id="rId64" o:title=""/>
+            <v:imagedata r:id="rId72" o:title=""/>
           </v:shape>
-          <o:OLEObject Type="Embed" ProgID="Equation.3" ShapeID="_x0000_i1051" DrawAspect="Content" ObjectID="_1619464614" r:id="rId65"/>
+          <o:OLEObject Type="Embed" ProgID="Equation.3" ShapeID="_x0000_i1051" DrawAspect="Content" ObjectID="_1619638269" r:id="rId73"/>
         </w:object>
       </w:r>
       <w:r>
@@ -32692,9 +33204,9 @@
         </w:rPr>
         <w:object w:dxaOrig="1800" w:dyaOrig="380">
           <v:shape id="_x0000_i1052" type="#_x0000_t75" style="width:90pt;height:18.8pt" o:ole="">
-            <v:imagedata r:id="rId66" o:title=""/>
+            <v:imagedata r:id="rId74" o:title=""/>
           </v:shape>
-          <o:OLEObject Type="Embed" ProgID="Equation.3" ShapeID="_x0000_i1052" DrawAspect="Content" ObjectID="_1619464615" r:id="rId67"/>
+          <o:OLEObject Type="Embed" ProgID="Equation.3" ShapeID="_x0000_i1052" DrawAspect="Content" ObjectID="_1619638270" r:id="rId75"/>
         </w:object>
       </w:r>
       <w:r>
@@ -32857,9 +33369,9 @@
         </w:rPr>
         <w:object w:dxaOrig="1939" w:dyaOrig="380">
           <v:shape id="_x0000_i1053" type="#_x0000_t75" style="width:96.55pt;height:18.8pt" o:ole="">
-            <v:imagedata r:id="rId68" o:title=""/>
+            <v:imagedata r:id="rId76" o:title=""/>
           </v:shape>
-          <o:OLEObject Type="Embed" ProgID="Equation.3" ShapeID="_x0000_i1053" DrawAspect="Content" ObjectID="_1619464616" r:id="rId69"/>
+          <o:OLEObject Type="Embed" ProgID="Equation.3" ShapeID="_x0000_i1053" DrawAspect="Content" ObjectID="_1619638271" r:id="rId77"/>
         </w:object>
       </w:r>
       <w:r>
@@ -33110,9 +33622,9 @@
         </w:rPr>
         <w:object w:dxaOrig="3000" w:dyaOrig="380">
           <v:shape id="_x0000_i1054" type="#_x0000_t75" style="width:150.55pt;height:18.8pt" o:ole="">
-            <v:imagedata r:id="rId70" o:title=""/>
+            <v:imagedata r:id="rId78" o:title=""/>
           </v:shape>
-          <o:OLEObject Type="Embed" ProgID="Equation.3" ShapeID="_x0000_i1054" DrawAspect="Content" ObjectID="_1619464617" r:id="rId71"/>
+          <o:OLEObject Type="Embed" ProgID="Equation.3" ShapeID="_x0000_i1054" DrawAspect="Content" ObjectID="_1619638272" r:id="rId79"/>
         </w:object>
       </w:r>
       <w:r>
@@ -33347,9 +33859,9 @@
         </w:rPr>
         <w:object w:dxaOrig="2340" w:dyaOrig="720">
           <v:shape id="_x0000_i1055" type="#_x0000_t75" style="width:117pt;height:36pt" o:ole="">
-            <v:imagedata r:id="rId72" o:title=""/>
+            <v:imagedata r:id="rId80" o:title=""/>
           </v:shape>
-          <o:OLEObject Type="Embed" ProgID="Equation.3" ShapeID="_x0000_i1055" DrawAspect="Content" ObjectID="_1619464618" r:id="rId73"/>
+          <o:OLEObject Type="Embed" ProgID="Equation.3" ShapeID="_x0000_i1055" DrawAspect="Content" ObjectID="_1619638273" r:id="rId81"/>
         </w:object>
       </w:r>
       <w:r>
@@ -33629,9 +34141,9 @@
         </w:rPr>
         <w:object w:dxaOrig="2380" w:dyaOrig="440">
           <v:shape id="_x0000_i1056" type="#_x0000_t75" style="width:119.45pt;height:22.1pt" o:ole="">
-            <v:imagedata r:id="rId74" o:title=""/>
+            <v:imagedata r:id="rId82" o:title=""/>
           </v:shape>
-          <o:OLEObject Type="Embed" ProgID="Equation.3" ShapeID="_x0000_i1056" DrawAspect="Content" ObjectID="_1619464619" r:id="rId75"/>
+          <o:OLEObject Type="Embed" ProgID="Equation.3" ShapeID="_x0000_i1056" DrawAspect="Content" ObjectID="_1619638274" r:id="rId83"/>
         </w:object>
       </w:r>
       <w:r>
@@ -33944,9 +34456,9 @@
         </w:rPr>
         <w:object w:dxaOrig="2680" w:dyaOrig="440">
           <v:shape id="_x0000_i1057" type="#_x0000_t75" style="width:134.2pt;height:22.1pt" o:ole="">
-            <v:imagedata r:id="rId76" o:title=""/>
+            <v:imagedata r:id="rId84" o:title=""/>
           </v:shape>
-          <o:OLEObject Type="Embed" ProgID="Equation.3" ShapeID="_x0000_i1057" DrawAspect="Content" ObjectID="_1619464620" r:id="rId77"/>
+          <o:OLEObject Type="Embed" ProgID="Equation.3" ShapeID="_x0000_i1057" DrawAspect="Content" ObjectID="_1619638275" r:id="rId85"/>
         </w:object>
       </w:r>
       <w:r>
@@ -33977,9 +34489,9 @@
         </w:rPr>
         <w:object w:dxaOrig="3280" w:dyaOrig="440">
           <v:shape id="_x0000_i1058" type="#_x0000_t75" style="width:164.45pt;height:22.1pt" o:ole="">
-            <v:imagedata r:id="rId78" o:title=""/>
+            <v:imagedata r:id="rId86" o:title=""/>
           </v:shape>
-          <o:OLEObject Type="Embed" ProgID="Equation.3" ShapeID="_x0000_i1058" DrawAspect="Content" ObjectID="_1619464621" r:id="rId79"/>
+          <o:OLEObject Type="Embed" ProgID="Equation.3" ShapeID="_x0000_i1058" DrawAspect="Content" ObjectID="_1619638276" r:id="rId87"/>
         </w:object>
       </w:r>
       <w:r>
@@ -34010,9 +34522,9 @@
         </w:rPr>
         <w:object w:dxaOrig="3260" w:dyaOrig="440">
           <v:shape id="_x0000_i1059" type="#_x0000_t75" style="width:162pt;height:22.1pt" o:ole="">
-            <v:imagedata r:id="rId80" o:title=""/>
+            <v:imagedata r:id="rId88" o:title=""/>
           </v:shape>
-          <o:OLEObject Type="Embed" ProgID="Equation.3" ShapeID="_x0000_i1059" DrawAspect="Content" ObjectID="_1619464622" r:id="rId81"/>
+          <o:OLEObject Type="Embed" ProgID="Equation.3" ShapeID="_x0000_i1059" DrawAspect="Content" ObjectID="_1619638277" r:id="rId89"/>
         </w:object>
       </w:r>
       <w:r>
@@ -34043,9 +34555,9 @@
         </w:rPr>
         <w:object w:dxaOrig="3280" w:dyaOrig="440">
           <v:shape id="_x0000_i1060" type="#_x0000_t75" style="width:164.45pt;height:22.1pt" o:ole="">
-            <v:imagedata r:id="rId82" o:title=""/>
+            <v:imagedata r:id="rId90" o:title=""/>
           </v:shape>
-          <o:OLEObject Type="Embed" ProgID="Equation.3" ShapeID="_x0000_i1060" DrawAspect="Content" ObjectID="_1619464623" r:id="rId83"/>
+          <o:OLEObject Type="Embed" ProgID="Equation.3" ShapeID="_x0000_i1060" DrawAspect="Content" ObjectID="_1619638278" r:id="rId91"/>
         </w:object>
       </w:r>
       <w:r>
@@ -37044,7 +37556,7 @@
       </w:pPr>
     </w:p>
     <w:sectPr>
-      <w:headerReference w:type="default" r:id="rId84"/>
+      <w:headerReference w:type="default" r:id="rId92"/>
       <w:pgSz w:w="11906" w:h="16838"/>
       <w:pgMar w:top="1134" w:right="567" w:bottom="1134" w:left="1701" w:header="709" w:footer="709" w:gutter="0"/>
       <w:pgNumType w:start="3"/>
@@ -37135,7 +37647,7 @@
           <w:rPr>
             <w:noProof/>
           </w:rPr>
-          <w:t>4</w:t>
+          <w:t>16</w:t>
         </w:r>
         <w:r>
           <w:fldChar w:fldCharType="end"/>
@@ -38581,16 +39093,16 @@
     </w:lvl>
   </w:abstractNum>
   <w:abstractNum w:abstractNumId="13">
-    <w:nsid w:val="2E4E1748"/>
+    <w:nsid w:val="296960D2"/>
     <w:multiLevelType w:val="hybridMultilevel"/>
-    <w:tmpl w:val="A99C3D8C"/>
+    <w:tmpl w:val="58E2617C"/>
     <w:lvl w:ilvl="0" w:tplc="2980882C">
       <w:start w:val="1"/>
       <w:numFmt w:val="bullet"/>
       <w:lvlText w:val=""/>
       <w:lvlJc w:val="left"/>
       <w:pPr>
-        <w:ind w:left="720" w:hanging="360"/>
+        <w:ind w:left="1287" w:hanging="360"/>
       </w:pPr>
       <w:rPr>
         <w:rFonts w:ascii="Symbol" w:hAnsi="Symbol" w:hint="default"/>
@@ -38602,7 +39114,7 @@
       <w:lvlText w:val="o"/>
       <w:lvlJc w:val="left"/>
       <w:pPr>
-        <w:ind w:left="1440" w:hanging="360"/>
+        <w:ind w:left="2007" w:hanging="360"/>
       </w:pPr>
       <w:rPr>
         <w:rFonts w:ascii="Courier New" w:hAnsi="Courier New" w:cs="Courier New" w:hint="default"/>
@@ -38614,7 +39126,7 @@
       <w:lvlText w:val=""/>
       <w:lvlJc w:val="left"/>
       <w:pPr>
-        <w:ind w:left="2160" w:hanging="360"/>
+        <w:ind w:left="2727" w:hanging="360"/>
       </w:pPr>
       <w:rPr>
         <w:rFonts w:ascii="Wingdings" w:hAnsi="Wingdings" w:hint="default"/>
@@ -38626,7 +39138,7 @@
       <w:lvlText w:val=""/>
       <w:lvlJc w:val="left"/>
       <w:pPr>
-        <w:ind w:left="2880" w:hanging="360"/>
+        <w:ind w:left="3447" w:hanging="360"/>
       </w:pPr>
       <w:rPr>
         <w:rFonts w:ascii="Symbol" w:hAnsi="Symbol" w:hint="default"/>
@@ -38638,7 +39150,7 @@
       <w:lvlText w:val="o"/>
       <w:lvlJc w:val="left"/>
       <w:pPr>
-        <w:ind w:left="3600" w:hanging="360"/>
+        <w:ind w:left="4167" w:hanging="360"/>
       </w:pPr>
       <w:rPr>
         <w:rFonts w:ascii="Courier New" w:hAnsi="Courier New" w:cs="Courier New" w:hint="default"/>
@@ -38650,7 +39162,7 @@
       <w:lvlText w:val=""/>
       <w:lvlJc w:val="left"/>
       <w:pPr>
-        <w:ind w:left="4320" w:hanging="360"/>
+        <w:ind w:left="4887" w:hanging="360"/>
       </w:pPr>
       <w:rPr>
         <w:rFonts w:ascii="Wingdings" w:hAnsi="Wingdings" w:hint="default"/>
@@ -38662,7 +39174,7 @@
       <w:lvlText w:val=""/>
       <w:lvlJc w:val="left"/>
       <w:pPr>
-        <w:ind w:left="5040" w:hanging="360"/>
+        <w:ind w:left="5607" w:hanging="360"/>
       </w:pPr>
       <w:rPr>
         <w:rFonts w:ascii="Symbol" w:hAnsi="Symbol" w:hint="default"/>
@@ -38674,7 +39186,7 @@
       <w:lvlText w:val="o"/>
       <w:lvlJc w:val="left"/>
       <w:pPr>
-        <w:ind w:left="5760" w:hanging="360"/>
+        <w:ind w:left="6327" w:hanging="360"/>
       </w:pPr>
       <w:rPr>
         <w:rFonts w:ascii="Courier New" w:hAnsi="Courier New" w:cs="Courier New" w:hint="default"/>
@@ -38686,7 +39198,7 @@
       <w:lvlText w:val=""/>
       <w:lvlJc w:val="left"/>
       <w:pPr>
-        <w:ind w:left="6480" w:hanging="360"/>
+        <w:ind w:left="7047" w:hanging="360"/>
       </w:pPr>
       <w:rPr>
         <w:rFonts w:ascii="Wingdings" w:hAnsi="Wingdings" w:hint="default"/>
@@ -38694,6 +39206,119 @@
     </w:lvl>
   </w:abstractNum>
   <w:abstractNum w:abstractNumId="14">
+    <w:nsid w:val="2E4E1748"/>
+    <w:multiLevelType w:val="hybridMultilevel"/>
+    <w:tmpl w:val="A99C3D8C"/>
+    <w:lvl w:ilvl="0" w:tplc="2980882C">
+      <w:start w:val="1"/>
+      <w:numFmt w:val="bullet"/>
+      <w:lvlText w:val=""/>
+      <w:lvlJc w:val="left"/>
+      <w:pPr>
+        <w:ind w:left="720" w:hanging="360"/>
+      </w:pPr>
+      <w:rPr>
+        <w:rFonts w:ascii="Symbol" w:hAnsi="Symbol" w:hint="default"/>
+      </w:rPr>
+    </w:lvl>
+    <w:lvl w:ilvl="1" w:tplc="04190003" w:tentative="1">
+      <w:start w:val="1"/>
+      <w:numFmt w:val="bullet"/>
+      <w:lvlText w:val="o"/>
+      <w:lvlJc w:val="left"/>
+      <w:pPr>
+        <w:ind w:left="1440" w:hanging="360"/>
+      </w:pPr>
+      <w:rPr>
+        <w:rFonts w:ascii="Courier New" w:hAnsi="Courier New" w:cs="Courier New" w:hint="default"/>
+      </w:rPr>
+    </w:lvl>
+    <w:lvl w:ilvl="2" w:tplc="04190005" w:tentative="1">
+      <w:start w:val="1"/>
+      <w:numFmt w:val="bullet"/>
+      <w:lvlText w:val=""/>
+      <w:lvlJc w:val="left"/>
+      <w:pPr>
+        <w:ind w:left="2160" w:hanging="360"/>
+      </w:pPr>
+      <w:rPr>
+        <w:rFonts w:ascii="Wingdings" w:hAnsi="Wingdings" w:hint="default"/>
+      </w:rPr>
+    </w:lvl>
+    <w:lvl w:ilvl="3" w:tplc="04190001" w:tentative="1">
+      <w:start w:val="1"/>
+      <w:numFmt w:val="bullet"/>
+      <w:lvlText w:val=""/>
+      <w:lvlJc w:val="left"/>
+      <w:pPr>
+        <w:ind w:left="2880" w:hanging="360"/>
+      </w:pPr>
+      <w:rPr>
+        <w:rFonts w:ascii="Symbol" w:hAnsi="Symbol" w:hint="default"/>
+      </w:rPr>
+    </w:lvl>
+    <w:lvl w:ilvl="4" w:tplc="04190003" w:tentative="1">
+      <w:start w:val="1"/>
+      <w:numFmt w:val="bullet"/>
+      <w:lvlText w:val="o"/>
+      <w:lvlJc w:val="left"/>
+      <w:pPr>
+        <w:ind w:left="3600" w:hanging="360"/>
+      </w:pPr>
+      <w:rPr>
+        <w:rFonts w:ascii="Courier New" w:hAnsi="Courier New" w:cs="Courier New" w:hint="default"/>
+      </w:rPr>
+    </w:lvl>
+    <w:lvl w:ilvl="5" w:tplc="04190005" w:tentative="1">
+      <w:start w:val="1"/>
+      <w:numFmt w:val="bullet"/>
+      <w:lvlText w:val=""/>
+      <w:lvlJc w:val="left"/>
+      <w:pPr>
+        <w:ind w:left="4320" w:hanging="360"/>
+      </w:pPr>
+      <w:rPr>
+        <w:rFonts w:ascii="Wingdings" w:hAnsi="Wingdings" w:hint="default"/>
+      </w:rPr>
+    </w:lvl>
+    <w:lvl w:ilvl="6" w:tplc="04190001" w:tentative="1">
+      <w:start w:val="1"/>
+      <w:numFmt w:val="bullet"/>
+      <w:lvlText w:val=""/>
+      <w:lvlJc w:val="left"/>
+      <w:pPr>
+        <w:ind w:left="5040" w:hanging="360"/>
+      </w:pPr>
+      <w:rPr>
+        <w:rFonts w:ascii="Symbol" w:hAnsi="Symbol" w:hint="default"/>
+      </w:rPr>
+    </w:lvl>
+    <w:lvl w:ilvl="7" w:tplc="04190003" w:tentative="1">
+      <w:start w:val="1"/>
+      <w:numFmt w:val="bullet"/>
+      <w:lvlText w:val="o"/>
+      <w:lvlJc w:val="left"/>
+      <w:pPr>
+        <w:ind w:left="5760" w:hanging="360"/>
+      </w:pPr>
+      <w:rPr>
+        <w:rFonts w:ascii="Courier New" w:hAnsi="Courier New" w:cs="Courier New" w:hint="default"/>
+      </w:rPr>
+    </w:lvl>
+    <w:lvl w:ilvl="8" w:tplc="04190005" w:tentative="1">
+      <w:start w:val="1"/>
+      <w:numFmt w:val="bullet"/>
+      <w:lvlText w:val=""/>
+      <w:lvlJc w:val="left"/>
+      <w:pPr>
+        <w:ind w:left="6480" w:hanging="360"/>
+      </w:pPr>
+      <w:rPr>
+        <w:rFonts w:ascii="Wingdings" w:hAnsi="Wingdings" w:hint="default"/>
+      </w:rPr>
+    </w:lvl>
+  </w:abstractNum>
+  <w:abstractNum w:abstractNumId="15">
     <w:nsid w:val="31776F30"/>
     <w:multiLevelType w:val="multilevel"/>
     <w:tmpl w:val="9BE2DC88"/>
@@ -38833,7 +39458,7 @@
       </w:rPr>
     </w:lvl>
   </w:abstractNum>
-  <w:abstractNum w:abstractNumId="15">
+  <w:abstractNum w:abstractNumId="16">
     <w:nsid w:val="331267BA"/>
     <w:multiLevelType w:val="hybridMultilevel"/>
     <w:tmpl w:val="44560F86"/>
@@ -38973,7 +39598,7 @@
       </w:rPr>
     </w:lvl>
   </w:abstractNum>
-  <w:abstractNum w:abstractNumId="16">
+  <w:abstractNum w:abstractNumId="17">
     <w:nsid w:val="357B5D17"/>
     <w:multiLevelType w:val="hybridMultilevel"/>
     <w:tmpl w:val="D466D3C2"/>
@@ -39059,7 +39684,7 @@
       </w:pPr>
     </w:lvl>
   </w:abstractNum>
-  <w:abstractNum w:abstractNumId="17">
+  <w:abstractNum w:abstractNumId="18">
     <w:nsid w:val="35B10006"/>
     <w:multiLevelType w:val="hybridMultilevel"/>
     <w:tmpl w:val="D466D3C2"/>
@@ -39145,7 +39770,7 @@
       </w:pPr>
     </w:lvl>
   </w:abstractNum>
-  <w:abstractNum w:abstractNumId="18">
+  <w:abstractNum w:abstractNumId="19">
     <w:nsid w:val="390A74AC"/>
     <w:multiLevelType w:val="hybridMultilevel"/>
     <w:tmpl w:val="A8789EC4"/>
@@ -39258,7 +39883,7 @@
       </w:rPr>
     </w:lvl>
   </w:abstractNum>
-  <w:abstractNum w:abstractNumId="19">
+  <w:abstractNum w:abstractNumId="20">
     <w:nsid w:val="3E6C7E68"/>
     <w:multiLevelType w:val="hybridMultilevel"/>
     <w:tmpl w:val="3F0288D4"/>
@@ -39371,7 +39996,96 @@
       </w:rPr>
     </w:lvl>
   </w:abstractNum>
-  <w:abstractNum w:abstractNumId="20">
+  <w:abstractNum w:abstractNumId="21">
+    <w:nsid w:val="417A1B0E"/>
+    <w:multiLevelType w:val="hybridMultilevel"/>
+    <w:tmpl w:val="ABAC56D8"/>
+    <w:lvl w:ilvl="0" w:tplc="9E2EBCC6">
+      <w:start w:val="1"/>
+      <w:numFmt w:val="decimal"/>
+      <w:lvlText w:val="%1)"/>
+      <w:lvlJc w:val="left"/>
+      <w:pPr>
+        <w:ind w:left="927" w:hanging="360"/>
+      </w:pPr>
+      <w:rPr>
+        <w:rFonts w:hint="default"/>
+      </w:rPr>
+    </w:lvl>
+    <w:lvl w:ilvl="1" w:tplc="04190019" w:tentative="1">
+      <w:start w:val="1"/>
+      <w:numFmt w:val="lowerLetter"/>
+      <w:lvlText w:val="%2."/>
+      <w:lvlJc w:val="left"/>
+      <w:pPr>
+        <w:ind w:left="1647" w:hanging="360"/>
+      </w:pPr>
+    </w:lvl>
+    <w:lvl w:ilvl="2" w:tplc="0419001B" w:tentative="1">
+      <w:start w:val="1"/>
+      <w:numFmt w:val="lowerRoman"/>
+      <w:lvlText w:val="%3."/>
+      <w:lvlJc w:val="right"/>
+      <w:pPr>
+        <w:ind w:left="2367" w:hanging="180"/>
+      </w:pPr>
+    </w:lvl>
+    <w:lvl w:ilvl="3" w:tplc="0419000F" w:tentative="1">
+      <w:start w:val="1"/>
+      <w:numFmt w:val="decimal"/>
+      <w:lvlText w:val="%4."/>
+      <w:lvlJc w:val="left"/>
+      <w:pPr>
+        <w:ind w:left="3087" w:hanging="360"/>
+      </w:pPr>
+    </w:lvl>
+    <w:lvl w:ilvl="4" w:tplc="04190019" w:tentative="1">
+      <w:start w:val="1"/>
+      <w:numFmt w:val="lowerLetter"/>
+      <w:lvlText w:val="%5."/>
+      <w:lvlJc w:val="left"/>
+      <w:pPr>
+        <w:ind w:left="3807" w:hanging="360"/>
+      </w:pPr>
+    </w:lvl>
+    <w:lvl w:ilvl="5" w:tplc="0419001B" w:tentative="1">
+      <w:start w:val="1"/>
+      <w:numFmt w:val="lowerRoman"/>
+      <w:lvlText w:val="%6."/>
+      <w:lvlJc w:val="right"/>
+      <w:pPr>
+        <w:ind w:left="4527" w:hanging="180"/>
+      </w:pPr>
+    </w:lvl>
+    <w:lvl w:ilvl="6" w:tplc="0419000F" w:tentative="1">
+      <w:start w:val="1"/>
+      <w:numFmt w:val="decimal"/>
+      <w:lvlText w:val="%7."/>
+      <w:lvlJc w:val="left"/>
+      <w:pPr>
+        <w:ind w:left="5247" w:hanging="360"/>
+      </w:pPr>
+    </w:lvl>
+    <w:lvl w:ilvl="7" w:tplc="04190019" w:tentative="1">
+      <w:start w:val="1"/>
+      <w:numFmt w:val="lowerLetter"/>
+      <w:lvlText w:val="%8."/>
+      <w:lvlJc w:val="left"/>
+      <w:pPr>
+        <w:ind w:left="5967" w:hanging="360"/>
+      </w:pPr>
+    </w:lvl>
+    <w:lvl w:ilvl="8" w:tplc="0419001B" w:tentative="1">
+      <w:start w:val="1"/>
+      <w:numFmt w:val="lowerRoman"/>
+      <w:lvlText w:val="%9."/>
+      <w:lvlJc w:val="right"/>
+      <w:pPr>
+        <w:ind w:left="6687" w:hanging="180"/>
+      </w:pPr>
+    </w:lvl>
+  </w:abstractNum>
+  <w:abstractNum w:abstractNumId="22">
     <w:nsid w:val="43B53822"/>
     <w:multiLevelType w:val="hybridMultilevel"/>
     <w:tmpl w:val="71DC9C50"/>
@@ -39484,7 +40198,7 @@
       </w:rPr>
     </w:lvl>
   </w:abstractNum>
-  <w:abstractNum w:abstractNumId="21">
+  <w:abstractNum w:abstractNumId="23">
     <w:nsid w:val="46160939"/>
     <w:multiLevelType w:val="hybridMultilevel"/>
     <w:tmpl w:val="1312002E"/>
@@ -39597,7 +40311,7 @@
       </w:rPr>
     </w:lvl>
   </w:abstractNum>
-  <w:abstractNum w:abstractNumId="22">
+  <w:abstractNum w:abstractNumId="24">
     <w:nsid w:val="472E6B2F"/>
     <w:multiLevelType w:val="multilevel"/>
     <w:tmpl w:val="830860A4"/>
@@ -39737,7 +40451,7 @@
       </w:rPr>
     </w:lvl>
   </w:abstractNum>
-  <w:abstractNum w:abstractNumId="23">
+  <w:abstractNum w:abstractNumId="25">
     <w:nsid w:val="47CF0281"/>
     <w:multiLevelType w:val="multilevel"/>
     <w:tmpl w:val="6298D51C"/>
@@ -39877,7 +40591,7 @@
       </w:rPr>
     </w:lvl>
   </w:abstractNum>
-  <w:abstractNum w:abstractNumId="24">
+  <w:abstractNum w:abstractNumId="26">
     <w:nsid w:val="48326C68"/>
     <w:multiLevelType w:val="hybridMultilevel"/>
     <w:tmpl w:val="2F2ADFDC"/>
@@ -39990,7 +40704,7 @@
       </w:rPr>
     </w:lvl>
   </w:abstractNum>
-  <w:abstractNum w:abstractNumId="25">
+  <w:abstractNum w:abstractNumId="27">
     <w:nsid w:val="4CCC6CDB"/>
     <w:multiLevelType w:val="hybridMultilevel"/>
     <w:tmpl w:val="A3DE06C8"/>
@@ -40079,7 +40793,7 @@
       </w:pPr>
     </w:lvl>
   </w:abstractNum>
-  <w:abstractNum w:abstractNumId="26">
+  <w:abstractNum w:abstractNumId="28">
     <w:nsid w:val="4E0609A4"/>
     <w:multiLevelType w:val="hybridMultilevel"/>
     <w:tmpl w:val="C402F264"/>
@@ -40168,7 +40882,7 @@
       </w:pPr>
     </w:lvl>
   </w:abstractNum>
-  <w:abstractNum w:abstractNumId="27">
+  <w:abstractNum w:abstractNumId="29">
     <w:nsid w:val="5863264D"/>
     <w:multiLevelType w:val="hybridMultilevel"/>
     <w:tmpl w:val="0096BA34"/>
@@ -40281,7 +40995,233 @@
       </w:rPr>
     </w:lvl>
   </w:abstractNum>
-  <w:abstractNum w:abstractNumId="28">
+  <w:abstractNum w:abstractNumId="30">
+    <w:nsid w:val="5AC62F9C"/>
+    <w:multiLevelType w:val="hybridMultilevel"/>
+    <w:tmpl w:val="5F525FD2"/>
+    <w:lvl w:ilvl="0" w:tplc="2980882C">
+      <w:start w:val="1"/>
+      <w:numFmt w:val="bullet"/>
+      <w:lvlText w:val=""/>
+      <w:lvlJc w:val="left"/>
+      <w:pPr>
+        <w:ind w:left="1287" w:hanging="360"/>
+      </w:pPr>
+      <w:rPr>
+        <w:rFonts w:ascii="Symbol" w:hAnsi="Symbol" w:hint="default"/>
+      </w:rPr>
+    </w:lvl>
+    <w:lvl w:ilvl="1" w:tplc="04190003" w:tentative="1">
+      <w:start w:val="1"/>
+      <w:numFmt w:val="bullet"/>
+      <w:lvlText w:val="o"/>
+      <w:lvlJc w:val="left"/>
+      <w:pPr>
+        <w:ind w:left="2007" w:hanging="360"/>
+      </w:pPr>
+      <w:rPr>
+        <w:rFonts w:ascii="Courier New" w:hAnsi="Courier New" w:cs="Courier New" w:hint="default"/>
+      </w:rPr>
+    </w:lvl>
+    <w:lvl w:ilvl="2" w:tplc="04190005" w:tentative="1">
+      <w:start w:val="1"/>
+      <w:numFmt w:val="bullet"/>
+      <w:lvlText w:val=""/>
+      <w:lvlJc w:val="left"/>
+      <w:pPr>
+        <w:ind w:left="2727" w:hanging="360"/>
+      </w:pPr>
+      <w:rPr>
+        <w:rFonts w:ascii="Wingdings" w:hAnsi="Wingdings" w:hint="default"/>
+      </w:rPr>
+    </w:lvl>
+    <w:lvl w:ilvl="3" w:tplc="04190001" w:tentative="1">
+      <w:start w:val="1"/>
+      <w:numFmt w:val="bullet"/>
+      <w:lvlText w:val=""/>
+      <w:lvlJc w:val="left"/>
+      <w:pPr>
+        <w:ind w:left="3447" w:hanging="360"/>
+      </w:pPr>
+      <w:rPr>
+        <w:rFonts w:ascii="Symbol" w:hAnsi="Symbol" w:hint="default"/>
+      </w:rPr>
+    </w:lvl>
+    <w:lvl w:ilvl="4" w:tplc="04190003" w:tentative="1">
+      <w:start w:val="1"/>
+      <w:numFmt w:val="bullet"/>
+      <w:lvlText w:val="o"/>
+      <w:lvlJc w:val="left"/>
+      <w:pPr>
+        <w:ind w:left="4167" w:hanging="360"/>
+      </w:pPr>
+      <w:rPr>
+        <w:rFonts w:ascii="Courier New" w:hAnsi="Courier New" w:cs="Courier New" w:hint="default"/>
+      </w:rPr>
+    </w:lvl>
+    <w:lvl w:ilvl="5" w:tplc="04190005" w:tentative="1">
+      <w:start w:val="1"/>
+      <w:numFmt w:val="bullet"/>
+      <w:lvlText w:val=""/>
+      <w:lvlJc w:val="left"/>
+      <w:pPr>
+        <w:ind w:left="4887" w:hanging="360"/>
+      </w:pPr>
+      <w:rPr>
+        <w:rFonts w:ascii="Wingdings" w:hAnsi="Wingdings" w:hint="default"/>
+      </w:rPr>
+    </w:lvl>
+    <w:lvl w:ilvl="6" w:tplc="04190001" w:tentative="1">
+      <w:start w:val="1"/>
+      <w:numFmt w:val="bullet"/>
+      <w:lvlText w:val=""/>
+      <w:lvlJc w:val="left"/>
+      <w:pPr>
+        <w:ind w:left="5607" w:hanging="360"/>
+      </w:pPr>
+      <w:rPr>
+        <w:rFonts w:ascii="Symbol" w:hAnsi="Symbol" w:hint="default"/>
+      </w:rPr>
+    </w:lvl>
+    <w:lvl w:ilvl="7" w:tplc="04190003" w:tentative="1">
+      <w:start w:val="1"/>
+      <w:numFmt w:val="bullet"/>
+      <w:lvlText w:val="o"/>
+      <w:lvlJc w:val="left"/>
+      <w:pPr>
+        <w:ind w:left="6327" w:hanging="360"/>
+      </w:pPr>
+      <w:rPr>
+        <w:rFonts w:ascii="Courier New" w:hAnsi="Courier New" w:cs="Courier New" w:hint="default"/>
+      </w:rPr>
+    </w:lvl>
+    <w:lvl w:ilvl="8" w:tplc="04190005" w:tentative="1">
+      <w:start w:val="1"/>
+      <w:numFmt w:val="bullet"/>
+      <w:lvlText w:val=""/>
+      <w:lvlJc w:val="left"/>
+      <w:pPr>
+        <w:ind w:left="7047" w:hanging="360"/>
+      </w:pPr>
+      <w:rPr>
+        <w:rFonts w:ascii="Wingdings" w:hAnsi="Wingdings" w:hint="default"/>
+      </w:rPr>
+    </w:lvl>
+  </w:abstractNum>
+  <w:abstractNum w:abstractNumId="31">
+    <w:nsid w:val="5ADE49BB"/>
+    <w:multiLevelType w:val="hybridMultilevel"/>
+    <w:tmpl w:val="8712654A"/>
+    <w:lvl w:ilvl="0" w:tplc="2980882C">
+      <w:start w:val="1"/>
+      <w:numFmt w:val="bullet"/>
+      <w:lvlText w:val=""/>
+      <w:lvlJc w:val="left"/>
+      <w:pPr>
+        <w:ind w:left="1287" w:hanging="360"/>
+      </w:pPr>
+      <w:rPr>
+        <w:rFonts w:ascii="Symbol" w:hAnsi="Symbol" w:hint="default"/>
+      </w:rPr>
+    </w:lvl>
+    <w:lvl w:ilvl="1" w:tplc="04190003" w:tentative="1">
+      <w:start w:val="1"/>
+      <w:numFmt w:val="bullet"/>
+      <w:lvlText w:val="o"/>
+      <w:lvlJc w:val="left"/>
+      <w:pPr>
+        <w:ind w:left="2007" w:hanging="360"/>
+      </w:pPr>
+      <w:rPr>
+        <w:rFonts w:ascii="Courier New" w:hAnsi="Courier New" w:cs="Courier New" w:hint="default"/>
+      </w:rPr>
+    </w:lvl>
+    <w:lvl w:ilvl="2" w:tplc="04190005" w:tentative="1">
+      <w:start w:val="1"/>
+      <w:numFmt w:val="bullet"/>
+      <w:lvlText w:val=""/>
+      <w:lvlJc w:val="left"/>
+      <w:pPr>
+        <w:ind w:left="2727" w:hanging="360"/>
+      </w:pPr>
+      <w:rPr>
+        <w:rFonts w:ascii="Wingdings" w:hAnsi="Wingdings" w:hint="default"/>
+      </w:rPr>
+    </w:lvl>
+    <w:lvl w:ilvl="3" w:tplc="04190001" w:tentative="1">
+      <w:start w:val="1"/>
+      <w:numFmt w:val="bullet"/>
+      <w:lvlText w:val=""/>
+      <w:lvlJc w:val="left"/>
+      <w:pPr>
+        <w:ind w:left="3447" w:hanging="360"/>
+      </w:pPr>
+      <w:rPr>
+        <w:rFonts w:ascii="Symbol" w:hAnsi="Symbol" w:hint="default"/>
+      </w:rPr>
+    </w:lvl>
+    <w:lvl w:ilvl="4" w:tplc="04190003" w:tentative="1">
+      <w:start w:val="1"/>
+      <w:numFmt w:val="bullet"/>
+      <w:lvlText w:val="o"/>
+      <w:lvlJc w:val="left"/>
+      <w:pPr>
+        <w:ind w:left="4167" w:hanging="360"/>
+      </w:pPr>
+      <w:rPr>
+        <w:rFonts w:ascii="Courier New" w:hAnsi="Courier New" w:cs="Courier New" w:hint="default"/>
+      </w:rPr>
+    </w:lvl>
+    <w:lvl w:ilvl="5" w:tplc="04190005" w:tentative="1">
+      <w:start w:val="1"/>
+      <w:numFmt w:val="bullet"/>
+      <w:lvlText w:val=""/>
+      <w:lvlJc w:val="left"/>
+      <w:pPr>
+        <w:ind w:left="4887" w:hanging="360"/>
+      </w:pPr>
+      <w:rPr>
+        <w:rFonts w:ascii="Wingdings" w:hAnsi="Wingdings" w:hint="default"/>
+      </w:rPr>
+    </w:lvl>
+    <w:lvl w:ilvl="6" w:tplc="04190001" w:tentative="1">
+      <w:start w:val="1"/>
+      <w:numFmt w:val="bullet"/>
+      <w:lvlText w:val=""/>
+      <w:lvlJc w:val="left"/>
+      <w:pPr>
+        <w:ind w:left="5607" w:hanging="360"/>
+      </w:pPr>
+      <w:rPr>
+        <w:rFonts w:ascii="Symbol" w:hAnsi="Symbol" w:hint="default"/>
+      </w:rPr>
+    </w:lvl>
+    <w:lvl w:ilvl="7" w:tplc="04190003" w:tentative="1">
+      <w:start w:val="1"/>
+      <w:numFmt w:val="bullet"/>
+      <w:lvlText w:val="o"/>
+      <w:lvlJc w:val="left"/>
+      <w:pPr>
+        <w:ind w:left="6327" w:hanging="360"/>
+      </w:pPr>
+      <w:rPr>
+        <w:rFonts w:ascii="Courier New" w:hAnsi="Courier New" w:cs="Courier New" w:hint="default"/>
+      </w:rPr>
+    </w:lvl>
+    <w:lvl w:ilvl="8" w:tplc="04190005" w:tentative="1">
+      <w:start w:val="1"/>
+      <w:numFmt w:val="bullet"/>
+      <w:lvlText w:val=""/>
+      <w:lvlJc w:val="left"/>
+      <w:pPr>
+        <w:ind w:left="7047" w:hanging="360"/>
+      </w:pPr>
+      <w:rPr>
+        <w:rFonts w:ascii="Wingdings" w:hAnsi="Wingdings" w:hint="default"/>
+      </w:rPr>
+    </w:lvl>
+  </w:abstractNum>
+  <w:abstractNum w:abstractNumId="32">
     <w:nsid w:val="5D3D3E2D"/>
     <w:multiLevelType w:val="hybridMultilevel"/>
     <w:tmpl w:val="4EFC9540"/>
@@ -40370,7 +41310,7 @@
       </w:pPr>
     </w:lvl>
   </w:abstractNum>
-  <w:abstractNum w:abstractNumId="29">
+  <w:abstractNum w:abstractNumId="33">
     <w:nsid w:val="5E0350A2"/>
     <w:multiLevelType w:val="hybridMultilevel"/>
     <w:tmpl w:val="528C57EC"/>
@@ -40483,7 +41423,7 @@
       </w:rPr>
     </w:lvl>
   </w:abstractNum>
-  <w:abstractNum w:abstractNumId="30">
+  <w:abstractNum w:abstractNumId="34">
     <w:nsid w:val="64414BFE"/>
     <w:multiLevelType w:val="hybridMultilevel"/>
     <w:tmpl w:val="44D62A62"/>
@@ -40596,7 +41536,7 @@
       </w:rPr>
     </w:lvl>
   </w:abstractNum>
-  <w:abstractNum w:abstractNumId="31">
+  <w:abstractNum w:abstractNumId="35">
     <w:nsid w:val="649D376F"/>
     <w:multiLevelType w:val="hybridMultilevel"/>
     <w:tmpl w:val="AEAA4928"/>
@@ -40709,7 +41649,7 @@
       </w:rPr>
     </w:lvl>
   </w:abstractNum>
-  <w:abstractNum w:abstractNumId="32">
+  <w:abstractNum w:abstractNumId="36">
     <w:nsid w:val="6EE505C8"/>
     <w:multiLevelType w:val="hybridMultilevel"/>
     <w:tmpl w:val="ED4E6EB2"/>
@@ -40822,7 +41762,7 @@
       </w:rPr>
     </w:lvl>
   </w:abstractNum>
-  <w:abstractNum w:abstractNumId="33">
+  <w:abstractNum w:abstractNumId="37">
     <w:nsid w:val="728B1A43"/>
     <w:multiLevelType w:val="hybridMultilevel"/>
     <w:tmpl w:val="4B9C02A4"/>
@@ -40911,7 +41851,7 @@
       </w:pPr>
     </w:lvl>
   </w:abstractNum>
-  <w:abstractNum w:abstractNumId="34">
+  <w:abstractNum w:abstractNumId="38">
     <w:nsid w:val="74FD6D5E"/>
     <w:multiLevelType w:val="hybridMultilevel"/>
     <w:tmpl w:val="E41247F6"/>
@@ -41024,7 +41964,7 @@
       </w:rPr>
     </w:lvl>
   </w:abstractNum>
-  <w:abstractNum w:abstractNumId="35">
+  <w:abstractNum w:abstractNumId="39">
     <w:nsid w:val="78D54D38"/>
     <w:multiLevelType w:val="singleLevel"/>
     <w:tmpl w:val="D6D2B012"/>
@@ -41042,7 +41982,7 @@
       </w:pPr>
     </w:lvl>
   </w:abstractNum>
-  <w:abstractNum w:abstractNumId="36">
+  <w:abstractNum w:abstractNumId="40">
     <w:nsid w:val="7BE5564B"/>
     <w:multiLevelType w:val="hybridMultilevel"/>
     <w:tmpl w:val="A8B0F08E"/>
@@ -41182,20 +42122,17 @@
       </w:rPr>
     </w:lvl>
   </w:abstractNum>
-  <w:abstractNum w:abstractNumId="37">
-    <w:nsid w:val="7FCC0E9E"/>
+  <w:abstractNum w:abstractNumId="41">
+    <w:nsid w:val="7FC62CA9"/>
     <w:multiLevelType w:val="hybridMultilevel"/>
-    <w:tmpl w:val="D630AA48"/>
+    <w:tmpl w:val="322AF068"/>
     <w:lvl w:ilvl="0" w:tplc="2980882C">
       <w:start w:val="1"/>
       <w:numFmt w:val="bullet"/>
       <w:lvlText w:val=""/>
       <w:lvlJc w:val="left"/>
       <w:pPr>
-        <w:tabs>
-          <w:tab w:val="num" w:pos="2007"/>
-        </w:tabs>
-        <w:ind w:left="1987" w:hanging="340"/>
+        <w:ind w:left="1647" w:hanging="360"/>
       </w:pPr>
       <w:rPr>
         <w:rFonts w:ascii="Symbol" w:hAnsi="Symbol" w:hint="default"/>
@@ -41207,6 +42144,122 @@
       <w:lvlText w:val="o"/>
       <w:lvlJc w:val="left"/>
       <w:pPr>
+        <w:ind w:left="2367" w:hanging="360"/>
+      </w:pPr>
+      <w:rPr>
+        <w:rFonts w:ascii="Courier New" w:hAnsi="Courier New" w:cs="Courier New" w:hint="default"/>
+      </w:rPr>
+    </w:lvl>
+    <w:lvl w:ilvl="2" w:tplc="04190005" w:tentative="1">
+      <w:start w:val="1"/>
+      <w:numFmt w:val="bullet"/>
+      <w:lvlText w:val=""/>
+      <w:lvlJc w:val="left"/>
+      <w:pPr>
+        <w:ind w:left="3087" w:hanging="360"/>
+      </w:pPr>
+      <w:rPr>
+        <w:rFonts w:ascii="Wingdings" w:hAnsi="Wingdings" w:hint="default"/>
+      </w:rPr>
+    </w:lvl>
+    <w:lvl w:ilvl="3" w:tplc="04190001" w:tentative="1">
+      <w:start w:val="1"/>
+      <w:numFmt w:val="bullet"/>
+      <w:lvlText w:val=""/>
+      <w:lvlJc w:val="left"/>
+      <w:pPr>
+        <w:ind w:left="3807" w:hanging="360"/>
+      </w:pPr>
+      <w:rPr>
+        <w:rFonts w:ascii="Symbol" w:hAnsi="Symbol" w:hint="default"/>
+      </w:rPr>
+    </w:lvl>
+    <w:lvl w:ilvl="4" w:tplc="04190003" w:tentative="1">
+      <w:start w:val="1"/>
+      <w:numFmt w:val="bullet"/>
+      <w:lvlText w:val="o"/>
+      <w:lvlJc w:val="left"/>
+      <w:pPr>
+        <w:ind w:left="4527" w:hanging="360"/>
+      </w:pPr>
+      <w:rPr>
+        <w:rFonts w:ascii="Courier New" w:hAnsi="Courier New" w:cs="Courier New" w:hint="default"/>
+      </w:rPr>
+    </w:lvl>
+    <w:lvl w:ilvl="5" w:tplc="04190005" w:tentative="1">
+      <w:start w:val="1"/>
+      <w:numFmt w:val="bullet"/>
+      <w:lvlText w:val=""/>
+      <w:lvlJc w:val="left"/>
+      <w:pPr>
+        <w:ind w:left="5247" w:hanging="360"/>
+      </w:pPr>
+      <w:rPr>
+        <w:rFonts w:ascii="Wingdings" w:hAnsi="Wingdings" w:hint="default"/>
+      </w:rPr>
+    </w:lvl>
+    <w:lvl w:ilvl="6" w:tplc="04190001" w:tentative="1">
+      <w:start w:val="1"/>
+      <w:numFmt w:val="bullet"/>
+      <w:lvlText w:val=""/>
+      <w:lvlJc w:val="left"/>
+      <w:pPr>
+        <w:ind w:left="5967" w:hanging="360"/>
+      </w:pPr>
+      <w:rPr>
+        <w:rFonts w:ascii="Symbol" w:hAnsi="Symbol" w:hint="default"/>
+      </w:rPr>
+    </w:lvl>
+    <w:lvl w:ilvl="7" w:tplc="04190003" w:tentative="1">
+      <w:start w:val="1"/>
+      <w:numFmt w:val="bullet"/>
+      <w:lvlText w:val="o"/>
+      <w:lvlJc w:val="left"/>
+      <w:pPr>
+        <w:ind w:left="6687" w:hanging="360"/>
+      </w:pPr>
+      <w:rPr>
+        <w:rFonts w:ascii="Courier New" w:hAnsi="Courier New" w:cs="Courier New" w:hint="default"/>
+      </w:rPr>
+    </w:lvl>
+    <w:lvl w:ilvl="8" w:tplc="04190005" w:tentative="1">
+      <w:start w:val="1"/>
+      <w:numFmt w:val="bullet"/>
+      <w:lvlText w:val=""/>
+      <w:lvlJc w:val="left"/>
+      <w:pPr>
+        <w:ind w:left="7407" w:hanging="360"/>
+      </w:pPr>
+      <w:rPr>
+        <w:rFonts w:ascii="Wingdings" w:hAnsi="Wingdings" w:hint="default"/>
+      </w:rPr>
+    </w:lvl>
+  </w:abstractNum>
+  <w:abstractNum w:abstractNumId="42">
+    <w:nsid w:val="7FCC0E9E"/>
+    <w:multiLevelType w:val="hybridMultilevel"/>
+    <w:tmpl w:val="D630AA48"/>
+    <w:lvl w:ilvl="0" w:tplc="2980882C">
+      <w:start w:val="1"/>
+      <w:numFmt w:val="bullet"/>
+      <w:lvlText w:val=""/>
+      <w:lvlJc w:val="left"/>
+      <w:pPr>
+        <w:tabs>
+          <w:tab w:val="num" w:pos="2007"/>
+        </w:tabs>
+        <w:ind w:left="1987" w:hanging="340"/>
+      </w:pPr>
+      <w:rPr>
+        <w:rFonts w:ascii="Symbol" w:hAnsi="Symbol" w:hint="default"/>
+      </w:rPr>
+    </w:lvl>
+    <w:lvl w:ilvl="1" w:tplc="04190003" w:tentative="1">
+      <w:start w:val="1"/>
+      <w:numFmt w:val="bullet"/>
+      <w:lvlText w:val="o"/>
+      <w:lvlJc w:val="left"/>
+      <w:pPr>
         <w:tabs>
           <w:tab w:val="num" w:pos="2520"/>
         </w:tabs>
@@ -41326,34 +42379,34 @@
     <w:abstractNumId w:val="10"/>
   </w:num>
   <w:num w:numId="2">
-    <w:abstractNumId w:val="24"/>
+    <w:abstractNumId w:val="26"/>
   </w:num>
   <w:num w:numId="3">
-    <w:abstractNumId w:val="34"/>
+    <w:abstractNumId w:val="38"/>
   </w:num>
   <w:num w:numId="4">
-    <w:abstractNumId w:val="18"/>
+    <w:abstractNumId w:val="19"/>
   </w:num>
   <w:num w:numId="5">
-    <w:abstractNumId w:val="13"/>
+    <w:abstractNumId w:val="14"/>
   </w:num>
   <w:num w:numId="6">
     <w:abstractNumId w:val="8"/>
   </w:num>
   <w:num w:numId="7">
-    <w:abstractNumId w:val="19"/>
+    <w:abstractNumId w:val="20"/>
   </w:num>
   <w:num w:numId="8">
-    <w:abstractNumId w:val="20"/>
+    <w:abstractNumId w:val="22"/>
   </w:num>
   <w:num w:numId="9">
-    <w:abstractNumId w:val="32"/>
+    <w:abstractNumId w:val="36"/>
   </w:num>
   <w:num w:numId="10">
     <w:abstractNumId w:val="1"/>
   </w:num>
   <w:num w:numId="11">
-    <w:abstractNumId w:val="25"/>
+    <w:abstractNumId w:val="27"/>
   </w:num>
   <w:num w:numId="12">
     <w:abstractNumId w:val="9"/>
@@ -41362,25 +42415,25 @@
     <w:abstractNumId w:val="5"/>
   </w:num>
   <w:num w:numId="14">
-    <w:abstractNumId w:val="33"/>
+    <w:abstractNumId w:val="37"/>
   </w:num>
   <w:num w:numId="15">
-    <w:abstractNumId w:val="26"/>
+    <w:abstractNumId w:val="28"/>
   </w:num>
   <w:num w:numId="16">
     <w:abstractNumId w:val="11"/>
   </w:num>
   <w:num w:numId="17">
-    <w:abstractNumId w:val="31"/>
+    <w:abstractNumId w:val="35"/>
   </w:num>
   <w:num w:numId="18">
-    <w:abstractNumId w:val="29"/>
+    <w:abstractNumId w:val="33"/>
   </w:num>
   <w:num w:numId="19">
-    <w:abstractNumId w:val="21"/>
+    <w:abstractNumId w:val="23"/>
   </w:num>
   <w:num w:numId="20">
-    <w:abstractNumId w:val="27"/>
+    <w:abstractNumId w:val="29"/>
   </w:num>
   <w:num w:numId="21">
     <w:abstractNumId w:val="7"/>
@@ -41389,37 +42442,37 @@
     <w:abstractNumId w:val="12"/>
   </w:num>
   <w:num w:numId="23">
-    <w:abstractNumId w:val="22"/>
+    <w:abstractNumId w:val="24"/>
   </w:num>
   <w:num w:numId="24">
-    <w:abstractNumId w:val="14"/>
+    <w:abstractNumId w:val="15"/>
   </w:num>
   <w:num w:numId="25">
     <w:abstractNumId w:val="4"/>
   </w:num>
   <w:num w:numId="26">
-    <w:abstractNumId w:val="23"/>
+    <w:abstractNumId w:val="25"/>
   </w:num>
   <w:num w:numId="27">
-    <w:abstractNumId w:val="15"/>
+    <w:abstractNumId w:val="16"/>
   </w:num>
   <w:num w:numId="28">
     <w:abstractNumId w:val="0"/>
   </w:num>
   <w:num w:numId="29">
-    <w:abstractNumId w:val="37"/>
+    <w:abstractNumId w:val="42"/>
   </w:num>
   <w:num w:numId="30">
-    <w:abstractNumId w:val="36"/>
+    <w:abstractNumId w:val="40"/>
   </w:num>
   <w:num w:numId="31">
-    <w:abstractNumId w:val="30"/>
+    <w:abstractNumId w:val="34"/>
   </w:num>
   <w:num w:numId="32">
     <w:abstractNumId w:val="2"/>
   </w:num>
   <w:num w:numId="33">
-    <w:abstractNumId w:val="35"/>
+    <w:abstractNumId w:val="39"/>
     <w:lvlOverride w:ilvl="0">
       <w:startOverride w:val="1"/>
     </w:lvlOverride>
@@ -41428,16 +42481,31 @@
     <w:abstractNumId w:val="3"/>
   </w:num>
   <w:num w:numId="35">
+    <w:abstractNumId w:val="18"/>
+  </w:num>
+  <w:num w:numId="36">
     <w:abstractNumId w:val="17"/>
   </w:num>
-  <w:num w:numId="36">
-    <w:abstractNumId w:val="16"/>
-  </w:num>
   <w:num w:numId="37">
-    <w:abstractNumId w:val="28"/>
+    <w:abstractNumId w:val="32"/>
   </w:num>
   <w:num w:numId="38">
     <w:abstractNumId w:val="6"/>
+  </w:num>
+  <w:num w:numId="39">
+    <w:abstractNumId w:val="21"/>
+  </w:num>
+  <w:num w:numId="40">
+    <w:abstractNumId w:val="41"/>
+  </w:num>
+  <w:num w:numId="41">
+    <w:abstractNumId w:val="13"/>
+  </w:num>
+  <w:num w:numId="42">
+    <w:abstractNumId w:val="30"/>
+  </w:num>
+  <w:num w:numId="43">
+    <w:abstractNumId w:val="31"/>
   </w:num>
 </w:numbering>
 </file>
@@ -43680,7 +44748,7 @@
 </file>
 
 <file path=customXml/itemProps1.xml><?xml version="1.0" encoding="utf-8"?>
-<ds:datastoreItem xmlns:ds="http://schemas.openxmlformats.org/officeDocument/2006/customXml" ds:itemID="{382E1286-23DA-4C57-BE59-4BABDD793862}">
+<ds:datastoreItem xmlns:ds="http://schemas.openxmlformats.org/officeDocument/2006/customXml" ds:itemID="{AB34DFF6-AC55-481A-8B67-46B4C3227BBF}">
   <ds:schemaRefs>
     <ds:schemaRef ds:uri="http://schemas.openxmlformats.org/officeDocument/2006/bibliography"/>
   </ds:schemaRefs>

</xml_diff>